<commit_message>
update HowToGradFromBSc Covid Edition
</commit_message>
<xml_diff>
--- a/HowToGradFromBSc-CovidEdition.docx
+++ b/HowToGradFromBSc-CovidEdition.docx
@@ -771,8 +771,7 @@
         <w:bidi/>
         <w:jc w:val="both"/>
         <w:rPr>
-          <w:sz w:val="22"/>
-          <w:szCs w:val="24"/>
+          <w:color w:val="0070C0"/>
           <w:rtl/>
           <w:lang w:bidi="fa-IR"/>
         </w:rPr>
@@ -780,64 +779,27 @@
       <w:r>
         <w:rPr>
           <w:rFonts w:hint="cs"/>
-          <w:sz w:val="22"/>
-          <w:szCs w:val="24"/>
-          <w:rtl/>
-          <w:lang w:bidi="fa-IR"/>
-        </w:rPr>
-        <w:t>(**توجه: بنده هنوز کامل فارغ التحصیل نشدم و هنوز روند</w:t>
-      </w:r>
-      <w:r>
-        <w:rPr>
-          <w:rFonts w:hint="cs"/>
-          <w:sz w:val="22"/>
-          <w:szCs w:val="24"/>
-          <w:rtl/>
-          <w:lang w:bidi="fa-IR"/>
-        </w:rPr>
-        <w:t xml:space="preserve"> اداری فارغیم</w:t>
-      </w:r>
-      <w:r>
-        <w:rPr>
-          <w:rFonts w:hint="cs"/>
-          <w:sz w:val="22"/>
-          <w:szCs w:val="24"/>
-          <w:rtl/>
-          <w:lang w:bidi="fa-IR"/>
-        </w:rPr>
-        <w:t xml:space="preserve"> در جریانه. هروقت گره جدیدی از کار من گشوده شد فایل رو هم آپدیت می‌کنم.</w:t>
-      </w:r>
-      <w:r>
-        <w:rPr>
-          <w:rFonts w:hint="cs"/>
-          <w:sz w:val="22"/>
-          <w:szCs w:val="24"/>
-          <w:rtl/>
-          <w:lang w:bidi="fa-IR"/>
-        </w:rPr>
-        <w:t xml:space="preserve"> هرچند طبق یافته‌های من، کا</w:t>
-      </w:r>
-      <w:bookmarkStart w:id="0" w:name="_GoBack"/>
-      <w:bookmarkEnd w:id="0"/>
-      <w:r>
-        <w:rPr>
-          <w:rFonts w:hint="cs"/>
-          <w:sz w:val="22"/>
-          <w:szCs w:val="24"/>
-          <w:rtl/>
-          <w:lang w:bidi="fa-IR"/>
-        </w:rPr>
-        <w:t xml:space="preserve">رهایی که با آموزش کل دارید تغییر چندانی نسبت به سال‌های قبل نکرده. برای همین هم هست که قسمت‌های مربوط به اون بخش‌ها دست‌نخورده هست. </w:t>
-      </w:r>
-      <w:r>
-        <w:rPr>
-          <w:rFonts w:hint="cs"/>
-          <w:sz w:val="22"/>
-          <w:szCs w:val="24"/>
-          <w:rtl/>
-          <w:lang w:bidi="fa-IR"/>
-        </w:rPr>
-        <w:t>)</w:t>
+          <w:rtl/>
+          <w:lang w:bidi="fa-IR"/>
+        </w:rPr>
+        <w:t>از پروژه خود دفاع کنی</w:t>
+      </w:r>
+      <w:r>
+        <w:rPr>
+          <w:rFonts w:hint="cs"/>
+          <w:rtl/>
+          <w:lang w:bidi="fa-IR"/>
+        </w:rPr>
+        <w:t xml:space="preserve">د! </w:t>
+      </w:r>
+      <w:r>
+        <w:rPr>
+          <w:rFonts w:hint="cs"/>
+          <w:color w:val="0070C0"/>
+          <w:rtl/>
+          <w:lang w:bidi="fa-IR"/>
+        </w:rPr>
+        <w:t>این فرایند الان به صورت آنلاین هم امکان پذیره. فقط باید از طریق ایمیل تایید استاد داور، استاد راهنما و دکتر فلاح رو بگیرید. بعد دفاعتون هم برید آموزش و کارای مربوط به تکمیل فرم دفاع رو انجام بدید.</w:t>
       </w:r>
     </w:p>
     <w:p>
@@ -845,7 +807,6 @@
         <w:bidi/>
         <w:jc w:val="both"/>
         <w:rPr>
-          <w:color w:val="0070C0"/>
           <w:rtl/>
           <w:lang w:bidi="fa-IR"/>
         </w:rPr>
@@ -856,24 +817,7 @@
           <w:rtl/>
           <w:lang w:bidi="fa-IR"/>
         </w:rPr>
-        <w:t>از پروژه خود دفاع کنی</w:t>
-      </w:r>
-      <w:r>
-        <w:rPr>
-          <w:rFonts w:hint="cs"/>
-          <w:rtl/>
-          <w:lang w:bidi="fa-IR"/>
-        </w:rPr>
-        <w:t xml:space="preserve">د! </w:t>
-      </w:r>
-      <w:r>
-        <w:rPr>
-          <w:rFonts w:hint="cs"/>
-          <w:color w:val="0070C0"/>
-          <w:rtl/>
-          <w:lang w:bidi="fa-IR"/>
-        </w:rPr>
-        <w:t>این فرایند الان به صورت آنلاین هم امکان پذیره. فقط باید از طریق ایمیل تایید استاد داور، استاد راهنما و دکتر فلاح رو بگیرید. بعد دفاعتون هم برید آموزش و کارای مربوط به تکمیل فرم دفاع رو انجام بدید.</w:t>
+        <w:t xml:space="preserve">اصلاحات پایان‌نامه و پروژه رو انجام بدین. </w:t>
       </w:r>
     </w:p>
     <w:p>
@@ -891,7 +835,7 @@
           <w:rtl/>
           <w:lang w:bidi="fa-IR"/>
         </w:rPr>
-        <w:t xml:space="preserve">اصلاحات پایان‌نامه و پروژه رو انجام بدین. </w:t>
+        <w:t>به استاد راهنما و داورتون یه سر بزنید، بپرسید که نسخه صحافی‌شده پایان‌نامه‌تون رو می‌‌خوان یا نه. صحافی حدود دو روز طول می‌کشه، جلدش هم باید مشکی باشه (صحاف خودش بلده). فقط به تعداد مورد نیاز اساتید و نهایتاً یه دونه برای خودتون بگیرید، بیشتر از این نیاز نیست. (اگه صحافی عجله‌ای بخواید، یهو خیلی گرون میشه ها!)</w:t>
       </w:r>
     </w:p>
     <w:p>
@@ -899,6 +843,7 @@
         <w:bidi/>
         <w:jc w:val="both"/>
         <w:rPr>
+          <w:color w:val="0070C0"/>
           <w:rtl/>
           <w:lang w:bidi="fa-IR"/>
         </w:rPr>
@@ -909,7 +854,170 @@
           <w:rtl/>
           <w:lang w:bidi="fa-IR"/>
         </w:rPr>
-        <w:t>به استاد راهنما و داورتون یه سر بزنید، بپرسید که نسخه صحافی‌شده پایان‌نامه‌تون رو می‌‌خوان یا نه. صحافی حدود دو روز طول می‌کشه، جلدش هم باید مشکی باشه (صحاف خودش بلده). فقط به تعداد مورد نیاز اساتید و نهایتاً یه دونه برای خودتون بگیرید، بیشتر از این نیاز نیست. (اگه صحافی عجله‌ای بخواید، یهو خیلی گرون میشه ها!)</w:t>
+        <w:t xml:space="preserve">تسویه حساب </w:t>
+      </w:r>
+      <w:r>
+        <w:rPr>
+          <w:lang w:bidi="fa-IR"/>
+        </w:rPr>
+        <w:t>samad</w:t>
+      </w:r>
+      <w:r>
+        <w:rPr>
+          <w:lang w:bidi="fa-IR"/>
+        </w:rPr>
+        <w:t>.aut.ac.ir</w:t>
+      </w:r>
+      <w:r>
+        <w:rPr>
+          <w:rFonts w:hint="cs"/>
+          <w:rtl/>
+          <w:lang w:bidi="fa-IR"/>
+        </w:rPr>
+        <w:t xml:space="preserve"> رو راه بندازین. درخواستش رو میدین، </w:t>
+      </w:r>
+      <w:r>
+        <w:rPr>
+          <w:rFonts w:hint="cs"/>
+          <w:rtl/>
+          <w:lang w:bidi="fa-IR"/>
+        </w:rPr>
+        <w:t>حداکثر 48 ساعت کاری طول می</w:t>
+      </w:r>
+      <w:r>
+        <w:rPr>
+          <w:rFonts w:hint="cs"/>
+          <w:rtl/>
+          <w:lang w:bidi="fa-IR"/>
+        </w:rPr>
+        <w:t>‌</w:t>
+      </w:r>
+      <w:r>
+        <w:rPr>
+          <w:rFonts w:hint="cs"/>
+          <w:rtl/>
+          <w:lang w:bidi="fa-IR"/>
+        </w:rPr>
+        <w:t>کشه تا بررسی کنن. قسمت فارغ</w:t>
+      </w:r>
+      <w:r>
+        <w:rPr>
+          <w:rtl/>
+          <w:lang w:bidi="fa-IR"/>
+        </w:rPr>
+        <w:softHyphen/>
+      </w:r>
+      <w:r>
+        <w:rPr>
+          <w:rFonts w:hint="cs"/>
+          <w:rtl/>
+          <w:lang w:bidi="fa-IR"/>
+        </w:rPr>
+        <w:t xml:space="preserve">التحصیلی پرتالتون رو چک کنید (نیاز به مراجعه حضوری برای این مرحله نیست). </w:t>
+      </w:r>
+      <w:r>
+        <w:rPr>
+          <w:rFonts w:hint="cs"/>
+          <w:rtl/>
+          <w:lang w:bidi="fa-IR"/>
+        </w:rPr>
+        <w:t>مبلغ اعتبارتون مثبت و نزدیک به صفر باشه حتما. برای این کار از شارژ با مبلغ دلخواه یا انتقال اعتبار به دوستان استفاده کنید. (این مرحله قبل از دفاع نیز می‌تواند انجام شود.)</w:t>
+      </w:r>
+      <w:r>
+        <w:rPr>
+          <w:rFonts w:hint="cs"/>
+          <w:rtl/>
+          <w:lang w:bidi="fa-IR"/>
+        </w:rPr>
+        <w:t xml:space="preserve"> </w:t>
+      </w:r>
+      <w:r>
+        <w:rPr>
+          <w:rFonts w:hint="cs"/>
+          <w:color w:val="0070C0"/>
+          <w:rtl/>
+          <w:lang w:bidi="fa-IR"/>
+        </w:rPr>
+        <w:t xml:space="preserve">در نهایت باید داخل سماد شما تمام روندهاش </w:t>
+      </w:r>
+      <w:r>
+        <w:rPr>
+          <w:rFonts w:hint="cs"/>
+          <w:color w:val="0070C0"/>
+          <w:rtl/>
+          <w:lang w:bidi="fa-IR"/>
+        </w:rPr>
+        <w:lastRenderedPageBreak/>
+        <w:t xml:space="preserve">بررسی شده باشه غیر از </w:t>
+      </w:r>
+      <w:r>
+        <w:rPr>
+          <w:rFonts w:hint="cs"/>
+          <w:b/>
+          <w:bCs/>
+          <w:color w:val="0070C0"/>
+          <w:rtl/>
+          <w:lang w:bidi="fa-IR"/>
+        </w:rPr>
+        <w:t xml:space="preserve">تسویه روزانه و شبانه- </w:t>
+      </w:r>
+      <w:r>
+        <w:rPr>
+          <w:rFonts w:hint="cs"/>
+          <w:color w:val="0070C0"/>
+          <w:rtl/>
+          <w:lang w:bidi="fa-IR"/>
+        </w:rPr>
+        <w:t>(حالا یا از نوع برادران یا خواهران) که این مرحله رو باید برید به دفتر مربو</w:t>
+      </w:r>
+      <w:r>
+        <w:rPr>
+          <w:rFonts w:hint="cs"/>
+          <w:color w:val="0070C0"/>
+          <w:rtl/>
+          <w:lang w:bidi="fa-IR"/>
+        </w:rPr>
+        <w:t>طه و با مسئول بخش اوکی کنید. (</w:t>
+      </w:r>
+      <w:r>
+        <w:rPr>
+          <w:rFonts w:hint="cs"/>
+          <w:color w:val="0070C0"/>
+          <w:rtl/>
+          <w:lang w:bidi="fa-IR"/>
+        </w:rPr>
+        <w:t xml:space="preserve">این کار رو حتما </w:t>
+      </w:r>
+      <w:r>
+        <w:rPr>
+          <w:rFonts w:hint="cs"/>
+          <w:b/>
+          <w:bCs/>
+          <w:color w:val="0070C0"/>
+          <w:rtl/>
+          <w:lang w:bidi="fa-IR"/>
+        </w:rPr>
+        <w:t xml:space="preserve">بعد از </w:t>
+      </w:r>
+      <w:r>
+        <w:rPr>
+          <w:rFonts w:hint="cs"/>
+          <w:b/>
+          <w:bCs/>
+          <w:color w:val="0070C0"/>
+          <w:rtl/>
+          <w:lang w:bidi="fa-IR"/>
+        </w:rPr>
+        <w:t xml:space="preserve">فعال شدن قسمت فارغ‌التحصیلی پورتالتون </w:t>
+      </w:r>
+      <w:r>
+        <w:rPr>
+          <w:rFonts w:hint="cs"/>
+          <w:color w:val="0070C0"/>
+          <w:rtl/>
+          <w:lang w:bidi="fa-IR"/>
+        </w:rPr>
+        <w:t>انجام بدید.)</w:t>
       </w:r>
     </w:p>
     <w:p>
@@ -918,151 +1026,6 @@
         <w:jc w:val="both"/>
         <w:rPr>
           <w:color w:val="0070C0"/>
-          <w:rtl/>
-          <w:lang w:bidi="fa-IR"/>
-        </w:rPr>
-      </w:pPr>
-      <w:r>
-        <w:rPr>
-          <w:rFonts w:hint="cs"/>
-          <w:rtl/>
-          <w:lang w:bidi="fa-IR"/>
-        </w:rPr>
-        <w:lastRenderedPageBreak/>
-        <w:t xml:space="preserve">تسویه حساب </w:t>
-      </w:r>
-      <w:r>
-        <w:rPr>
-          <w:lang w:bidi="fa-IR"/>
-        </w:rPr>
-        <w:t>samad</w:t>
-      </w:r>
-      <w:r>
-        <w:rPr>
-          <w:lang w:bidi="fa-IR"/>
-        </w:rPr>
-        <w:t>.aut.ac.ir</w:t>
-      </w:r>
-      <w:r>
-        <w:rPr>
-          <w:rFonts w:hint="cs"/>
-          <w:rtl/>
-          <w:lang w:bidi="fa-IR"/>
-        </w:rPr>
-        <w:t xml:space="preserve"> رو راه بندازین. درخواستش رو میدین، </w:t>
-      </w:r>
-      <w:r>
-        <w:rPr>
-          <w:rFonts w:hint="cs"/>
-          <w:rtl/>
-          <w:lang w:bidi="fa-IR"/>
-        </w:rPr>
-        <w:t>حداکثر 48 ساعت کاری طول می</w:t>
-      </w:r>
-      <w:r>
-        <w:rPr>
-          <w:rFonts w:hint="cs"/>
-          <w:rtl/>
-          <w:lang w:bidi="fa-IR"/>
-        </w:rPr>
-        <w:t>‌</w:t>
-      </w:r>
-      <w:r>
-        <w:rPr>
-          <w:rFonts w:hint="cs"/>
-          <w:rtl/>
-          <w:lang w:bidi="fa-IR"/>
-        </w:rPr>
-        <w:t>کشه تا بررسی کنن. قسمت فارغ</w:t>
-      </w:r>
-      <w:r>
-        <w:rPr>
-          <w:rtl/>
-          <w:lang w:bidi="fa-IR"/>
-        </w:rPr>
-        <w:softHyphen/>
-      </w:r>
-      <w:r>
-        <w:rPr>
-          <w:rFonts w:hint="cs"/>
-          <w:rtl/>
-          <w:lang w:bidi="fa-IR"/>
-        </w:rPr>
-        <w:t xml:space="preserve">التحصیلی پرتالتون رو چک کنید (نیاز به مراجعه حضوری برای این مرحله نیست). </w:t>
-      </w:r>
-      <w:r>
-        <w:rPr>
-          <w:rFonts w:hint="cs"/>
-          <w:rtl/>
-          <w:lang w:bidi="fa-IR"/>
-        </w:rPr>
-        <w:t>مبلغ اعتبارتون مثبت و نزدیک به صفر باشه حتما. برای این کار از شارژ با مبلغ دلخواه یا انتقال اعتبار به دوستان استفاده کنید. (این مرحله قبل از دفاع نیز می‌تواند انجام شود.)</w:t>
-      </w:r>
-      <w:r>
-        <w:rPr>
-          <w:rFonts w:hint="cs"/>
-          <w:rtl/>
-          <w:lang w:bidi="fa-IR"/>
-        </w:rPr>
-        <w:t xml:space="preserve"> </w:t>
-      </w:r>
-      <w:r>
-        <w:rPr>
-          <w:rFonts w:hint="cs"/>
-          <w:color w:val="0070C0"/>
-          <w:rtl/>
-          <w:lang w:bidi="fa-IR"/>
-        </w:rPr>
-        <w:t xml:space="preserve">در نهایت باید داخل سماد شما تمام روندهاش بررسی شده باشه غیر از </w:t>
-      </w:r>
-      <w:r>
-        <w:rPr>
-          <w:rFonts w:hint="cs"/>
-          <w:b/>
-          <w:bCs/>
-          <w:color w:val="0070C0"/>
-          <w:rtl/>
-          <w:lang w:bidi="fa-IR"/>
-        </w:rPr>
-        <w:t xml:space="preserve">تسویه روزانه و شبانه- </w:t>
-      </w:r>
-      <w:r>
-        <w:rPr>
-          <w:rFonts w:hint="cs"/>
-          <w:color w:val="0070C0"/>
-          <w:rtl/>
-          <w:lang w:bidi="fa-IR"/>
-        </w:rPr>
-        <w:t xml:space="preserve">(حالا یا از نوع برادران یا خواهران) که این مرحله رو باید برید به دفتر مربوطه و با مسئول بخش اوکی کنید. ( این کار رو حتما </w:t>
-      </w:r>
-      <w:r>
-        <w:rPr>
-          <w:rFonts w:hint="cs"/>
-          <w:b/>
-          <w:bCs/>
-          <w:color w:val="0070C0"/>
-          <w:rtl/>
-          <w:lang w:bidi="fa-IR"/>
-        </w:rPr>
-        <w:t xml:space="preserve">بعد از تسویه حساب با دانشکده </w:t>
-      </w:r>
-      <w:r>
-        <w:rPr>
-          <w:rFonts w:hint="cs"/>
-          <w:color w:val="0070C0"/>
-          <w:rtl/>
-          <w:lang w:bidi="fa-IR"/>
-        </w:rPr>
-        <w:t>انجام بدید.)</w:t>
-      </w:r>
-    </w:p>
-    <w:p>
-      <w:pPr>
-        <w:bidi/>
-        <w:jc w:val="both"/>
-        <w:rPr>
-          <w:color w:val="548DD4" w:themeColor="text2" w:themeTint="99"/>
-          <w:rtl/>
           <w:lang w:bidi="fa-IR"/>
         </w:rPr>
       </w:pPr>
@@ -1158,7 +1121,175 @@
           <w:rtl/>
           <w:lang w:bidi="fa-IR"/>
         </w:rPr>
-        <w:t>بگیرید و پرینت کنید هم احتمالا خانم سبزعلی باهاتون راه میاد.</w:t>
+        <w:t xml:space="preserve">بگیرید و پرینت کنید هم احتمالا </w:t>
+      </w:r>
+      <w:r>
+        <w:rPr>
+          <w:rFonts w:hint="cs"/>
+          <w:color w:val="0070C0"/>
+          <w:rtl/>
+          <w:lang w:bidi="fa-IR"/>
+        </w:rPr>
+        <w:t>آموزش</w:t>
+      </w:r>
+      <w:r>
+        <w:rPr>
+          <w:rFonts w:hint="cs"/>
+          <w:color w:val="0070C0"/>
+          <w:rtl/>
+          <w:lang w:bidi="fa-IR"/>
+        </w:rPr>
+        <w:t xml:space="preserve"> باهاتون راه میاد.</w:t>
+      </w:r>
+    </w:p>
+    <w:p>
+      <w:pPr>
+        <w:bidi/>
+        <w:jc w:val="both"/>
+        <w:rPr>
+          <w:rtl/>
+          <w:lang w:bidi="fa-IR"/>
+        </w:rPr>
+      </w:pPr>
+      <w:r>
+        <w:rPr>
+          <w:lang w:bidi="fa-IR"/>
+        </w:rPr>
+        <w:t>CD</w:t>
+      </w:r>
+      <w:r>
+        <w:rPr>
+          <w:rFonts w:hint="cs"/>
+          <w:rtl/>
+          <w:lang w:bidi="fa-IR"/>
+        </w:rPr>
+        <w:t xml:space="preserve"> حاوی فایل </w:t>
+      </w:r>
+      <w:r>
+        <w:rPr>
+          <w:lang w:bidi="fa-IR"/>
+        </w:rPr>
+        <w:t>word</w:t>
+      </w:r>
+      <w:r>
+        <w:rPr>
+          <w:rFonts w:hint="cs"/>
+          <w:rtl/>
+          <w:lang w:bidi="fa-IR"/>
+        </w:rPr>
+        <w:t xml:space="preserve"> و </w:t>
+      </w:r>
+      <w:r>
+        <w:rPr>
+          <w:lang w:bidi="fa-IR"/>
+        </w:rPr>
+        <w:t>pdf</w:t>
+      </w:r>
+      <w:r>
+        <w:rPr>
+          <w:rFonts w:hint="cs"/>
+          <w:rtl/>
+          <w:lang w:bidi="fa-IR"/>
+        </w:rPr>
+        <w:t xml:space="preserve"> پایان‌نامه و همه مستندات مربوط به پروژه‌تون و اگه صحافی پایان‌نامه رو هم خواسته بودن، به استاد راهنما و استاد داور می‌دین و امضاشون رو می‌گیرین. </w:t>
+      </w:r>
+      <w:r>
+        <w:rPr>
+          <w:rFonts w:hint="cs"/>
+          <w:color w:val="0070C0"/>
+          <w:rtl/>
+          <w:lang w:bidi="fa-IR"/>
+        </w:rPr>
+        <w:t xml:space="preserve">یه فرمی هست مربوط به تحویل سی دی دفاع، (به اسم </w:t>
+      </w:r>
+      <w:r>
+        <w:rPr>
+          <w:color w:val="0070C0"/>
+          <w:rtl/>
+          <w:lang w:bidi="fa-IR"/>
+        </w:rPr>
+        <w:fldChar w:fldCharType="begin"/>
+      </w:r>
+      <w:r>
+        <w:rPr>
+          <w:color w:val="0070C0"/>
+          <w:rtl/>
+          <w:lang w:bidi="fa-IR"/>
+        </w:rPr>
+        <w:instrText xml:space="preserve"> </w:instrText>
+      </w:r>
+      <w:r>
+        <w:rPr>
+          <w:color w:val="0070C0"/>
+          <w:lang w:bidi="fa-IR"/>
+        </w:rPr>
+        <w:instrText>HYPERLINK</w:instrText>
+      </w:r>
+      <w:r>
+        <w:rPr>
+          <w:color w:val="0070C0"/>
+          <w:rtl/>
+          <w:lang w:bidi="fa-IR"/>
+        </w:rPr>
+        <w:instrText xml:space="preserve"> "</w:instrText>
+      </w:r>
+      <w:r>
+        <w:rPr>
+          <w:color w:val="0070C0"/>
+          <w:lang w:bidi="fa-IR"/>
+        </w:rPr>
+        <w:instrText>https://ce.aut.ac.ir/files/ce/files/BSC/BSC_Form/%D9%81%D8%B1%D9%85_%D8%AA%D8%AD%D9%88%DB%8C%D9%84_%D9%86%D8%B1%D9%85_%D8%A7%D9%81%D8%B2%D8%A7%D8%B1_%D9%BE%D8%B1%D9%88%DA%98%D9%87.pdf</w:instrText>
+      </w:r>
+      <w:r>
+        <w:rPr>
+          <w:color w:val="0070C0"/>
+          <w:rtl/>
+          <w:lang w:bidi="fa-IR"/>
+        </w:rPr>
+        <w:instrText xml:space="preserve">" </w:instrText>
+      </w:r>
+      <w:r>
+        <w:rPr>
+          <w:color w:val="0070C0"/>
+          <w:rtl/>
+          <w:lang w:bidi="fa-IR"/>
+        </w:rPr>
+        <w:fldChar w:fldCharType="separate"/>
+      </w:r>
+      <w:r>
+        <w:rPr>
+          <w:rStyle w:val="Hyperlink"/>
+          <w:rFonts w:hint="cs"/>
+          <w:rtl/>
+          <w:lang w:bidi="fa-IR"/>
+        </w:rPr>
+        <w:t>فرم تحویل نرم‌افزار پروژه</w:t>
+      </w:r>
+      <w:r>
+        <w:rPr>
+          <w:color w:val="0070C0"/>
+          <w:rtl/>
+          <w:lang w:bidi="fa-IR"/>
+        </w:rPr>
+        <w:fldChar w:fldCharType="end"/>
+      </w:r>
+      <w:r>
+        <w:rPr>
+          <w:rFonts w:hint="cs"/>
+          <w:color w:val="0070C0"/>
+          <w:rtl/>
+          <w:lang w:bidi="fa-IR"/>
+        </w:rPr>
+        <w:t>) که خانم سلیمانی گفت چون شرایط خاصه این فرم لازم نیست. گرچه برای محکم کاری بد نیست یه پرینتی از این هم داشته باشید.</w:t>
+      </w:r>
+      <w:r>
+        <w:rPr>
+          <w:rFonts w:hint="cs"/>
+          <w:color w:val="0070C0"/>
+          <w:rtl/>
+          <w:lang w:bidi="fa-IR"/>
+        </w:rPr>
+        <w:t xml:space="preserve"> البته حواستون باشه که سی دی پروژتون رو باید به خانم سلیمانی بدید.</w:t>
       </w:r>
     </w:p>
     <w:p>
@@ -1198,7 +1329,7 @@
           <w:rtl/>
           <w:lang w:bidi="fa-IR"/>
         </w:rPr>
-        <w:t>سرکار خانم سبزعلی</w:t>
+        <w:t>آموزش</w:t>
       </w:r>
       <w:r>
         <w:rPr>
@@ -1216,43 +1347,133 @@
           <w:rtl/>
           <w:lang w:bidi="fa-IR"/>
         </w:rPr>
-        <w:t xml:space="preserve"> ایشون میفرسته دکتر فلاح. فرداش ساعت یک و نیم به بعد برید دانشگاه به دکتر فلاح بگید یه فرم تطبیق دادید ایشون میشینه براتون تطبیق میزنه.</w:t>
-      </w:r>
-      <w:r>
-        <w:rPr>
-          <w:rFonts w:hint="cs"/>
-          <w:color w:val="0070C0"/>
-          <w:rtl/>
-          <w:lang w:bidi="fa-IR"/>
-        </w:rPr>
-        <w:t xml:space="preserve"> بعدش بهتون فرم رو میده که</w:t>
-      </w:r>
-      <w:r>
-        <w:rPr>
-          <w:rFonts w:hint="cs"/>
-          <w:color w:val="0070C0"/>
-          <w:rtl/>
-          <w:lang w:bidi="fa-IR"/>
-        </w:rPr>
-        <w:t xml:space="preserve"> برید امضاهای استاد مشاور و رئیس دانشکده رو بگیرید و</w:t>
-      </w:r>
-      <w:r>
-        <w:rPr>
-          <w:rFonts w:hint="cs"/>
-          <w:color w:val="0070C0"/>
-          <w:rtl/>
-          <w:lang w:bidi="fa-IR"/>
-        </w:rPr>
-        <w:t xml:space="preserve"> برش گردونید آموزش.</w:t>
-      </w:r>
-      <w:r>
-        <w:rPr>
-          <w:rFonts w:hint="cs"/>
-          <w:color w:val="0070C0"/>
-          <w:rtl/>
-          <w:lang w:bidi="fa-IR"/>
-        </w:rPr>
-        <w:t xml:space="preserve"> (توجه داشته باشید که دکتر یه خورده اینرسیش بالاست و نیاز به یه نیروی اولیه برای تطبیق زدنتون داره. در نتیجه اگر پیشش نرید اصلا کارتون رو انجام نمیده.)</w:t>
+        <w:t xml:space="preserve"> </w:t>
+      </w:r>
+      <w:r>
+        <w:rPr>
+          <w:rFonts w:hint="cs"/>
+          <w:color w:val="0070C0"/>
+          <w:rtl/>
+          <w:lang w:bidi="fa-IR"/>
+        </w:rPr>
+        <w:t>آموزش فرم رو</w:t>
+      </w:r>
+      <w:r>
+        <w:rPr>
+          <w:rFonts w:hint="cs"/>
+          <w:color w:val="0070C0"/>
+          <w:rtl/>
+          <w:lang w:bidi="fa-IR"/>
+        </w:rPr>
+        <w:t xml:space="preserve"> میفرسته</w:t>
+      </w:r>
+      <w:r>
+        <w:rPr>
+          <w:rFonts w:hint="cs"/>
+          <w:color w:val="0070C0"/>
+          <w:rtl/>
+          <w:lang w:bidi="fa-IR"/>
+        </w:rPr>
+        <w:t xml:space="preserve"> برای</w:t>
+      </w:r>
+      <w:r>
+        <w:rPr>
+          <w:rFonts w:hint="cs"/>
+          <w:color w:val="0070C0"/>
+          <w:rtl/>
+          <w:lang w:bidi="fa-IR"/>
+        </w:rPr>
+        <w:t xml:space="preserve"> دکتر فلاح. فرداش ساعت یک و نیم به بعد برید دانشگاه به دکتر فلاح بگید یه فرم تطبیق دادید ایشون میشینه براتون تطبیق میزنه.</w:t>
+      </w:r>
+      <w:r>
+        <w:rPr>
+          <w:rFonts w:hint="cs"/>
+          <w:color w:val="0070C0"/>
+          <w:rtl/>
+          <w:lang w:bidi="fa-IR"/>
+        </w:rPr>
+        <w:t xml:space="preserve"> </w:t>
+      </w:r>
+      <w:r>
+        <w:rPr>
+          <w:rFonts w:hint="cs"/>
+          <w:color w:val="0070C0"/>
+          <w:rtl/>
+          <w:lang w:bidi="fa-IR"/>
+        </w:rPr>
+        <w:t xml:space="preserve">(توجه داشته باشید که دکتر یه خورده اینرسیش بالاست و نیاز به یه نیروی اولیه برای تطبیق زدنتون داره. در نتیجه اگر پیشش </w:t>
+      </w:r>
+      <w:r>
+        <w:rPr>
+          <w:rFonts w:hint="cs"/>
+          <w:color w:val="0070C0"/>
+          <w:rtl/>
+          <w:lang w:bidi="fa-IR"/>
+        </w:rPr>
+        <w:t>نرید اصلا کارتون رو انجام نمیده</w:t>
+      </w:r>
+      <w:r>
+        <w:rPr>
+          <w:rFonts w:hint="cs"/>
+          <w:color w:val="0070C0"/>
+          <w:rtl/>
+          <w:lang w:bidi="fa-IR"/>
+        </w:rPr>
+        <w:t>)</w:t>
+      </w:r>
+      <w:r>
+        <w:rPr>
+          <w:rFonts w:hint="cs"/>
+          <w:color w:val="0070C0"/>
+          <w:rtl/>
+          <w:lang w:bidi="fa-IR"/>
+        </w:rPr>
+        <w:t xml:space="preserve">. </w:t>
+      </w:r>
+      <w:r>
+        <w:rPr>
+          <w:rFonts w:hint="cs"/>
+          <w:color w:val="0070C0"/>
+          <w:rtl/>
+          <w:lang w:bidi="fa-IR"/>
+        </w:rPr>
+        <w:t>بعدش بهتون فرم رو میده که</w:t>
+      </w:r>
+      <w:r>
+        <w:rPr>
+          <w:rFonts w:hint="cs"/>
+          <w:color w:val="0070C0"/>
+          <w:rtl/>
+          <w:lang w:bidi="fa-IR"/>
+        </w:rPr>
+        <w:t xml:space="preserve"> برید امضاهای استاد</w:t>
+      </w:r>
+      <w:r>
+        <w:rPr>
+          <w:rFonts w:hint="cs"/>
+          <w:color w:val="0070C0"/>
+          <w:rtl/>
+          <w:lang w:bidi="fa-IR"/>
+        </w:rPr>
+        <w:t xml:space="preserve"> مشاور و رئیس دانشکده رو بگیرید</w:t>
+      </w:r>
+      <w:r>
+        <w:rPr>
+          <w:rFonts w:hint="cs"/>
+          <w:color w:val="0070C0"/>
+          <w:rtl/>
+          <w:lang w:bidi="fa-IR"/>
+        </w:rPr>
+        <w:t>.</w:t>
+      </w:r>
+      <w:r>
+        <w:rPr>
+          <w:rFonts w:hint="cs"/>
+          <w:color w:val="0070C0"/>
+          <w:rtl/>
+          <w:lang w:bidi="fa-IR"/>
+        </w:rPr>
+        <w:t xml:space="preserve"> بعد از این که امضاها رو گرفتید برید یه کپی از صفحه‌ی اول فرم بگیرید و بدیدش به آموزش. نسخه اصلی رو پیش خودتون نگه دارید که بعدا بدیدش به آموزش کل.</w:t>
       </w:r>
     </w:p>
     <w:p>
@@ -1260,167 +1481,166 @@
         <w:bidi/>
         <w:jc w:val="both"/>
         <w:rPr>
+          <w:color w:val="0070C0"/>
           <w:rtl/>
           <w:lang w:bidi="fa-IR"/>
         </w:rPr>
       </w:pPr>
       <w:r>
         <w:rPr>
-          <w:lang w:bidi="fa-IR"/>
-        </w:rPr>
-        <w:t>CD</w:t>
-      </w:r>
-      <w:r>
-        <w:rPr>
-          <w:rFonts w:hint="cs"/>
-          <w:rtl/>
-          <w:lang w:bidi="fa-IR"/>
-        </w:rPr>
-        <w:t xml:space="preserve"> حاوی فایل </w:t>
-      </w:r>
-      <w:r>
-        <w:rPr>
-          <w:lang w:bidi="fa-IR"/>
-        </w:rPr>
-        <w:t>word</w:t>
-      </w:r>
-      <w:r>
-        <w:rPr>
-          <w:rFonts w:hint="cs"/>
-          <w:rtl/>
-          <w:lang w:bidi="fa-IR"/>
-        </w:rPr>
-        <w:t xml:space="preserve"> و </w:t>
-      </w:r>
-      <w:r>
-        <w:rPr>
-          <w:lang w:bidi="fa-IR"/>
-        </w:rPr>
-        <w:t>pdf</w:t>
-      </w:r>
-      <w:r>
-        <w:rPr>
-          <w:rFonts w:hint="cs"/>
-          <w:rtl/>
-          <w:lang w:bidi="fa-IR"/>
-        </w:rPr>
-        <w:t xml:space="preserve"> پایان‌نامه و همه مستندات مربوط به پروژه‌تون و اگه صحافی پایان‌نامه رو هم خواسته بودن، به استاد راهنما و استاد داور می‌دین و امضاشون رو می‌گیرین. </w:t>
-      </w:r>
-      <w:r>
-        <w:rPr>
-          <w:rFonts w:hint="cs"/>
-          <w:color w:val="0070C0"/>
-          <w:rtl/>
-          <w:lang w:bidi="fa-IR"/>
-        </w:rPr>
-        <w:t xml:space="preserve">یه فرمی هست مربوط به تحویل سی دی دفاع، (به اسم </w:t>
-      </w:r>
-      <w:r>
-        <w:rPr>
-          <w:color w:val="0070C0"/>
-          <w:rtl/>
-          <w:lang w:bidi="fa-IR"/>
-        </w:rPr>
-        <w:fldChar w:fldCharType="begin"/>
-      </w:r>
-      <w:r>
-        <w:rPr>
-          <w:color w:val="0070C0"/>
-          <w:rtl/>
-          <w:lang w:bidi="fa-IR"/>
-        </w:rPr>
-        <w:instrText xml:space="preserve"> </w:instrText>
-      </w:r>
-      <w:r>
-        <w:rPr>
-          <w:color w:val="0070C0"/>
-          <w:lang w:bidi="fa-IR"/>
-        </w:rPr>
-        <w:instrText>HYPERLINK</w:instrText>
-      </w:r>
-      <w:r>
-        <w:rPr>
-          <w:color w:val="0070C0"/>
-          <w:rtl/>
-          <w:lang w:bidi="fa-IR"/>
-        </w:rPr>
-        <w:instrText xml:space="preserve"> "</w:instrText>
-      </w:r>
-      <w:r>
-        <w:rPr>
-          <w:color w:val="0070C0"/>
-          <w:lang w:bidi="fa-IR"/>
-        </w:rPr>
-        <w:instrText>https://ce.aut.ac.ir/files/ce/files/BSC/BSC_Form/%D9%81%D8%B1%D9%85_%D8%AA%D8%AD%D9%88%DB%8C%D9%84_%D9%86%D8%B1%D9%85_%D8%A7%D9%81%D8%B2%D8%A7%D8%B1_%D9%BE%D8%B1%D9%88%DA%98%D9%87.pdf</w:instrText>
-      </w:r>
-      <w:r>
-        <w:rPr>
-          <w:color w:val="0070C0"/>
-          <w:rtl/>
-          <w:lang w:bidi="fa-IR"/>
-        </w:rPr>
-        <w:instrText xml:space="preserve">" </w:instrText>
-      </w:r>
-      <w:r>
-        <w:rPr>
-          <w:color w:val="0070C0"/>
-          <w:rtl/>
-          <w:lang w:bidi="fa-IR"/>
-        </w:rPr>
-        <w:fldChar w:fldCharType="separate"/>
-      </w:r>
-      <w:r>
-        <w:rPr>
-          <w:rStyle w:val="Hyperlink"/>
-          <w:rFonts w:hint="cs"/>
-          <w:rtl/>
-          <w:lang w:bidi="fa-IR"/>
-        </w:rPr>
-        <w:t>فرم تحویل نرم‌افزار پروژه</w:t>
-      </w:r>
-      <w:r>
-        <w:rPr>
-          <w:color w:val="0070C0"/>
-          <w:rtl/>
-          <w:lang w:bidi="fa-IR"/>
-        </w:rPr>
-        <w:fldChar w:fldCharType="end"/>
-      </w:r>
-      <w:r>
-        <w:rPr>
-          <w:rFonts w:hint="cs"/>
-          <w:color w:val="0070C0"/>
-          <w:rtl/>
-          <w:lang w:bidi="fa-IR"/>
-        </w:rPr>
-        <w:t xml:space="preserve">) که خانم سلیمانی گفت چون شرایط خاصه </w:t>
-      </w:r>
-      <w:r>
-        <w:rPr>
-          <w:rFonts w:hint="cs"/>
-          <w:color w:val="0070C0"/>
-          <w:rtl/>
-          <w:lang w:bidi="fa-IR"/>
-        </w:rPr>
-        <w:t>این</w:t>
-      </w:r>
-      <w:r>
-        <w:rPr>
-          <w:rFonts w:hint="cs"/>
-          <w:color w:val="0070C0"/>
-          <w:rtl/>
-          <w:lang w:bidi="fa-IR"/>
-        </w:rPr>
-        <w:t xml:space="preserve"> فرم لازم نیست. </w:t>
-      </w:r>
-      <w:r>
-        <w:rPr>
-          <w:rFonts w:hint="cs"/>
-          <w:color w:val="0070C0"/>
-          <w:rtl/>
-          <w:lang w:bidi="fa-IR"/>
-        </w:rPr>
-        <w:t>گرچه برای محکم کاری بد نیست یه پرینتی از این هم داشته باشید.</w:t>
+          <w:rFonts w:hint="cs"/>
+          <w:color w:val="0070C0"/>
+          <w:rtl/>
+          <w:lang w:bidi="fa-IR"/>
+        </w:rPr>
+        <w:t xml:space="preserve">بعد از تحویل فرم تطبیق، فرم اصلاح معدل رو از </w:t>
+      </w:r>
+      <w:r>
+        <w:rPr>
+          <w:rFonts w:hint="cs"/>
+          <w:color w:val="0070C0"/>
+          <w:rtl/>
+          <w:lang w:bidi="fa-IR"/>
+        </w:rPr>
+        <w:t>آموزش</w:t>
+      </w:r>
+      <w:r>
+        <w:rPr>
+          <w:rFonts w:hint="cs"/>
+          <w:color w:val="0070C0"/>
+          <w:rtl/>
+          <w:lang w:bidi="fa-IR"/>
+        </w:rPr>
+        <w:t xml:space="preserve"> </w:t>
+      </w:r>
+      <w:r>
+        <w:rPr>
+          <w:rFonts w:hint="cs"/>
+          <w:color w:val="0070C0"/>
+          <w:rtl/>
+          <w:lang w:bidi="fa-IR"/>
+        </w:rPr>
+        <w:t xml:space="preserve">دانشکده </w:t>
+      </w:r>
+      <w:r>
+        <w:rPr>
+          <w:rFonts w:hint="cs"/>
+          <w:color w:val="0070C0"/>
+          <w:rtl/>
+          <w:lang w:bidi="fa-IR"/>
+        </w:rPr>
+        <w:t>بگیرید</w:t>
+      </w:r>
+      <w:r>
+        <w:rPr>
+          <w:rFonts w:hint="cs"/>
+          <w:rtl/>
+          <w:lang w:bidi="fa-IR"/>
+        </w:rPr>
+        <w:t>. توی این فرم تا 15 واحد از درسایی که افتادید رو می‌تونید بنویسید که حذف کنن براتون. این فرم رو باید معاون آموزشی</w:t>
+      </w:r>
+      <w:r>
+        <w:rPr>
+          <w:rFonts w:hint="cs"/>
+          <w:color w:val="548DD4" w:themeColor="text2" w:themeTint="99"/>
+          <w:rtl/>
+          <w:lang w:bidi="fa-IR"/>
+        </w:rPr>
+        <w:t xml:space="preserve"> </w:t>
+      </w:r>
+      <w:r>
+        <w:rPr>
+          <w:rFonts w:hint="cs"/>
+          <w:color w:val="0070C0"/>
+          <w:rtl/>
+          <w:lang w:bidi="fa-IR"/>
+        </w:rPr>
+        <w:t>(دکتر فلاح)</w:t>
+      </w:r>
+      <w:r>
+        <w:rPr>
+          <w:rFonts w:hint="cs"/>
+          <w:color w:val="0070C0"/>
+          <w:rtl/>
+          <w:lang w:bidi="fa-IR"/>
+        </w:rPr>
+        <w:t xml:space="preserve"> </w:t>
+      </w:r>
+      <w:r>
+        <w:rPr>
+          <w:rFonts w:hint="cs"/>
+          <w:rtl/>
+          <w:lang w:bidi="fa-IR"/>
+        </w:rPr>
+        <w:t xml:space="preserve">پر کنه و </w:t>
+      </w:r>
+      <w:r>
+        <w:rPr>
+          <w:rFonts w:hint="cs"/>
+          <w:rtl/>
+          <w:lang w:bidi="fa-IR"/>
+        </w:rPr>
+        <w:t>آموزش</w:t>
+      </w:r>
+      <w:r>
+        <w:rPr>
+          <w:rFonts w:hint="cs"/>
+          <w:rtl/>
+          <w:lang w:bidi="fa-IR"/>
+        </w:rPr>
+        <w:t xml:space="preserve"> اتوماسیون کنه. </w:t>
+      </w:r>
+      <w:r>
+        <w:rPr>
+          <w:rFonts w:hint="cs"/>
+          <w:rtl/>
+          <w:lang w:bidi="fa-IR"/>
+        </w:rPr>
+        <w:t>دقت کنید که اگه این بخش انجام نشده باشه، شما نمی‌تونید ادامه راه رو برید! چه واحدی برای اصلاح داشته باشید و چه نداشته باشید!</w:t>
+      </w:r>
+      <w:r>
+        <w:rPr>
+          <w:rFonts w:hint="cs"/>
+          <w:rtl/>
+          <w:lang w:bidi="fa-IR"/>
+        </w:rPr>
+        <w:t xml:space="preserve"> </w:t>
+      </w:r>
+      <w:r>
+        <w:rPr>
+          <w:rFonts w:hint="cs"/>
+          <w:color w:val="0070C0"/>
+          <w:rtl/>
+          <w:lang w:bidi="fa-IR"/>
+        </w:rPr>
+        <w:t>اینجا احتمالا یه چند روزی معطل میشید. چون آموزش ساعت یک تعطیل میشه و دکتر فلاح تازه یک و نیم میاد. ( همون اینرسی که قبلا عرض کردم.)</w:t>
+      </w:r>
+      <w:r>
+        <w:rPr>
+          <w:rFonts w:hint="cs"/>
+          <w:color w:val="0070C0"/>
+          <w:rtl/>
+          <w:lang w:bidi="fa-IR"/>
+        </w:rPr>
+        <w:t xml:space="preserve"> برای همین ممکنه بیشتر از حالت عادی رسیدن فرمتون به آموزش کل زمان ببره</w:t>
+      </w:r>
+      <w:r>
+        <w:rPr>
+          <w:rFonts w:hint="cs"/>
+          <w:color w:val="0070C0"/>
+          <w:rtl/>
+          <w:lang w:bidi="fa-IR"/>
+        </w:rPr>
+        <w:t>.</w:t>
+      </w:r>
+      <w:r>
+        <w:rPr>
+          <w:rFonts w:hint="cs"/>
+          <w:color w:val="0070C0"/>
+          <w:rtl/>
+          <w:lang w:bidi="fa-IR"/>
+        </w:rPr>
+        <w:t xml:space="preserve"> (شاید با شروع ترم جدید اوضاع یکم بهتر بشه.)</w:t>
       </w:r>
     </w:p>
     <w:p>
@@ -1428,7 +1648,6 @@
         <w:bidi/>
         <w:jc w:val="both"/>
         <w:rPr>
-          <w:color w:val="0070C0"/>
           <w:rtl/>
           <w:lang w:bidi="fa-IR"/>
         </w:rPr>
@@ -1436,24 +1655,61 @@
       <w:r>
         <w:rPr>
           <w:rFonts w:hint="cs"/>
-          <w:color w:val="0070C0"/>
-          <w:rtl/>
-          <w:lang w:bidi="fa-IR"/>
-        </w:rPr>
-        <w:t>بعد از تحویل فرم تطبیق، فرم اصلاح معدل رو از خانم سبزعلی بگیرید</w:t>
-      </w:r>
-      <w:r>
-        <w:rPr>
-          <w:rFonts w:hint="cs"/>
-          <w:rtl/>
-          <w:lang w:bidi="fa-IR"/>
-        </w:rPr>
-        <w:t>. توی این فرم تا 15 واحد از درسایی که افتادید رو می‌تونید بنویسید که حذف کنن براتون. این فرم رو باید معاون آموزشی</w:t>
-      </w:r>
-      <w:r>
-        <w:rPr>
-          <w:rFonts w:hint="cs"/>
-          <w:color w:val="548DD4" w:themeColor="text2" w:themeTint="99"/>
+          <w:rtl/>
+          <w:lang w:bidi="fa-IR"/>
+        </w:rPr>
+        <w:lastRenderedPageBreak/>
+        <w:t xml:space="preserve">از این لحظه به بعد، پرتال شما قسمت فارغ‌التحصیلی‌ش باز میشه و شما از دانشکده دیگه فارغ شدید تقریبا، اما از دانشگاه نه! </w:t>
+      </w:r>
+      <w:r>
+        <w:rPr>
+          <w:rFonts w:hint="cs"/>
+          <w:color w:val="0070C0"/>
+          <w:rtl/>
+          <w:lang w:bidi="fa-IR"/>
+        </w:rPr>
+        <w:t>سه</w:t>
+      </w:r>
+      <w:r>
+        <w:rPr>
+          <w:rFonts w:hint="cs"/>
+          <w:color w:val="0070C0"/>
+          <w:rtl/>
+          <w:lang w:bidi="fa-IR"/>
+        </w:rPr>
+        <w:t xml:space="preserve"> تا کار رو باید انجام بدید: ارزیابی، </w:t>
+      </w:r>
+      <w:r>
+        <w:rPr>
+          <w:rFonts w:hint="cs"/>
+          <w:color w:val="0070C0"/>
+          <w:rtl/>
+          <w:lang w:bidi="fa-IR"/>
+        </w:rPr>
+        <w:t>وارد کردن اطلاعات پایان‌نامه توی سایت</w:t>
+      </w:r>
+      <w:r>
+        <w:rPr>
+          <w:rFonts w:hint="cs"/>
+          <w:color w:val="0070C0"/>
+          <w:rtl/>
+          <w:lang w:bidi="fa-IR"/>
+        </w:rPr>
+        <w:t xml:space="preserve"> کتاب</w:t>
+      </w:r>
+      <w:r>
+        <w:rPr>
+          <w:rFonts w:hint="cs"/>
+          <w:color w:val="0070C0"/>
+          <w:rtl/>
+          <w:lang w:bidi="fa-IR"/>
+        </w:rPr>
+        <w:t>خونه و</w:t>
+      </w:r>
+      <w:r>
+        <w:rPr>
+          <w:rFonts w:hint="cs"/>
+          <w:color w:val="0070C0"/>
           <w:rtl/>
           <w:lang w:bidi="fa-IR"/>
         </w:rPr>
@@ -1466,93 +1722,259 @@
           <w:rtl/>
           <w:lang w:bidi="fa-IR"/>
         </w:rPr>
-        <w:t>(دکتر فلاح)</w:t>
-      </w:r>
-      <w:r>
-        <w:rPr>
-          <w:rFonts w:hint="cs"/>
-          <w:color w:val="0070C0"/>
-          <w:rtl/>
-          <w:lang w:bidi="fa-IR"/>
-        </w:rPr>
-        <w:t xml:space="preserve"> </w:t>
-      </w:r>
-      <w:r>
-        <w:rPr>
-          <w:rFonts w:hint="cs"/>
-          <w:rtl/>
-          <w:lang w:bidi="fa-IR"/>
-        </w:rPr>
-        <w:t xml:space="preserve">پر کنه و خانم </w:t>
-      </w:r>
-      <w:r>
-        <w:rPr>
-          <w:rFonts w:hint="cs"/>
-          <w:rtl/>
-          <w:lang w:bidi="fa-IR"/>
-        </w:rPr>
-        <w:t>سبزعلی</w:t>
-      </w:r>
-      <w:r>
-        <w:rPr>
-          <w:rFonts w:hint="cs"/>
-          <w:rtl/>
-          <w:lang w:bidi="fa-IR"/>
-        </w:rPr>
-        <w:t xml:space="preserve"> اتوماسیون کنه. </w:t>
-      </w:r>
-      <w:r>
-        <w:rPr>
-          <w:rFonts w:hint="cs"/>
-          <w:rtl/>
-          <w:lang w:bidi="fa-IR"/>
-        </w:rPr>
-        <w:t>دقت کنید که اگه این بخش انجام نشده باشه، شما نمی‌تونید ادامه راه رو برید! چه واحدی برای اصلاح داشته باشید و چه نداشته باشید!</w:t>
-      </w:r>
-      <w:r>
-        <w:rPr>
-          <w:rFonts w:hint="cs"/>
-          <w:rtl/>
-          <w:lang w:bidi="fa-IR"/>
-        </w:rPr>
-        <w:t xml:space="preserve"> </w:t>
-      </w:r>
-      <w:r>
-        <w:rPr>
-          <w:rFonts w:hint="cs"/>
-          <w:color w:val="0070C0"/>
-          <w:rtl/>
-          <w:lang w:bidi="fa-IR"/>
-        </w:rPr>
-        <w:t xml:space="preserve">اینجا احتمالا یه چند روزی معطل میشید. چون آموزش ساعت یک تعطیل میشه و دکتر فلاح تازه یک و نیم میاد. ( همون اینرسی که قبلا عرض کردم.) بنابراین اگر </w:t>
-      </w:r>
-      <w:r>
-        <w:rPr>
-          <w:rFonts w:hint="cs"/>
-          <w:color w:val="0070C0"/>
-          <w:rtl/>
-          <w:lang w:bidi="fa-IR"/>
-        </w:rPr>
-        <w:t xml:space="preserve">دو </w:t>
-      </w:r>
-      <w:r>
-        <w:rPr>
-          <w:rFonts w:hint="cs"/>
-          <w:color w:val="0070C0"/>
-          <w:rtl/>
-          <w:lang w:bidi="fa-IR"/>
-        </w:rPr>
-        <w:lastRenderedPageBreak/>
-        <w:t>سه بار مجبور باشید بین آموزش و دفتر دکتر بالا پایین برید متاسفانه حدود دو سه روز طول میکشه.</w:t>
-      </w:r>
-      <w:r>
-        <w:rPr>
-          <w:rFonts w:hint="cs"/>
-          <w:color w:val="0070C0"/>
-          <w:rtl/>
-          <w:lang w:bidi="fa-IR"/>
-        </w:rPr>
-        <w:t xml:space="preserve"> (شاید با شروع ترم جدید اوضاع یکم بهتر بشه.)</w:t>
+        <w:t xml:space="preserve">تسویه با معاونت دانشجویی. </w:t>
+      </w:r>
+      <w:r>
+        <w:rPr>
+          <w:color w:val="0070C0"/>
+          <w:rtl/>
+          <w:lang w:bidi="fa-IR"/>
+        </w:rPr>
+        <w:t xml:space="preserve">(تو پرتال </w:t>
+      </w:r>
+      <w:r>
+        <w:rPr>
+          <w:rFonts w:hint="cs"/>
+          <w:color w:val="0070C0"/>
+          <w:rtl/>
+          <w:lang w:bidi="fa-IR"/>
+        </w:rPr>
+        <w:t>ی</w:t>
+      </w:r>
+      <w:r>
+        <w:rPr>
+          <w:rFonts w:hint="eastAsia"/>
+          <w:color w:val="0070C0"/>
+          <w:rtl/>
+          <w:lang w:bidi="fa-IR"/>
+        </w:rPr>
+        <w:t>ه</w:t>
+      </w:r>
+      <w:r>
+        <w:rPr>
+          <w:color w:val="0070C0"/>
+          <w:rtl/>
+          <w:lang w:bidi="fa-IR"/>
+        </w:rPr>
+        <w:t xml:space="preserve"> بخش دفتر دوره هاي آزاد واسطون م</w:t>
+      </w:r>
+      <w:r>
+        <w:rPr>
+          <w:rFonts w:hint="cs"/>
+          <w:color w:val="0070C0"/>
+          <w:rtl/>
+          <w:lang w:bidi="fa-IR"/>
+        </w:rPr>
+        <w:t>ی</w:t>
+      </w:r>
+      <w:r>
+        <w:rPr>
+          <w:rFonts w:hint="eastAsia"/>
+          <w:color w:val="0070C0"/>
+          <w:rtl/>
+          <w:lang w:bidi="fa-IR"/>
+        </w:rPr>
+        <w:t>خوره</w:t>
+      </w:r>
+      <w:r>
+        <w:rPr>
+          <w:color w:val="0070C0"/>
+          <w:rtl/>
+          <w:lang w:bidi="fa-IR"/>
+        </w:rPr>
+        <w:t xml:space="preserve"> که درست</w:t>
+      </w:r>
+      <w:r>
+        <w:rPr>
+          <w:rFonts w:hint="cs"/>
+          <w:color w:val="0070C0"/>
+          <w:rtl/>
+          <w:lang w:bidi="fa-IR"/>
+        </w:rPr>
+        <w:t>ی</w:t>
+      </w:r>
+      <w:r>
+        <w:rPr>
+          <w:rFonts w:hint="eastAsia"/>
+          <w:color w:val="0070C0"/>
+          <w:rtl/>
+          <w:lang w:bidi="fa-IR"/>
+        </w:rPr>
+        <w:t>ش</w:t>
+      </w:r>
+      <w:r>
+        <w:rPr>
+          <w:color w:val="0070C0"/>
+          <w:rtl/>
+          <w:lang w:bidi="fa-IR"/>
+        </w:rPr>
+        <w:t xml:space="preserve"> خودش با</w:t>
+      </w:r>
+      <w:r>
+        <w:rPr>
+          <w:rFonts w:hint="cs"/>
+          <w:color w:val="0070C0"/>
+          <w:rtl/>
+          <w:lang w:bidi="fa-IR"/>
+        </w:rPr>
+        <w:t>ی</w:t>
+      </w:r>
+      <w:r>
+        <w:rPr>
+          <w:rFonts w:hint="eastAsia"/>
+          <w:color w:val="0070C0"/>
+          <w:rtl/>
+          <w:lang w:bidi="fa-IR"/>
+        </w:rPr>
+        <w:t>د</w:t>
+      </w:r>
+      <w:r>
+        <w:rPr>
+          <w:color w:val="0070C0"/>
+          <w:rtl/>
+          <w:lang w:bidi="fa-IR"/>
+        </w:rPr>
+        <w:t xml:space="preserve"> انجام بشه. اگه نشد با</w:t>
+      </w:r>
+      <w:r>
+        <w:rPr>
+          <w:rFonts w:hint="cs"/>
+          <w:color w:val="0070C0"/>
+          <w:rtl/>
+          <w:lang w:bidi="fa-IR"/>
+        </w:rPr>
+        <w:t>ی</w:t>
+      </w:r>
+      <w:r>
+        <w:rPr>
+          <w:rFonts w:hint="eastAsia"/>
+          <w:color w:val="0070C0"/>
+          <w:rtl/>
+          <w:lang w:bidi="fa-IR"/>
+        </w:rPr>
+        <w:t>د</w:t>
+      </w:r>
+      <w:r>
+        <w:rPr>
+          <w:color w:val="0070C0"/>
+          <w:rtl/>
+          <w:lang w:bidi="fa-IR"/>
+        </w:rPr>
+        <w:t xml:space="preserve"> بر</w:t>
+      </w:r>
+      <w:r>
+        <w:rPr>
+          <w:rFonts w:hint="cs"/>
+          <w:color w:val="0070C0"/>
+          <w:rtl/>
+          <w:lang w:bidi="fa-IR"/>
+        </w:rPr>
+        <w:t>ی</w:t>
+      </w:r>
+      <w:r>
+        <w:rPr>
+          <w:rFonts w:hint="eastAsia"/>
+          <w:color w:val="0070C0"/>
+          <w:rtl/>
+          <w:lang w:bidi="fa-IR"/>
+        </w:rPr>
+        <w:t>د</w:t>
+      </w:r>
+      <w:r>
+        <w:rPr>
+          <w:color w:val="0070C0"/>
+          <w:rtl/>
+          <w:lang w:bidi="fa-IR"/>
+        </w:rPr>
+        <w:t xml:space="preserve"> پ</w:t>
+      </w:r>
+      <w:r>
+        <w:rPr>
+          <w:rFonts w:hint="cs"/>
+          <w:color w:val="0070C0"/>
+          <w:rtl/>
+          <w:lang w:bidi="fa-IR"/>
+        </w:rPr>
+        <w:t>ی</w:t>
+      </w:r>
+      <w:r>
+        <w:rPr>
+          <w:rFonts w:hint="eastAsia"/>
+          <w:color w:val="0070C0"/>
+          <w:rtl/>
+          <w:lang w:bidi="fa-IR"/>
+        </w:rPr>
+        <w:t>گ</w:t>
+      </w:r>
+      <w:r>
+        <w:rPr>
+          <w:rFonts w:hint="cs"/>
+          <w:color w:val="0070C0"/>
+          <w:rtl/>
+          <w:lang w:bidi="fa-IR"/>
+        </w:rPr>
+        <w:t>ی</w:t>
+      </w:r>
+      <w:r>
+        <w:rPr>
+          <w:rFonts w:hint="eastAsia"/>
+          <w:color w:val="0070C0"/>
+          <w:rtl/>
+          <w:lang w:bidi="fa-IR"/>
+        </w:rPr>
+        <w:t>ر</w:t>
+      </w:r>
+      <w:r>
+        <w:rPr>
+          <w:rFonts w:hint="cs"/>
+          <w:color w:val="0070C0"/>
+          <w:rtl/>
+          <w:lang w:bidi="fa-IR"/>
+        </w:rPr>
+        <w:t>ی</w:t>
+      </w:r>
+      <w:r>
+        <w:rPr>
+          <w:color w:val="0070C0"/>
+          <w:rtl/>
+          <w:lang w:bidi="fa-IR"/>
+        </w:rPr>
+        <w:t xml:space="preserve"> کن</w:t>
+      </w:r>
+      <w:r>
+        <w:rPr>
+          <w:rFonts w:hint="cs"/>
+          <w:color w:val="0070C0"/>
+          <w:rtl/>
+          <w:lang w:bidi="fa-IR"/>
+        </w:rPr>
+        <w:t>ی</w:t>
+      </w:r>
+      <w:r>
+        <w:rPr>
+          <w:rFonts w:hint="eastAsia"/>
+          <w:color w:val="0070C0"/>
+          <w:rtl/>
+          <w:lang w:bidi="fa-IR"/>
+        </w:rPr>
+        <w:t>د</w:t>
+      </w:r>
+      <w:r>
+        <w:rPr>
+          <w:rFonts w:hint="cs"/>
+          <w:color w:val="0070C0"/>
+          <w:rtl/>
+          <w:lang w:bidi="fa-IR"/>
+        </w:rPr>
+        <w:t>.</w:t>
+      </w:r>
+      <w:r>
+        <w:rPr>
+          <w:color w:val="0070C0"/>
+          <w:rtl/>
+          <w:lang w:bidi="fa-IR"/>
+        </w:rPr>
+        <w:t>)</w:t>
       </w:r>
     </w:p>
     <w:p>
@@ -1560,6 +1982,7 @@
         <w:bidi/>
         <w:jc w:val="both"/>
         <w:rPr>
+          <w:rFonts w:cs="Times New Roman"/>
           <w:rtl/>
           <w:lang w:bidi="fa-IR"/>
         </w:rPr>
@@ -1570,7 +1993,15 @@
           <w:rtl/>
           <w:lang w:bidi="fa-IR"/>
         </w:rPr>
-        <w:t xml:space="preserve">از این لحظه به بعد، پرتال شما قسمت فارغ‌التحصیلی‌ش باز میشه و شما از دانشکده دیگه فارغ شدید تقریبا، اما از دانشگاه نه! </w:t>
+        <w:t>میرید تو پرتال و در قسمت فارغ‌التحصیلی، پروژه، کارآموزی، دانشکده، دانشگاه و اساتید دانشکده رو ارزیابی می‌کنید. لطفا وقت بذارید براش و بنویسید نکات مدنظرتون رو، مثلا خود من شاید در حدود دو سه صفحه براشون متن نوشتم. اساتید هم اگه نمی‌شناسید، بزنید که باهاش درس نداشتم و ارزیابی نکنید</w:t>
+      </w:r>
+      <w:r>
+        <w:rPr>
+          <w:rFonts w:hint="cs"/>
+          <w:rtl/>
+          <w:lang w:bidi="fa-IR"/>
+        </w:rPr>
+        <w:t>.</w:t>
       </w:r>
     </w:p>
     <w:p>
@@ -1578,7 +2009,6 @@
         <w:bidi/>
         <w:jc w:val="both"/>
         <w:rPr>
-          <w:rFonts w:cs="Times New Roman"/>
           <w:rtl/>
           <w:lang w:bidi="fa-IR"/>
         </w:rPr>
@@ -1589,15 +2019,23 @@
           <w:rtl/>
           <w:lang w:bidi="fa-IR"/>
         </w:rPr>
-        <w:t>میرید تو پرتال و در قسمت فارغ‌التحصیلی، پروژه، کارآموزی، دانشکده، دانشگاه و اساتید دانشکده رو ارزیابی می‌کنید. لطفا وقت بذارید براش و بنویسید نکات مدنظرتون رو، مثلا خود من شاید در حدود دو سه صفحه براشون متن نوشتم. اساتید هم اگه نمی‌شناسید، بزنید که باهاش درس نداشتم و ارزیابی نکنید</w:t>
-      </w:r>
-      <w:r>
-        <w:rPr>
-          <w:rFonts w:hint="cs"/>
-          <w:rtl/>
-          <w:lang w:bidi="fa-IR"/>
-        </w:rPr>
-        <w:t>.</w:t>
+        <w:t xml:space="preserve">در مدت اون 48 ساعت </w:t>
+      </w:r>
+      <w:proofErr w:type="spellStart"/>
+      <w:r>
+        <w:rPr>
+          <w:lang w:bidi="fa-IR"/>
+        </w:rPr>
+        <w:t>samad</w:t>
+      </w:r>
+      <w:proofErr w:type="spellEnd"/>
+      <w:r>
+        <w:rPr>
+          <w:rFonts w:hint="cs"/>
+          <w:rtl/>
+          <w:lang w:bidi="fa-IR"/>
+        </w:rPr>
+        <w:t xml:space="preserve"> می‌تونید این کارها رو بکنید. حالا که از تغذیه تسویه کردید، خودش توضیح داده که کجا باید سر بزنید برای اداره رفاه. معاونت دانشجویی (درب حافظ)، طبقه اول، اتاقش رو هم گفته. پسرها و دخترها جایی که باید برن فرق داره. برای وام و خوابگاه باید یه کارهایی بکنید که نمی‌دونم ولی تو همون ساختمونه. طبق گفته دوستان، برای وام، همون‌ ساختمون باید پیگیری کنید که اگه بخواید دفترچه قسط وام صادر بشه، باید 72 ساعت صبر کنید. البته باید 10 درصد از وام رو همون موقع پرداخت کنید. اگه هم که کلش رو پرداخت کنید همون موقع، نهایتا 48 ساعت بعدش عدم بدهی میشه. برای خوابگاه هم همون‌جا بدهی یا بستانکاری‌تون معلوم میشه و کار طولانی‌ای نیست گویا. بعد از اینا، اونجا هم تو پرتالتون می‌نویسه که مجاز شده. اگه خوابگاه و وام نداشته باشید، چند دقیقه بیشتر طول نمی‌کشه.</w:t>
       </w:r>
     </w:p>
     <w:p>
@@ -1612,52 +2050,45 @@
       <w:r>
         <w:rPr>
           <w:rFonts w:hint="cs"/>
-          <w:rtl/>
-          <w:lang w:bidi="fa-IR"/>
-        </w:rPr>
-        <w:t xml:space="preserve">در مدت اون 48 ساعت </w:t>
-      </w:r>
-      <w:proofErr w:type="spellStart"/>
-      <w:r>
-        <w:rPr>
-          <w:lang w:bidi="fa-IR"/>
-        </w:rPr>
-        <w:t>samad</w:t>
-      </w:r>
-      <w:proofErr w:type="spellEnd"/>
-      <w:r>
-        <w:rPr>
-          <w:rFonts w:hint="cs"/>
-          <w:rtl/>
-          <w:lang w:bidi="fa-IR"/>
-        </w:rPr>
-        <w:t xml:space="preserve"> می‌تونید این کارها رو بکنید. حالا که از تغذیه تسویه کردید، خودش توضیح داده که کجا باید سر بزنید برای اداره رفاه. معاونت دانشجویی (درب حافظ)، طبقه اول، اتاقش رو هم گفته. پسرها و دخترها جایی که باید برن فرق داره. برای وام و خوابگاه باید یه کارهایی بکنید که نمی‌دونم ولی تو همون ساختمونه. طبق گفته دوستان، برای وام، همون‌ ساختمون باید پیگیری کنید که اگه بخواید دفترچه قسط وام صادر بشه، باید 72 ساعت صبر کنید. البته باید 10 درصد از وام رو همون موقع پرداخت کنید. اگه هم که کلش رو پرداخت کنید همون موقع، نهایتا 48 ساعت بعدش عدم بدهی میشه. برای خوابگاه هم همون‌جا بدهی یا بستانکاری‌تون معلوم میشه و کار طولانی‌ای نیست گویا. بعد از اینا، اونجا هم تو پرتالتون می‌نویسه که مجاز شده. اگه خوابگاه و وام نداشته باشید، چند دقیقه بیشتر طول نمی‌کشه. (این قسمت هم ربطی به دفاع نداره)</w:t>
-      </w:r>
-    </w:p>
-    <w:p>
-      <w:pPr>
-        <w:bidi/>
-        <w:jc w:val="both"/>
-        <w:rPr>
-          <w:rtl/>
-          <w:lang w:bidi="fa-IR"/>
-        </w:rPr>
-      </w:pPr>
-      <w:r>
-        <w:rPr>
-          <w:rFonts w:hint="cs"/>
-          <w:rtl/>
-          <w:lang w:bidi="fa-IR"/>
-        </w:rPr>
-        <w:t xml:space="preserve">اخیرا سایت کتابخونه معارف با سایت کتابخونه مرکزی ادغام شده، لازم نیست برای تسویه برید کتابخونه معارف. </w:t>
-      </w:r>
-      <w:r>
-        <w:rPr>
-          <w:rFonts w:hint="cs"/>
-          <w:rtl/>
-          <w:lang w:bidi="fa-IR"/>
-        </w:rPr>
-        <w:t xml:space="preserve">برید تو سایت کتابخونه مرکزی و طبق </w:t>
+          <w:color w:val="0070C0"/>
+          <w:rtl/>
+          <w:lang w:bidi="fa-IR"/>
+        </w:rPr>
+        <w:t>میرسیم به مرحله‌ی تسویه با کتابخونه. قبل از هرچیز اگر عضو</w:t>
+      </w:r>
+      <w:r>
+        <w:rPr>
+          <w:rFonts w:hint="cs"/>
+          <w:color w:val="0070C0"/>
+          <w:rtl/>
+          <w:lang w:bidi="fa-IR"/>
+        </w:rPr>
+        <w:t xml:space="preserve"> نیستید باید برید کتابخونه‌ی صبوری (از در حافظ) قبل از درِ ورودیِ خود کتابخونه یه در شیشه‌ای کنارتون هست واردش شید و</w:t>
+      </w:r>
+      <w:r>
+        <w:rPr>
+          <w:rFonts w:hint="cs"/>
+          <w:color w:val="0070C0"/>
+          <w:rtl/>
+          <w:lang w:bidi="fa-IR"/>
+        </w:rPr>
+        <w:t xml:space="preserve"> درخواست عضویت بدید. </w:t>
+      </w:r>
+      <w:r>
+        <w:rPr>
+          <w:rFonts w:hint="cs"/>
+          <w:rtl/>
+          <w:lang w:bidi="fa-IR"/>
+        </w:rPr>
+        <w:t xml:space="preserve">بعدش برید </w:t>
+      </w:r>
+      <w:r>
+        <w:rPr>
+          <w:rFonts w:hint="cs"/>
+          <w:rtl/>
+          <w:lang w:bidi="fa-IR"/>
+        </w:rPr>
+        <w:t xml:space="preserve">تو سایت کتابخونه مرکزی و طبق </w:t>
       </w:r>
       <w:hyperlink r:id="rId12" w:history="1">
         <w:r>
@@ -1676,29 +2107,16 @@
           <w:rtl/>
           <w:lang w:bidi="fa-IR"/>
         </w:rPr>
-        <w:t>، اطلاعات پایان‌نامه‌تون رو وارد کنید (درست و دقیق!). حتما رعایت کنید همه چیز رو که بیخودی علاف نشید. اول چک کنید که کتابی امانت نگرفته باشید که پس نداده باشید! اگه جریمه‌ای یا بدهی باید پرداخت کنید، برید پرداخت کنید به مخزن کتابخونه. میرید دمِ کتابخونه</w:t>
-      </w:r>
-      <w:r>
-        <w:rPr>
-          <w:rFonts w:hint="cs"/>
-          <w:rtl/>
-          <w:lang w:bidi="fa-IR"/>
-        </w:rPr>
-        <w:t xml:space="preserve"> مرکزی، تالار نشریات، اونجا طرف</w:t>
-      </w:r>
-      <w:r>
-        <w:rPr>
-          <w:lang w:bidi="fa-IR"/>
-        </w:rPr>
-        <w:t xml:space="preserve"> </w:t>
-      </w:r>
-      <w:r>
-        <w:rPr>
-          <w:rFonts w:hint="cs"/>
-          <w:rtl/>
-          <w:lang w:bidi="fa-IR"/>
-        </w:rPr>
-        <w:t xml:space="preserve">قسمت فراغت کتابخونه دانشگاه پرتال رو هم مجاز می‌کنه. برای بخش معاونت پژوهشی پرتال فراغت هم هیچ کاری نکنید. اگه واحد مالی داشتید، مثل ترم تابستون، یه سر برید دفتر دوره‌های آزاد، طبقه هشتم نساجی و بهش بگید که مجاز کنه اون هم. </w:t>
+        <w:t xml:space="preserve">، اطلاعات پایان‌نامه‌تون رو وارد کنید (درست و دقیق!). حتما رعایت کنید همه چیز رو که بیخودی علاف نشید. </w:t>
+      </w:r>
+      <w:r>
+        <w:rPr>
+          <w:rFonts w:hint="cs"/>
+          <w:color w:val="0070C0"/>
+          <w:rtl/>
+          <w:lang w:bidi="fa-IR"/>
+        </w:rPr>
+        <w:t>اگر پایان‌نامه‌تون نیاز به اصلاح داشته باشه براتون توی سایت مینویسن که انجام بدید. در غیر این صورت منتظر تایید استاد راهنماتون باشید تا این داستانم به سرانجام برسه. (ایمیل یادآوری هم به استاد راهنماتون بدید بد نیست).</w:t>
       </w:r>
     </w:p>
     <w:p>
@@ -1716,7 +2134,88 @@
           <w:rtl/>
           <w:lang w:bidi="fa-IR"/>
         </w:rPr>
-        <w:t>یه سر پرتال رو آخر چک کنید که بغیر از اداره تحصیلات تکمیلی، بقیه مجاز زده باشن. (اگه طرف بعدا گفت این قسمت مجاز نزدن و برو دنبالش، می‌گید برو عامو! نمی‌خواد!)</w:t>
+        <w:t>چک کنید که کتابی امانت نگرفته باشید که پس نداده باشید! اگه جریمه‌ای یا بدهی باید پرداخت کنید، برید پرداخت کنید به مخزن کتابخونه. میرید دمِ کتابخونه</w:t>
+      </w:r>
+      <w:r>
+        <w:rPr>
+          <w:rFonts w:hint="cs"/>
+          <w:rtl/>
+          <w:lang w:bidi="fa-IR"/>
+        </w:rPr>
+        <w:t xml:space="preserve"> مرکزی، تالار نشریات، اونجا طرف</w:t>
+      </w:r>
+      <w:r>
+        <w:rPr>
+          <w:lang w:bidi="fa-IR"/>
+        </w:rPr>
+        <w:t xml:space="preserve"> </w:t>
+      </w:r>
+      <w:r>
+        <w:rPr>
+          <w:rFonts w:hint="cs"/>
+          <w:rtl/>
+          <w:lang w:bidi="fa-IR"/>
+        </w:rPr>
+        <w:t xml:space="preserve">قسمت فراغت کتابخونه </w:t>
+      </w:r>
+      <w:r>
+        <w:rPr>
+          <w:rFonts w:hint="cs"/>
+          <w:rtl/>
+          <w:lang w:bidi="fa-IR"/>
+        </w:rPr>
+        <w:t>دانشگاه پرتال رو هم مجاز می‌کنه.</w:t>
+      </w:r>
+      <w:r>
+        <w:rPr>
+          <w:rFonts w:hint="cs"/>
+          <w:rtl/>
+          <w:lang w:bidi="fa-IR"/>
+        </w:rPr>
+        <w:t xml:space="preserve"> اگه وا</w:t>
+      </w:r>
+      <w:r>
+        <w:rPr>
+          <w:rFonts w:hint="cs"/>
+          <w:rtl/>
+          <w:lang w:bidi="fa-IR"/>
+        </w:rPr>
+        <w:t>حد مالی داشتید، مثل ترم تابستون</w:t>
+      </w:r>
+      <w:r>
+        <w:rPr>
+          <w:rFonts w:hint="cs"/>
+          <w:color w:val="0070C0"/>
+          <w:rtl/>
+          <w:lang w:bidi="fa-IR"/>
+        </w:rPr>
+        <w:t>، یا در کل تیک دفتر دوره‌های آزادتون نخورده بود</w:t>
+      </w:r>
+      <w:r>
+        <w:rPr>
+          <w:rFonts w:hint="cs"/>
+          <w:rtl/>
+          <w:lang w:bidi="fa-IR"/>
+        </w:rPr>
+        <w:t>،</w:t>
+      </w:r>
+      <w:r>
+        <w:rPr>
+          <w:rFonts w:hint="cs"/>
+          <w:rtl/>
+          <w:lang w:bidi="fa-IR"/>
+        </w:rPr>
+        <w:t xml:space="preserve"> یه سر برید دفتر </w:t>
+      </w:r>
+      <w:bookmarkStart w:id="0" w:name="_GoBack"/>
+      <w:bookmarkEnd w:id="0"/>
+      <w:r>
+        <w:rPr>
+          <w:rFonts w:hint="cs"/>
+          <w:rtl/>
+          <w:lang w:bidi="fa-IR"/>
+        </w:rPr>
+        <w:t xml:space="preserve">دوره‌های آزاد، طبقه هشتم نساجی و بهش بگید که مجاز کنه اون هم. </w:t>
       </w:r>
     </w:p>
     <w:p>
@@ -2638,7 +3137,7 @@
 </file>
 
 <file path=customXml/itemProps1.xml><?xml version="1.0" encoding="utf-8"?>
-<ds:datastoreItem xmlns:ds="http://schemas.openxmlformats.org/officeDocument/2006/customXml" ds:itemID="{88F7A42E-CE65-4E07-A18C-CBA4B25F2225}">
+<ds:datastoreItem xmlns:ds="http://schemas.openxmlformats.org/officeDocument/2006/customXml" ds:itemID="{5D70FC90-E518-49CC-B034-33E7A697296D}">
   <ds:schemaRefs>
     <ds:schemaRef ds:uri="http://schemas.openxmlformats.org/officeDocument/2006/bibliography"/>
   </ds:schemaRefs>

</xml_diff>

<commit_message>
update HowToGradFromBSc 6th edition
</commit_message>
<xml_diff>
--- a/HowToGradFromBSc-CovidEdition.docx
+++ b/HowToGradFromBSc-CovidEdition.docx
@@ -44,31 +44,17 @@
         </w:rPr>
         <w:t xml:space="preserve">(خاطرات </w:t>
       </w:r>
-      <w:r>
-        <w:fldChar w:fldCharType="begin"/>
-      </w:r>
-      <w:r>
-        <w:instrText xml:space="preserve"> HYPERLINK "mailto:smahmadpanah@aut.ac.ir" </w:instrText>
-      </w:r>
-      <w:r>
-        <w:fldChar w:fldCharType="separate"/>
-      </w:r>
-      <w:r>
-        <w:rPr>
-          <w:rStyle w:val="Hyperlink"/>
-          <w:rFonts w:hint="cs"/>
-          <w:rtl/>
-          <w:lang w:bidi="fa-IR"/>
-        </w:rPr>
-        <w:t>سید</w:t>
-      </w:r>
-      <w:r>
-        <w:rPr>
-          <w:rStyle w:val="Hyperlink"/>
-          <w:lang w:bidi="fa-IR"/>
-        </w:rPr>
-        <w:fldChar w:fldCharType="end"/>
-      </w:r>
+      <w:hyperlink r:id="rId5" w:history="1">
+        <w:r>
+          <w:rPr>
+            <w:rStyle w:val="Hyperlink"/>
+            <w:rFonts w:hint="cs"/>
+            <w:rtl/>
+            <w:lang w:bidi="fa-IR"/>
+          </w:rPr>
+          <w:t>سید</w:t>
+        </w:r>
+      </w:hyperlink>
       <w:r>
         <w:rPr>
           <w:rFonts w:hint="cs"/>
@@ -99,7 +85,7 @@
         </w:rPr>
         <w:t xml:space="preserve"> </w:t>
       </w:r>
-      <w:hyperlink r:id="rId5" w:history="1">
+      <w:hyperlink r:id="rId6" w:history="1">
         <w:r>
           <w:rPr>
             <w:rStyle w:val="Hyperlink"/>
@@ -126,7 +112,7 @@
         </w:rPr>
         <w:t xml:space="preserve"> </w:t>
       </w:r>
-      <w:hyperlink r:id="rId6" w:history="1">
+      <w:hyperlink r:id="rId7" w:history="1">
         <w:r>
           <w:rPr>
             <w:rStyle w:val="Hyperlink"/>
@@ -145,7 +131,7 @@
         </w:rPr>
         <w:t xml:space="preserve">، </w:t>
       </w:r>
-      <w:hyperlink r:id="rId7" w:history="1">
+      <w:hyperlink r:id="rId8" w:history="1">
         <w:r>
           <w:rPr>
             <w:rStyle w:val="Hyperlink"/>
@@ -167,7 +153,7 @@
         </w:rPr>
         <w:t xml:space="preserve">، </w:t>
       </w:r>
-      <w:hyperlink r:id="rId8" w:history="1">
+      <w:hyperlink r:id="rId9" w:history="1">
         <w:r>
           <w:rPr>
             <w:rStyle w:val="Hyperlink"/>
@@ -557,49 +543,28 @@
         </w:rPr>
         <w:t xml:space="preserve">(*توجه: دوستان سال‌های قبل زحمت کشیدن یه </w:t>
       </w:r>
-      <w:r>
-        <w:rPr>
-          <w:rtl/>
-        </w:rPr>
-        <w:fldChar w:fldCharType="begin"/>
-      </w:r>
-      <w:r>
-        <w:rPr>
-          <w:rtl/>
-        </w:rPr>
-        <w:instrText xml:space="preserve"> </w:instrText>
-      </w:r>
-      <w:r>
-        <w:instrText>HYPERLINK "http://ceit.aut.ac.ir/~ahmadpanah/HowToGrad/GradForms.zip</w:instrText>
-      </w:r>
-      <w:r>
-        <w:rPr>
-          <w:rtl/>
-        </w:rPr>
-        <w:instrText xml:space="preserve">" </w:instrText>
-      </w:r>
-      <w:r>
-        <w:rPr>
-          <w:rtl/>
-        </w:rPr>
-        <w:fldChar w:fldCharType="separate"/>
-      </w:r>
-      <w:r>
-        <w:rPr>
-          <w:rStyle w:val="Hyperlink"/>
+      <w:hyperlink r:id="rId10" w:history="1">
+        <w:r>
+          <w:rPr>
+            <w:rStyle w:val="Hyperlink"/>
+            <w:rFonts w:hint="cs"/>
+            <w:sz w:val="22"/>
+            <w:szCs w:val="24"/>
+            <w:rtl/>
+            <w:lang w:bidi="fa-IR"/>
+          </w:rPr>
+          <w:t>لینک</w:t>
+        </w:r>
+      </w:hyperlink>
+      <w:r>
+        <w:rPr>
           <w:rFonts w:hint="cs"/>
           <w:sz w:val="22"/>
           <w:szCs w:val="24"/>
           <w:rtl/>
           <w:lang w:bidi="fa-IR"/>
         </w:rPr>
-        <w:t>لینک</w:t>
-      </w:r>
-      <w:r>
-        <w:rPr>
-          <w:rtl/>
-        </w:rPr>
-        <w:fldChar w:fldCharType="end"/>
+        <w:t xml:space="preserve"> برای فرم های فارغ‌التحصیلی درست کردن</w:t>
       </w:r>
       <w:r>
         <w:rPr>
@@ -609,7 +574,7 @@
           <w:rtl/>
           <w:lang w:bidi="fa-IR"/>
         </w:rPr>
-        <w:t xml:space="preserve"> برای فرم های فارغ‌التحصیلی درست کردن</w:t>
+        <w:t xml:space="preserve"> که پکیج کامل رو تو خودش داره.</w:t>
       </w:r>
       <w:r>
         <w:rPr>
@@ -619,19 +584,9 @@
           <w:rtl/>
           <w:lang w:bidi="fa-IR"/>
         </w:rPr>
-        <w:t xml:space="preserve"> که پکیج کامل رو تو خودش داره.</w:t>
-      </w:r>
-      <w:r>
-        <w:rPr>
-          <w:rFonts w:hint="cs"/>
-          <w:sz w:val="22"/>
-          <w:szCs w:val="24"/>
-          <w:rtl/>
-          <w:lang w:bidi="fa-IR"/>
-        </w:rPr>
         <w:t xml:space="preserve"> اما بعضی از فرم‌های دانشکده‌ای تغییر کردن. این فرم‌ها داخل </w:t>
       </w:r>
-      <w:hyperlink r:id="rId9" w:history="1">
+      <w:hyperlink r:id="rId11" w:history="1">
         <w:r>
           <w:rPr>
             <w:rStyle w:val="Hyperlink"/>
@@ -674,87 +629,19 @@
         </w:rPr>
         <w:t xml:space="preserve">. هستید از </w:t>
       </w:r>
-      <w:r>
-        <w:rPr>
-          <w:sz w:val="22"/>
-          <w:szCs w:val="24"/>
-          <w:rtl/>
-          <w:lang w:bidi="fa-IR"/>
-        </w:rPr>
-        <w:fldChar w:fldCharType="begin"/>
-      </w:r>
-      <w:r>
-        <w:rPr>
-          <w:sz w:val="22"/>
-          <w:szCs w:val="24"/>
-          <w:rtl/>
-          <w:lang w:bidi="fa-IR"/>
-        </w:rPr>
-        <w:instrText xml:space="preserve"> </w:instrText>
-      </w:r>
-      <w:r>
-        <w:rPr>
-          <w:sz w:val="22"/>
-          <w:szCs w:val="24"/>
-          <w:lang w:bidi="fa-IR"/>
-        </w:rPr>
-        <w:instrText>HYPERLINK</w:instrText>
-      </w:r>
-      <w:r>
-        <w:rPr>
-          <w:sz w:val="22"/>
-          <w:szCs w:val="24"/>
-          <w:rtl/>
-          <w:lang w:bidi="fa-IR"/>
-        </w:rPr>
-        <w:instrText xml:space="preserve"> "</w:instrText>
-      </w:r>
-      <w:r>
-        <w:rPr>
-          <w:sz w:val="22"/>
-          <w:szCs w:val="24"/>
-          <w:lang w:bidi="fa-IR"/>
-        </w:rPr>
-        <w:instrText>https://ce.aut.ac.ir/content/1892/%D9%81%D8%B1%D9%85--%DA%A9%D8%A7%D8%B1%D8%B4%D9%86%D8%A7%D8%B3%DB%8C</w:instrText>
-      </w:r>
-      <w:r>
-        <w:rPr>
-          <w:sz w:val="22"/>
-          <w:szCs w:val="24"/>
-          <w:rtl/>
-          <w:lang w:bidi="fa-IR"/>
-        </w:rPr>
-        <w:instrText xml:space="preserve">" </w:instrText>
-      </w:r>
-      <w:r>
-        <w:rPr>
-          <w:sz w:val="22"/>
-          <w:szCs w:val="24"/>
-          <w:rtl/>
-          <w:lang w:bidi="fa-IR"/>
-        </w:rPr>
-        <w:fldChar w:fldCharType="separate"/>
-      </w:r>
-      <w:r>
-        <w:rPr>
-          <w:rStyle w:val="Hyperlink"/>
-          <w:rFonts w:hint="cs"/>
-          <w:sz w:val="22"/>
-          <w:szCs w:val="24"/>
-          <w:rtl/>
-          <w:lang w:bidi="fa-IR"/>
-        </w:rPr>
-        <w:t>اینجا</w:t>
-      </w:r>
-      <w:r>
-        <w:rPr>
-          <w:sz w:val="22"/>
-          <w:szCs w:val="24"/>
-          <w:rtl/>
-          <w:lang w:bidi="fa-IR"/>
-        </w:rPr>
-        <w:fldChar w:fldCharType="end"/>
-      </w:r>
+      <w:hyperlink r:id="rId12" w:history="1">
+        <w:r>
+          <w:rPr>
+            <w:rStyle w:val="Hyperlink"/>
+            <w:rFonts w:hint="cs"/>
+            <w:sz w:val="22"/>
+            <w:szCs w:val="24"/>
+            <w:rtl/>
+            <w:lang w:bidi="fa-IR"/>
+          </w:rPr>
+          <w:t>اینجا</w:t>
+        </w:r>
+      </w:hyperlink>
       <w:r>
         <w:rPr>
           <w:rFonts w:hint="cs"/>
@@ -1029,7 +916,7 @@
           <w:lang w:bidi="fa-IR"/>
         </w:rPr>
       </w:pPr>
-      <w:hyperlink r:id="rId10" w:history="1">
+      <w:hyperlink r:id="rId13" w:history="1">
         <w:r>
           <w:rPr>
             <w:rStyle w:val="Hyperlink"/>
@@ -1202,77 +1089,17 @@
         </w:rPr>
         <w:t xml:space="preserve">یه فرمی هست مربوط به تحویل سی دی دفاع، (به اسم </w:t>
       </w:r>
-      <w:r>
-        <w:rPr>
-          <w:color w:val="0070C0"/>
-          <w:rtl/>
-          <w:lang w:bidi="fa-IR"/>
-        </w:rPr>
-        <w:fldChar w:fldCharType="begin"/>
-      </w:r>
-      <w:r>
-        <w:rPr>
-          <w:color w:val="0070C0"/>
-          <w:rtl/>
-          <w:lang w:bidi="fa-IR"/>
-        </w:rPr>
-        <w:instrText xml:space="preserve"> </w:instrText>
-      </w:r>
-      <w:r>
-        <w:rPr>
-          <w:color w:val="0070C0"/>
-          <w:lang w:bidi="fa-IR"/>
-        </w:rPr>
-        <w:instrText>HYPERLINK</w:instrText>
-      </w:r>
-      <w:r>
-        <w:rPr>
-          <w:color w:val="0070C0"/>
-          <w:rtl/>
-          <w:lang w:bidi="fa-IR"/>
-        </w:rPr>
-        <w:instrText xml:space="preserve"> "</w:instrText>
-      </w:r>
-      <w:r>
-        <w:rPr>
-          <w:color w:val="0070C0"/>
-          <w:lang w:bidi="fa-IR"/>
-        </w:rPr>
-        <w:instrText>https://ce.aut.ac.ir/files/ce/files/BSC/BSC_Form/%D9%81%D8%B1%D9%85_%D8%AA%D8%AD%D9%88%DB%8C%D9%84_%D9%86%D8%B1%D9%85_%D8%A7%D9%81%D8%B2%D8%A7%D8%B1_%D9%BE%D8%B1%D9%88%DA%98%D9%87.pdf</w:instrText>
-      </w:r>
-      <w:r>
-        <w:rPr>
-          <w:color w:val="0070C0"/>
-          <w:rtl/>
-          <w:lang w:bidi="fa-IR"/>
-        </w:rPr>
-        <w:instrText xml:space="preserve">" </w:instrText>
-      </w:r>
-      <w:r>
-        <w:rPr>
-          <w:color w:val="0070C0"/>
-          <w:rtl/>
-          <w:lang w:bidi="fa-IR"/>
-        </w:rPr>
-        <w:fldChar w:fldCharType="separate"/>
-      </w:r>
-      <w:r>
-        <w:rPr>
-          <w:rStyle w:val="Hyperlink"/>
-          <w:rFonts w:hint="cs"/>
-          <w:rtl/>
-          <w:lang w:bidi="fa-IR"/>
-        </w:rPr>
-        <w:t>فرم تحویل نرم‌افزار پروژه</w:t>
-      </w:r>
-      <w:r>
-        <w:rPr>
-          <w:color w:val="0070C0"/>
-          <w:rtl/>
-          <w:lang w:bidi="fa-IR"/>
-        </w:rPr>
-        <w:fldChar w:fldCharType="end"/>
-      </w:r>
+      <w:hyperlink r:id="rId14" w:history="1">
+        <w:r>
+          <w:rPr>
+            <w:rStyle w:val="Hyperlink"/>
+            <w:rFonts w:hint="cs"/>
+            <w:rtl/>
+            <w:lang w:bidi="fa-IR"/>
+          </w:rPr>
+          <w:t>فرم تحویل نرم‌افزار پروژه</w:t>
+        </w:r>
+      </w:hyperlink>
       <w:r>
         <w:rPr>
           <w:rFonts w:hint="cs"/>
@@ -1302,7 +1129,7 @@
           <w:lang w:bidi="fa-IR"/>
         </w:rPr>
       </w:pPr>
-      <w:hyperlink r:id="rId11" w:history="1">
+      <w:hyperlink r:id="rId15" w:history="1">
         <w:r>
           <w:rPr>
             <w:rStyle w:val="Hyperlink"/>
@@ -1633,15 +1460,6 @@
         </w:rPr>
         <w:t>.</w:t>
       </w:r>
-      <w:r>
-        <w:rPr>
-          <w:rFonts w:hint="cs"/>
-          <w:color w:val="0070C0"/>
-          <w:rtl/>
-          <w:lang w:bidi="fa-IR"/>
-        </w:rPr>
-        <w:t xml:space="preserve"> (شاید با شروع ترم جدید اوضاع یکم بهتر بشه.)</w:t>
-      </w:r>
     </w:p>
     <w:p>
       <w:pPr>
@@ -1782,200 +1600,19 @@
           <w:rtl/>
           <w:lang w:bidi="fa-IR"/>
         </w:rPr>
-        <w:t xml:space="preserve"> که درست</w:t>
-      </w:r>
-      <w:r>
-        <w:rPr>
-          <w:rFonts w:hint="cs"/>
-          <w:color w:val="0070C0"/>
-          <w:rtl/>
-          <w:lang w:bidi="fa-IR"/>
-        </w:rPr>
-        <w:t>ی</w:t>
-      </w:r>
-      <w:r>
-        <w:rPr>
-          <w:rFonts w:hint="eastAsia"/>
-          <w:color w:val="0070C0"/>
-          <w:rtl/>
-          <w:lang w:bidi="fa-IR"/>
-        </w:rPr>
-        <w:t>ش</w:t>
-      </w:r>
-      <w:r>
-        <w:rPr>
-          <w:color w:val="0070C0"/>
-          <w:rtl/>
-          <w:lang w:bidi="fa-IR"/>
-        </w:rPr>
-        <w:t xml:space="preserve"> خودش با</w:t>
-      </w:r>
-      <w:r>
-        <w:rPr>
-          <w:rFonts w:hint="cs"/>
-          <w:color w:val="0070C0"/>
-          <w:rtl/>
-          <w:lang w:bidi="fa-IR"/>
-        </w:rPr>
-        <w:t>ی</w:t>
-      </w:r>
-      <w:r>
-        <w:rPr>
-          <w:rFonts w:hint="eastAsia"/>
-          <w:color w:val="0070C0"/>
-          <w:rtl/>
-          <w:lang w:bidi="fa-IR"/>
-        </w:rPr>
-        <w:t>د</w:t>
-      </w:r>
-      <w:r>
-        <w:rPr>
-          <w:color w:val="0070C0"/>
-          <w:rtl/>
-          <w:lang w:bidi="fa-IR"/>
-        </w:rPr>
-        <w:t xml:space="preserve"> انجام بشه. اگه نشد با</w:t>
-      </w:r>
-      <w:r>
-        <w:rPr>
-          <w:rFonts w:hint="cs"/>
-          <w:color w:val="0070C0"/>
-          <w:rtl/>
-          <w:lang w:bidi="fa-IR"/>
-        </w:rPr>
-        <w:t>ی</w:t>
-      </w:r>
-      <w:r>
-        <w:rPr>
-          <w:rFonts w:hint="eastAsia"/>
-          <w:color w:val="0070C0"/>
-          <w:rtl/>
-          <w:lang w:bidi="fa-IR"/>
-        </w:rPr>
-        <w:t>د</w:t>
-      </w:r>
-      <w:r>
-        <w:rPr>
-          <w:color w:val="0070C0"/>
-          <w:rtl/>
-          <w:lang w:bidi="fa-IR"/>
-        </w:rPr>
-        <w:t xml:space="preserve"> بر</w:t>
-      </w:r>
-      <w:r>
-        <w:rPr>
-          <w:rFonts w:hint="cs"/>
-          <w:color w:val="0070C0"/>
-          <w:rtl/>
-          <w:lang w:bidi="fa-IR"/>
-        </w:rPr>
-        <w:t>ی</w:t>
-      </w:r>
-      <w:r>
-        <w:rPr>
-          <w:rFonts w:hint="eastAsia"/>
-          <w:color w:val="0070C0"/>
-          <w:rtl/>
-          <w:lang w:bidi="fa-IR"/>
-        </w:rPr>
-        <w:t>د</w:t>
-      </w:r>
-      <w:r>
-        <w:rPr>
-          <w:color w:val="0070C0"/>
-          <w:rtl/>
-          <w:lang w:bidi="fa-IR"/>
-        </w:rPr>
-        <w:t xml:space="preserve"> پ</w:t>
-      </w:r>
-      <w:r>
-        <w:rPr>
-          <w:rFonts w:hint="cs"/>
-          <w:color w:val="0070C0"/>
-          <w:rtl/>
-          <w:lang w:bidi="fa-IR"/>
-        </w:rPr>
-        <w:t>ی</w:t>
-      </w:r>
-      <w:r>
-        <w:rPr>
-          <w:rFonts w:hint="eastAsia"/>
-          <w:color w:val="0070C0"/>
-          <w:rtl/>
-          <w:lang w:bidi="fa-IR"/>
-        </w:rPr>
-        <w:t>گ</w:t>
-      </w:r>
-      <w:r>
-        <w:rPr>
-          <w:rFonts w:hint="cs"/>
-          <w:color w:val="0070C0"/>
-          <w:rtl/>
-          <w:lang w:bidi="fa-IR"/>
-        </w:rPr>
-        <w:t>ی</w:t>
-      </w:r>
-      <w:r>
-        <w:rPr>
-          <w:rFonts w:hint="eastAsia"/>
-          <w:color w:val="0070C0"/>
-          <w:rtl/>
-          <w:lang w:bidi="fa-IR"/>
-        </w:rPr>
-        <w:t>ر</w:t>
-      </w:r>
-      <w:r>
-        <w:rPr>
-          <w:rFonts w:hint="cs"/>
-          <w:color w:val="0070C0"/>
-          <w:rtl/>
-          <w:lang w:bidi="fa-IR"/>
-        </w:rPr>
-        <w:t>ی</w:t>
-      </w:r>
-      <w:r>
-        <w:rPr>
-          <w:color w:val="0070C0"/>
-          <w:rtl/>
-          <w:lang w:bidi="fa-IR"/>
-        </w:rPr>
-        <w:t xml:space="preserve"> کن</w:t>
-      </w:r>
-      <w:r>
-        <w:rPr>
-          <w:rFonts w:hint="cs"/>
-          <w:color w:val="0070C0"/>
-          <w:rtl/>
-          <w:lang w:bidi="fa-IR"/>
-        </w:rPr>
-        <w:t>ی</w:t>
-      </w:r>
-      <w:r>
-        <w:rPr>
-          <w:rFonts w:hint="eastAsia"/>
-          <w:color w:val="0070C0"/>
-          <w:rtl/>
-          <w:lang w:bidi="fa-IR"/>
-        </w:rPr>
-        <w:t>د</w:t>
-      </w:r>
-      <w:r>
-        <w:rPr>
-          <w:rFonts w:hint="cs"/>
-          <w:color w:val="0070C0"/>
-          <w:rtl/>
-          <w:lang w:bidi="fa-IR"/>
-        </w:rPr>
-        <w:t>.</w:t>
-      </w:r>
-      <w:r>
-        <w:rPr>
-          <w:color w:val="0070C0"/>
-          <w:rtl/>
-          <w:lang w:bidi="fa-IR"/>
-        </w:rPr>
-        <w:t>)</w:t>
-      </w:r>
+        <w:t xml:space="preserve"> که </w:t>
+      </w:r>
+      <w:r>
+        <w:rPr>
+          <w:rFonts w:hint="cs"/>
+          <w:color w:val="0070C0"/>
+          <w:rtl/>
+          <w:lang w:bidi="fa-IR"/>
+        </w:rPr>
+        <w:t>اگر شهریه‌ای نباشید لازم به پیگیریش نیست.)</w:t>
+      </w:r>
+      <w:bookmarkStart w:id="0" w:name="_GoBack"/>
+      <w:bookmarkEnd w:id="0"/>
     </w:p>
     <w:p>
       <w:pPr>
@@ -2021,14 +1658,12 @@
         </w:rPr>
         <w:t xml:space="preserve">در مدت اون 48 ساعت </w:t>
       </w:r>
-      <w:proofErr w:type="spellStart"/>
       <w:r>
         <w:rPr>
           <w:lang w:bidi="fa-IR"/>
         </w:rPr>
         <w:t>samad</w:t>
       </w:r>
-      <w:proofErr w:type="spellEnd"/>
       <w:r>
         <w:rPr>
           <w:rFonts w:hint="cs"/>
@@ -2090,7 +1725,7 @@
         </w:rPr>
         <w:t xml:space="preserve">تو سایت کتابخونه مرکزی و طبق </w:t>
       </w:r>
-      <w:hyperlink r:id="rId12" w:history="1">
+      <w:hyperlink r:id="rId16" w:history="1">
         <w:r>
           <w:rPr>
             <w:rStyle w:val="Hyperlink"/>
@@ -2180,42 +1815,15 @@
           <w:rtl/>
           <w:lang w:bidi="fa-IR"/>
         </w:rPr>
-        <w:t>حد مالی داشتید، مثل ترم تابستون</w:t>
-      </w:r>
-      <w:r>
-        <w:rPr>
-          <w:rFonts w:hint="cs"/>
-          <w:color w:val="0070C0"/>
-          <w:rtl/>
-          <w:lang w:bidi="fa-IR"/>
-        </w:rPr>
-        <w:t>، یا در کل تیک دفتر دوره‌های آزادتون نخورده بود</w:t>
-      </w:r>
-      <w:r>
-        <w:rPr>
-          <w:rFonts w:hint="cs"/>
-          <w:rtl/>
-          <w:lang w:bidi="fa-IR"/>
-        </w:rPr>
-        <w:t>،</w:t>
-      </w:r>
-      <w:r>
-        <w:rPr>
-          <w:rFonts w:hint="cs"/>
-          <w:rtl/>
-          <w:lang w:bidi="fa-IR"/>
-        </w:rPr>
-        <w:t xml:space="preserve"> یه سر برید دفتر </w:t>
-      </w:r>
-      <w:bookmarkStart w:id="0" w:name="_GoBack"/>
-      <w:bookmarkEnd w:id="0"/>
-      <w:r>
-        <w:rPr>
-          <w:rFonts w:hint="cs"/>
-          <w:rtl/>
-          <w:lang w:bidi="fa-IR"/>
-        </w:rPr>
-        <w:t xml:space="preserve">دوره‌های آزاد، طبقه هشتم نساجی و بهش بگید که مجاز کنه اون هم. </w:t>
+        <w:t>حد مالی داشتید، مثل ترم تابستون،</w:t>
+      </w:r>
+      <w:r>
+        <w:rPr>
+          <w:rFonts w:hint="cs"/>
+          <w:rtl/>
+          <w:lang w:bidi="fa-IR"/>
+        </w:rPr>
+        <w:t xml:space="preserve"> یه سر برید دفتر دوره‌های آزاد، طبقه هشتم نساجی و بهش بگید که مجاز کنه اون هم. </w:t>
       </w:r>
     </w:p>
     <w:p>
@@ -2313,7 +1921,7 @@
         </w:rPr>
         <w:t xml:space="preserve">از الان به بعد دیگه کاری ندارید تا همون هفت روز کاری دیگه که گواهی مدرکتون بیاد. گواهی مدرک رو که گرفتید، یه کپی بگیرید و به همراه کپی کارت ملی، یه عکس و پر شده </w:t>
       </w:r>
-      <w:hyperlink r:id="rId13" w:history="1">
+      <w:hyperlink r:id="rId17" w:history="1">
         <w:r>
           <w:rPr>
             <w:rStyle w:val="Hyperlink"/>
@@ -3137,7 +2745,7 @@
 </file>
 
 <file path=customXml/itemProps1.xml><?xml version="1.0" encoding="utf-8"?>
-<ds:datastoreItem xmlns:ds="http://schemas.openxmlformats.org/officeDocument/2006/customXml" ds:itemID="{5D70FC90-E518-49CC-B034-33E7A697296D}">
+<ds:datastoreItem xmlns:ds="http://schemas.openxmlformats.org/officeDocument/2006/customXml" ds:itemID="{A699117E-B4A4-40BA-BBC4-55E7BFF589DE}">
   <ds:schemaRefs>
     <ds:schemaRef ds:uri="http://schemas.openxmlformats.org/officeDocument/2006/bibliography"/>
   </ds:schemaRefs>

</xml_diff>

<commit_message>
new covid edition - tir 1400 - july 2021
</commit_message>
<xml_diff>
--- a/HowToGradFromBSc-CovidEdition.docx
+++ b/HowToGradFromBSc-CovidEdition.docx
@@ -1,6 +1,6 @@
 
 <file path=word/document.xml><?xml version="1.0" encoding="utf-8"?>
-<w:document xmlns:wpc="http://schemas.microsoft.com/office/word/2010/wordprocessingCanvas" xmlns:cx="http://schemas.microsoft.com/office/drawing/2014/chartex" xmlns:cx1="http://schemas.microsoft.com/office/drawing/2015/9/8/chartex" xmlns:mc="http://schemas.openxmlformats.org/markup-compatibility/2006" xmlns:o="urn:schemas-microsoft-com:office:office" xmlns:r="http://schemas.openxmlformats.org/officeDocument/2006/relationships" xmlns:m="http://schemas.openxmlformats.org/officeDocument/2006/math" xmlns:v="urn:schemas-microsoft-com:vml" xmlns:wp14="http://schemas.microsoft.com/office/word/2010/wordprocessingDrawing" xmlns:wp="http://schemas.openxmlformats.org/drawingml/2006/wordprocessingDrawing" xmlns:w10="urn:schemas-microsoft-com:office:word" xmlns:w="http://schemas.openxmlformats.org/wordprocessingml/2006/main" xmlns:w14="http://schemas.microsoft.com/office/word/2010/wordml" xmlns:w15="http://schemas.microsoft.com/office/word/2012/wordml" xmlns:w16se="http://schemas.microsoft.com/office/word/2015/wordml/symex" xmlns:wpg="http://schemas.microsoft.com/office/word/2010/wordprocessingGroup" xmlns:wpi="http://schemas.microsoft.com/office/word/2010/wordprocessingInk" xmlns:wne="http://schemas.microsoft.com/office/word/2006/wordml" xmlns:wps="http://schemas.microsoft.com/office/word/2010/wordprocessingShape" mc:Ignorable="w14 w15 w16se wp14">
+<w:document xmlns:wpc="http://schemas.microsoft.com/office/word/2010/wordprocessingCanvas" xmlns:cx="http://schemas.microsoft.com/office/drawing/2014/chartex" xmlns:cx1="http://schemas.microsoft.com/office/drawing/2015/9/8/chartex" xmlns:cx2="http://schemas.microsoft.com/office/drawing/2015/10/21/chartex" xmlns:cx3="http://schemas.microsoft.com/office/drawing/2016/5/9/chartex" xmlns:cx4="http://schemas.microsoft.com/office/drawing/2016/5/10/chartex" xmlns:cx5="http://schemas.microsoft.com/office/drawing/2016/5/11/chartex" xmlns:cx6="http://schemas.microsoft.com/office/drawing/2016/5/12/chartex" xmlns:cx7="http://schemas.microsoft.com/office/drawing/2016/5/13/chartex" xmlns:cx8="http://schemas.microsoft.com/office/drawing/2016/5/14/chartex" xmlns:mc="http://schemas.openxmlformats.org/markup-compatibility/2006" xmlns:aink="http://schemas.microsoft.com/office/drawing/2016/ink" xmlns:am3d="http://schemas.microsoft.com/office/drawing/2017/model3d" xmlns:o="urn:schemas-microsoft-com:office:office" xmlns:r="http://schemas.openxmlformats.org/officeDocument/2006/relationships" xmlns:m="http://schemas.openxmlformats.org/officeDocument/2006/math" xmlns:v="urn:schemas-microsoft-com:vml" xmlns:wp14="http://schemas.microsoft.com/office/word/2010/wordprocessingDrawing" xmlns:wp="http://schemas.openxmlformats.org/drawingml/2006/wordprocessingDrawing" xmlns:w10="urn:schemas-microsoft-com:office:word" xmlns:w="http://schemas.openxmlformats.org/wordprocessingml/2006/main" xmlns:w14="http://schemas.microsoft.com/office/word/2010/wordml" xmlns:w15="http://schemas.microsoft.com/office/word/2012/wordml" xmlns:w16cex="http://schemas.microsoft.com/office/word/2018/wordml/cex" xmlns:w16cid="http://schemas.microsoft.com/office/word/2016/wordml/cid" xmlns:w16="http://schemas.microsoft.com/office/word/2018/wordml" xmlns:w16sdtdh="http://schemas.microsoft.com/office/word/2020/wordml/sdtdatahash" xmlns:w16se="http://schemas.microsoft.com/office/word/2015/wordml/symex" xmlns:wpg="http://schemas.microsoft.com/office/word/2010/wordprocessingGroup" xmlns:wpi="http://schemas.microsoft.com/office/word/2010/wordprocessingInk" xmlns:wne="http://schemas.microsoft.com/office/word/2006/wordml" xmlns:wps="http://schemas.microsoft.com/office/word/2010/wordprocessingShape" mc:Ignorable="w14 w15 w16se w16cid w16 w16cex w16sdtdh wp14">
   <w:body>
     <w:p>
       <w:pPr>
@@ -44,17 +44,31 @@
         </w:rPr>
         <w:t xml:space="preserve">(خاطرات </w:t>
       </w:r>
-      <w:hyperlink r:id="rId6" w:history="1">
-        <w:r>
-          <w:rPr>
-            <w:rStyle w:val="Hyperlink"/>
-            <w:rFonts w:hint="cs"/>
-            <w:rtl/>
-            <w:lang w:bidi="fa-IR"/>
-          </w:rPr>
-          <w:t>سید</w:t>
-        </w:r>
-      </w:hyperlink>
+      <w:r>
+        <w:fldChar w:fldCharType="begin"/>
+      </w:r>
+      <w:r>
+        <w:instrText xml:space="preserve"> HYPERLINK "mailto:smahmadpanah@aut.ac.ir" </w:instrText>
+      </w:r>
+      <w:r>
+        <w:fldChar w:fldCharType="separate"/>
+      </w:r>
+      <w:r>
+        <w:rPr>
+          <w:rStyle w:val="Hyperlink"/>
+          <w:rFonts w:hint="cs"/>
+          <w:rtl/>
+          <w:lang w:bidi="fa-IR"/>
+        </w:rPr>
+        <w:t>سید</w:t>
+      </w:r>
+      <w:r>
+        <w:rPr>
+          <w:rStyle w:val="Hyperlink"/>
+          <w:lang w:bidi="fa-IR"/>
+        </w:rPr>
+        <w:fldChar w:fldCharType="end"/>
+      </w:r>
       <w:r>
         <w:rPr>
           <w:rFonts w:hint="cs"/>
@@ -75,42 +89,40 @@
           <w:rtl/>
           <w:lang w:bidi="fa-IR"/>
         </w:rPr>
-        <w:t xml:space="preserve"> ،</w:t>
-      </w:r>
-      <w:r>
-        <w:rPr>
-          <w:rFonts w:hint="cs"/>
-          <w:rtl/>
-          <w:lang w:bidi="fa-IR"/>
-        </w:rPr>
-        <w:t xml:space="preserve"> </w:t>
-      </w:r>
-      <w:hyperlink r:id="rId7" w:history="1">
-        <w:r>
-          <w:rPr>
-            <w:rStyle w:val="Hyperlink"/>
-            <w:rFonts w:hint="cs"/>
-            <w:rtl/>
-            <w:lang w:bidi="fa-IR"/>
-          </w:rPr>
-          <w:t>شیوا زمانی</w:t>
-        </w:r>
-      </w:hyperlink>
-      <w:r>
-        <w:rPr>
-          <w:rFonts w:hint="cs"/>
-          <w:rtl/>
-          <w:lang w:bidi="fa-IR"/>
-        </w:rPr>
-        <w:t>،</w:t>
-      </w:r>
-      <w:r>
-        <w:rPr>
-          <w:rFonts w:hint="cs"/>
-          <w:rtl/>
-          <w:lang w:bidi="fa-IR"/>
-        </w:rPr>
-        <w:t xml:space="preserve"> </w:t>
+        <w:t xml:space="preserve"> ، </w:t>
+      </w:r>
+      <w:r>
+        <w:fldChar w:fldCharType="begin"/>
+      </w:r>
+      <w:r>
+        <w:instrText xml:space="preserve"> HYPERLINK "https://www.linkedin.com/in/shiva-z/" </w:instrText>
+      </w:r>
+      <w:r>
+        <w:fldChar w:fldCharType="separate"/>
+      </w:r>
+      <w:r>
+        <w:rPr>
+          <w:rStyle w:val="Hyperlink"/>
+          <w:rFonts w:hint="cs"/>
+          <w:rtl/>
+          <w:lang w:bidi="fa-IR"/>
+        </w:rPr>
+        <w:t>شیوا زمانی</w:t>
+      </w:r>
+      <w:r>
+        <w:rPr>
+          <w:rStyle w:val="Hyperlink"/>
+          <w:lang w:bidi="fa-IR"/>
+        </w:rPr>
+        <w:fldChar w:fldCharType="end"/>
+      </w:r>
+      <w:r>
+        <w:rPr>
+          <w:rFonts w:hint="cs"/>
+          <w:rtl/>
+          <w:lang w:bidi="fa-IR"/>
+        </w:rPr>
+        <w:t xml:space="preserve">، </w:t>
       </w:r>
       <w:hyperlink r:id="rId8" w:history="1">
         <w:r>
@@ -209,6 +221,27 @@
       </w:hyperlink>
       <w:r>
         <w:rPr>
+          <w:rStyle w:val="Hyperlink"/>
+          <w:rFonts w:hint="cs"/>
+          <w:color w:val="auto"/>
+          <w:u w:val="none"/>
+          <w:rtl/>
+          <w:lang w:bidi="fa-IR"/>
+        </w:rPr>
+        <w:t xml:space="preserve">، </w:t>
+      </w:r>
+      <w:hyperlink r:id="rId11" w:history="1">
+        <w:r>
+          <w:rPr>
+            <w:rStyle w:val="Hyperlink"/>
+            <w:rtl/>
+            <w:lang w:bidi="fa-IR"/>
+          </w:rPr>
+          <w:t>محمد خلجی</w:t>
+        </w:r>
+      </w:hyperlink>
+      <w:r>
+        <w:rPr>
           <w:rFonts w:hint="cs"/>
           <w:rtl/>
           <w:lang w:bidi="fa-IR"/>
@@ -345,15 +378,7 @@
           <w:rtl/>
           <w:lang w:bidi="fa-IR"/>
         </w:rPr>
-        <w:t>نسخه چهارم (سپهرصبور): 2 اردیبهشت 1397</w:t>
-      </w:r>
-      <w:r>
-        <w:rPr>
-          <w:rFonts w:hint="cs"/>
-          <w:rtl/>
-          <w:lang w:bidi="fa-IR"/>
-        </w:rPr>
-        <w:t>| نسخه پنجم</w:t>
+        <w:t>نسخه چهارم (سپهرصبور): 2 اردیبهشت 1397| نسخه پنجم</w:t>
       </w:r>
       <w:r>
         <w:rPr>
@@ -377,15 +402,7 @@
           <w:rtl/>
           <w:lang w:bidi="fa-IR"/>
         </w:rPr>
-        <w:t>ششم</w:t>
-      </w:r>
-      <w:r>
-        <w:rPr>
-          <w:rFonts w:hint="cs"/>
-          <w:rtl/>
-          <w:lang w:bidi="fa-IR"/>
-        </w:rPr>
-        <w:t xml:space="preserve"> (آریا بنائی زاده)</w:t>
+        <w:t>ششم (آریا بنائی زاده)</w:t>
       </w:r>
       <w:r>
         <w:rPr>
@@ -417,7 +434,37 @@
           <w:rtl/>
           <w:lang w:bidi="fa-IR"/>
         </w:rPr>
-        <w:t xml:space="preserve"> ۱۳۹۹</w:t>
+        <w:t xml:space="preserve"> ۱۳۹</w:t>
+      </w:r>
+      <w:r>
+        <w:rPr>
+          <w:rFonts w:hint="cs"/>
+          <w:rtl/>
+          <w:lang w:bidi="fa-IR"/>
+        </w:rPr>
+        <w:t xml:space="preserve">9 </w:t>
+      </w:r>
+      <w:r>
+        <w:rPr>
+          <w:rFonts w:hint="cs"/>
+          <w:rtl/>
+          <w:lang w:bidi="fa-IR"/>
+        </w:rPr>
+        <w:t>| نسخه هفتم (محمد خلجی):</w:t>
+      </w:r>
+      <w:r>
+        <w:rPr>
+          <w:lang w:bidi="fa-IR"/>
+        </w:rPr>
+        <w:t xml:space="preserve"> </w:t>
+      </w:r>
+      <w:r>
+        <w:rPr>
+          <w:rFonts w:hint="cs"/>
+          <w:rtl/>
+          <w:lang w:bidi="fa-IR"/>
+        </w:rPr>
+        <w:t>تیر 1400</w:t>
       </w:r>
     </w:p>
     <w:p>
@@ -520,6 +567,38 @@
           <w:lang w:bidi="fa-IR"/>
         </w:rPr>
         <w:t xml:space="preserve"> و این اراجیفی که اینجا مینویسم به دست فراموشی سپرده بشه.</w:t>
+      </w:r>
+    </w:p>
+    <w:p>
+      <w:pPr>
+        <w:bidi/>
+        <w:jc w:val="center"/>
+        <w:rPr>
+          <w:color w:val="943634" w:themeColor="accent2" w:themeShade="BF"/>
+          <w:sz w:val="28"/>
+          <w:rtl/>
+          <w:lang w:bidi="fa-IR"/>
+        </w:rPr>
+      </w:pPr>
+      <w:r>
+        <w:rPr>
+          <w:rFonts w:hint="cs"/>
+          <w:color w:val="943634" w:themeColor="accent2" w:themeShade="BF"/>
+          <w:sz w:val="28"/>
+          <w:rtl/>
+          <w:lang w:bidi="fa-IR"/>
+        </w:rPr>
+        <w:t>یادداشت ویرایش هفتم: بیشتر مطالب این ویرایش همون مطالب آریا توی ویرایش ششمه و من فقط یه مقداری ترتیب مراحل رو تغییر دادم و توضیحات بیشتر نوشتم.</w:t>
+      </w:r>
+      <w:r>
+        <w:rPr>
+          <w:rFonts w:hint="cs"/>
+          <w:color w:val="943634" w:themeColor="accent2" w:themeShade="BF"/>
+          <w:sz w:val="28"/>
+          <w:rtl/>
+          <w:lang w:bidi="fa-IR"/>
+        </w:rPr>
+        <w:t xml:space="preserve"> توصیه می‌کنم قبل از شروع فرآیند (بلافاصله بعد از دفاع) کل این فایل رو یه دور بخونید که اگه جایی برای موازی‌کاری دارید تشخیص بدید و کارتون سریع‌تر انجام بشه.</w:t>
       </w:r>
     </w:p>
     <w:p>
@@ -543,34 +622,38 @@
         </w:rPr>
         <w:t xml:space="preserve">(*توجه: دوستان سال‌های قبل زحمت کشیدن یه </w:t>
       </w:r>
-      <w:r>
-        <w:fldChar w:fldCharType="begin"/>
-      </w:r>
-      <w:r>
-        <w:instrText xml:space="preserve"> HYPERLINK "http://ceit.aut.ac.ir/~ahmadpanah/HowToGrad/GradForms.zip" </w:instrText>
-      </w:r>
-      <w:r>
-        <w:fldChar w:fldCharType="separate"/>
-      </w:r>
-      <w:r>
-        <w:rPr>
-          <w:rStyle w:val="Hyperlink"/>
+      <w:hyperlink r:id="rId12" w:history="1">
+        <w:r>
+          <w:rPr>
+            <w:rStyle w:val="Hyperlink"/>
+            <w:rFonts w:hint="cs"/>
+            <w:sz w:val="22"/>
+            <w:szCs w:val="24"/>
+            <w:rtl/>
+            <w:lang w:bidi="fa-IR"/>
+          </w:rPr>
+          <w:t>لینک</w:t>
+        </w:r>
+      </w:hyperlink>
+      <w:r>
+        <w:rPr>
           <w:rFonts w:hint="cs"/>
           <w:sz w:val="22"/>
           <w:szCs w:val="24"/>
           <w:rtl/>
           <w:lang w:bidi="fa-IR"/>
         </w:rPr>
-        <w:t>لینک</w:t>
-      </w:r>
-      <w:r>
-        <w:rPr>
-          <w:rStyle w:val="Hyperlink"/>
+        <w:t xml:space="preserve"> برای فرم های فارغ‌التحصیلی درست کردن</w:t>
+      </w:r>
+      <w:r>
+        <w:rPr>
+          <w:rFonts w:hint="cs"/>
           <w:sz w:val="22"/>
           <w:szCs w:val="24"/>
-          <w:lang w:bidi="fa-IR"/>
-        </w:rPr>
-        <w:fldChar w:fldCharType="end"/>
+          <w:rtl/>
+          <w:lang w:bidi="fa-IR"/>
+        </w:rPr>
+        <w:t xml:space="preserve"> که پکیج کامل رو تو خودش داره.</w:t>
       </w:r>
       <w:r>
         <w:rPr>
@@ -580,8 +663,21 @@
           <w:rtl/>
           <w:lang w:bidi="fa-IR"/>
         </w:rPr>
-        <w:t xml:space="preserve"> برای فرم های فارغ‌التحصیلی درست کردن</w:t>
-      </w:r>
+        <w:t xml:space="preserve"> اما بعضی از فرم‌های دانشکده‌ای تغییر کردن. این فرم‌ها داخل </w:t>
+      </w:r>
+      <w:hyperlink r:id="rId13" w:history="1">
+        <w:r>
+          <w:rPr>
+            <w:rStyle w:val="Hyperlink"/>
+            <w:rFonts w:hint="cs"/>
+            <w:sz w:val="22"/>
+            <w:szCs w:val="24"/>
+            <w:rtl/>
+            <w:lang w:bidi="fa-IR"/>
+          </w:rPr>
+          <w:t>سایت دانشکده</w:t>
+        </w:r>
+      </w:hyperlink>
       <w:r>
         <w:rPr>
           <w:rFonts w:hint="cs"/>
@@ -590,7 +686,7 @@
           <w:rtl/>
           <w:lang w:bidi="fa-IR"/>
         </w:rPr>
-        <w:t xml:space="preserve"> که پکیج کامل رو تو خودش داره.</w:t>
+        <w:t xml:space="preserve"> قرار گرفته. اگر دانشجوی تغییر رشته یا انتقالی یا .</w:t>
       </w:r>
       <w:r>
         <w:rPr>
@@ -600,96 +696,31 @@
           <w:rtl/>
           <w:lang w:bidi="fa-IR"/>
         </w:rPr>
-        <w:t xml:space="preserve"> اما بعضی از فرم‌های دانشکده‌ای تغییر کردن. این فرم‌ها داخل </w:t>
-      </w:r>
-      <w:r>
-        <w:fldChar w:fldCharType="begin"/>
-      </w:r>
-      <w:r>
-        <w:instrText xml:space="preserve"> HYPERLINK "https://ce.aut.ac.ir/content/1453/%D9%81%D8%B1%D9%85%E2%80%8C%D9%87%D8%A7%DB%8C-%D8%AA%D8%B3%D9%88%DB%8C%D9%87-%D8%AD%D8%B3%D8%A7%D8%A8" </w:instrText>
-      </w:r>
-      <w:r>
-        <w:fldChar w:fldCharType="separate"/>
-      </w:r>
-      <w:r>
-        <w:rPr>
-          <w:rStyle w:val="Hyperlink"/>
+        <w:t>.</w:t>
+      </w:r>
+      <w:r>
+        <w:rPr>
           <w:rFonts w:hint="cs"/>
           <w:sz w:val="22"/>
           <w:szCs w:val="24"/>
           <w:rtl/>
           <w:lang w:bidi="fa-IR"/>
         </w:rPr>
-        <w:t>سایت دانشکده</w:t>
-      </w:r>
-      <w:r>
-        <w:rPr>
-          <w:rStyle w:val="Hyperlink"/>
-          <w:sz w:val="22"/>
-          <w:szCs w:val="24"/>
-          <w:lang w:bidi="fa-IR"/>
-        </w:rPr>
-        <w:fldChar w:fldCharType="end"/>
-      </w:r>
-      <w:r>
-        <w:rPr>
-          <w:rFonts w:hint="cs"/>
-          <w:sz w:val="22"/>
-          <w:szCs w:val="24"/>
-          <w:rtl/>
-          <w:lang w:bidi="fa-IR"/>
-        </w:rPr>
-        <w:t xml:space="preserve"> قرار گرفته. اگر دانشجوی تغییر رشته یا انتقالی یا .</w:t>
-      </w:r>
-      <w:r>
-        <w:rPr>
-          <w:rFonts w:hint="cs"/>
-          <w:sz w:val="22"/>
-          <w:szCs w:val="24"/>
-          <w:rtl/>
-          <w:lang w:bidi="fa-IR"/>
-        </w:rPr>
-        <w:t>.</w:t>
-      </w:r>
-      <w:r>
-        <w:rPr>
-          <w:rFonts w:hint="cs"/>
-          <w:sz w:val="22"/>
-          <w:szCs w:val="24"/>
-          <w:rtl/>
-          <w:lang w:bidi="fa-IR"/>
-        </w:rPr>
         <w:t xml:space="preserve">. هستید از </w:t>
       </w:r>
-      <w:r>
-        <w:fldChar w:fldCharType="begin"/>
-      </w:r>
-      <w:r>
-        <w:instrText xml:space="preserve"> HYPERLINK "https://ce.aut.ac.ir/content/1892/%D9%81%D8%B1%D9%85--%DA%A9%D8%A7%D8%B1%D8%B4%D9%86%D8%A7%D8%B3%DB%8C" </w:instrText>
-      </w:r>
-      <w:r>
-        <w:fldChar w:fldCharType="separate"/>
-      </w:r>
-      <w:r>
-        <w:rPr>
-          <w:rStyle w:val="Hyperlink"/>
-          <w:rFonts w:hint="cs"/>
-          <w:sz w:val="22"/>
-          <w:szCs w:val="24"/>
-          <w:rtl/>
-          <w:lang w:bidi="fa-IR"/>
-        </w:rPr>
-        <w:t>اینجا</w:t>
-      </w:r>
-      <w:r>
-        <w:rPr>
-          <w:rStyle w:val="Hyperlink"/>
-          <w:sz w:val="22"/>
-          <w:szCs w:val="24"/>
-          <w:lang w:bidi="fa-IR"/>
-        </w:rPr>
-        <w:fldChar w:fldCharType="end"/>
-      </w:r>
+      <w:hyperlink r:id="rId14" w:history="1">
+        <w:r>
+          <w:rPr>
+            <w:rStyle w:val="Hyperlink"/>
+            <w:rFonts w:hint="cs"/>
+            <w:sz w:val="22"/>
+            <w:szCs w:val="24"/>
+            <w:rtl/>
+            <w:lang w:bidi="fa-IR"/>
+          </w:rPr>
+          <w:t>اینجا</w:t>
+        </w:r>
+      </w:hyperlink>
       <w:r>
         <w:rPr>
           <w:rFonts w:hint="cs"/>
@@ -761,73 +792,131 @@
         </w:rPr>
         <w:t>این فرایند الان به صورت آنلاین هم امکان پذیره. فقط باید از طریق ایمیل تایید استاد داور، استاد راهنما و دکتر فلاح رو بگیرید. بعد دفاعتون هم برید آموزش و کارای مربوط به تکمیل فرم دفاع رو انجام بدید.</w:t>
       </w:r>
-    </w:p>
-    <w:p>
-      <w:pPr>
-        <w:bidi/>
-        <w:jc w:val="both"/>
-        <w:rPr>
-          <w:rtl/>
-          <w:lang w:bidi="fa-IR"/>
-        </w:rPr>
-      </w:pPr>
-      <w:r>
-        <w:rPr>
-          <w:rFonts w:hint="cs"/>
-          <w:rtl/>
-          <w:lang w:bidi="fa-IR"/>
-        </w:rPr>
-        <w:t xml:space="preserve">اصلاحات پایان‌نامه و پروژه رو انجام بدین. </w:t>
-      </w:r>
-    </w:p>
-    <w:p>
-      <w:pPr>
-        <w:bidi/>
-        <w:jc w:val="both"/>
-        <w:rPr>
-          <w:rtl/>
-          <w:lang w:bidi="fa-IR"/>
-        </w:rPr>
-      </w:pPr>
-      <w:r>
-        <w:rPr>
-          <w:rFonts w:hint="cs"/>
-          <w:rtl/>
-          <w:lang w:bidi="fa-IR"/>
-        </w:rPr>
-        <w:t>به استاد راهنما و داورتون یه سر بزنید، بپرسید که نسخه صحافی‌شده پایان‌نامه‌تون رو می‌‌خوان یا نه. صحافی حدود دو روز طول می‌کشه، جلدش هم باید مشکی باشه (صحاف خودش بلده). فقط به تعداد مورد نیاز اساتید و نهایتاً یه دونه برای خودتون بگیرید، بیشتر از این نیاز نیست. (اگه صحافی عجله‌ای بخواید، یهو خیلی گرون میشه ها!)</w:t>
-      </w:r>
-    </w:p>
-    <w:p>
-      <w:pPr>
-        <w:bidi/>
-        <w:jc w:val="both"/>
-        <w:rPr>
-          <w:color w:val="0070C0"/>
-          <w:rtl/>
-          <w:lang w:bidi="fa-IR"/>
-        </w:rPr>
-      </w:pPr>
-      <w:r>
-        <w:rPr>
-          <w:rFonts w:hint="cs"/>
+      <w:r>
+        <w:rPr>
+          <w:rFonts w:hint="cs"/>
+          <w:color w:val="0070C0"/>
+          <w:rtl/>
+          <w:lang w:bidi="fa-IR"/>
+        </w:rPr>
+        <w:t xml:space="preserve"> (ویرایش هفتم: من هیچ کاری بجز خودِ دفاع انجام ندادم و بقیه مراحل رو استاد راهنمام انجام داد)</w:t>
+      </w:r>
+    </w:p>
+    <w:p>
+      <w:pPr>
+        <w:bidi/>
+        <w:jc w:val="both"/>
+        <w:rPr>
+          <w:color w:val="FF0000"/>
+          <w:rtl/>
+          <w:lang w:bidi="fa-IR"/>
+        </w:rPr>
+      </w:pPr>
+      <w:r>
+        <w:rPr>
+          <w:rFonts w:hint="cs"/>
+          <w:color w:val="FF0000"/>
+          <w:rtl/>
+          <w:lang w:bidi="fa-IR"/>
+        </w:rPr>
+        <w:t>نکته</w:t>
+      </w:r>
+      <w:r>
+        <w:rPr>
+          <w:rFonts w:hint="cs"/>
+          <w:color w:val="FF0000"/>
+          <w:rtl/>
+          <w:lang w:bidi="fa-IR"/>
+        </w:rPr>
+        <w:t xml:space="preserve"> مهم: اگر دقیقه نودی و روزهای آخر مهلتتون دفاع می‌کنید، دقت کنید که بعد از دفاع فرصت ثبت نهایی نمره پروژه</w:t>
+      </w:r>
+      <w:r>
+        <w:rPr>
+          <w:rFonts w:hint="cs"/>
+          <w:color w:val="FF0000"/>
+          <w:rtl/>
+          <w:lang w:bidi="fa-IR"/>
+        </w:rPr>
+        <w:t xml:space="preserve"> (توسط آموزش کل)</w:t>
+      </w:r>
+      <w:r>
+        <w:rPr>
+          <w:rFonts w:hint="cs"/>
+          <w:color w:val="FF0000"/>
+          <w:rtl/>
+          <w:lang w:bidi="fa-IR"/>
+        </w:rPr>
+        <w:t xml:space="preserve"> باشه. من بعد از ظهر چهارشنبه دفاع کردم و شنبه‌ش مهلت تموم شده بود و با </w:t>
+      </w:r>
+      <w:r>
+        <w:rPr>
+          <w:rFonts w:hint="cs"/>
+          <w:color w:val="FF0000"/>
           <w:rtl/>
           <w:lang w:bidi="fa-IR"/>
         </w:rPr>
         <w:lastRenderedPageBreak/>
+        <w:t>این که استادم نمره اولیه رو همون چهارشنبه گذاشته بود، نمره پروژه‌م</w:t>
+      </w:r>
+      <w:r>
+        <w:rPr>
+          <w:rFonts w:hint="cs"/>
+          <w:color w:val="FF0000"/>
+          <w:rtl/>
+          <w:lang w:bidi="fa-IR"/>
+        </w:rPr>
+        <w:t xml:space="preserve"> به صورت اتوماتیک</w:t>
+      </w:r>
+      <w:r>
+        <w:rPr>
+          <w:rFonts w:hint="cs"/>
+          <w:color w:val="FF0000"/>
+          <w:rtl/>
+          <w:lang w:bidi="fa-IR"/>
+        </w:rPr>
+        <w:t xml:space="preserve"> صفر شد و یکی دو هفته</w:t>
+      </w:r>
+      <w:r>
+        <w:rPr>
+          <w:rFonts w:hint="cs"/>
+          <w:color w:val="FF0000"/>
+          <w:rtl/>
+          <w:lang w:bidi="fa-IR"/>
+        </w:rPr>
+        <w:t xml:space="preserve"> معطل اصلاح شدن اون بودم.</w:t>
+      </w:r>
+    </w:p>
+    <w:p>
+      <w:pPr>
+        <w:bidi/>
+        <w:jc w:val="both"/>
+        <w:rPr>
+          <w:color w:val="0070C0"/>
+          <w:rtl/>
+          <w:lang w:bidi="fa-IR"/>
+        </w:rPr>
+      </w:pPr>
+      <w:r>
+        <w:rPr>
+          <w:rFonts w:hint="cs"/>
+          <w:rtl/>
+          <w:lang w:bidi="fa-IR"/>
+        </w:rPr>
+        <w:t xml:space="preserve">(موازی با مرحله قبل و بعد) </w:t>
+      </w:r>
+      <w:r>
+        <w:rPr>
+          <w:rFonts w:hint="cs"/>
+          <w:rtl/>
+          <w:lang w:bidi="fa-IR"/>
+        </w:rPr>
         <w:t xml:space="preserve">تسویه حساب </w:t>
       </w:r>
       <w:r>
         <w:rPr>
           <w:lang w:bidi="fa-IR"/>
         </w:rPr>
-        <w:t>samad</w:t>
-      </w:r>
-      <w:r>
-        <w:rPr>
-          <w:lang w:bidi="fa-IR"/>
-        </w:rPr>
-        <w:t>.aut.ac.ir</w:t>
+        <w:t>samad.aut.ac.ir</w:t>
       </w:r>
       <w:r>
         <w:rPr>
@@ -882,105 +971,45 @@
           <w:rtl/>
           <w:lang w:bidi="fa-IR"/>
         </w:rPr>
-        <w:t>مبلغ اعتبارتون مثبت و نزدیک به صفر باشه حتما. برای این کار از شارژ با مبلغ دلخواه یا انتقال اعتبار به دوستان استفاده کنید. (این مرحله قبل از دفاع نیز می‌تواند انجام شود.)</w:t>
-      </w:r>
-      <w:r>
-        <w:rPr>
-          <w:rFonts w:hint="cs"/>
-          <w:rtl/>
-          <w:lang w:bidi="fa-IR"/>
-        </w:rPr>
-        <w:t xml:space="preserve"> </w:t>
-      </w:r>
-      <w:r>
-        <w:rPr>
-          <w:rFonts w:hint="cs"/>
-          <w:color w:val="0070C0"/>
-          <w:rtl/>
-          <w:lang w:bidi="fa-IR"/>
-        </w:rPr>
-        <w:t xml:space="preserve">در نهایت باید داخل سماد شما تمام روندهاش بررسی شده باشه غیر از </w:t>
-      </w:r>
-      <w:r>
-        <w:rPr>
-          <w:rFonts w:hint="cs"/>
-          <w:b/>
-          <w:bCs/>
-          <w:color w:val="0070C0"/>
-          <w:rtl/>
-          <w:lang w:bidi="fa-IR"/>
-        </w:rPr>
-        <w:t xml:space="preserve">تسویه روزانه و شبانه- </w:t>
-      </w:r>
-      <w:r>
-        <w:rPr>
-          <w:rFonts w:hint="cs"/>
-          <w:color w:val="0070C0"/>
-          <w:rtl/>
-          <w:lang w:bidi="fa-IR"/>
-        </w:rPr>
-        <w:t>(حالا یا از نوع برادران یا خواهران) که این مرحله رو باید برید به دفتر مربو</w:t>
-      </w:r>
-      <w:r>
-        <w:rPr>
-          <w:rFonts w:hint="cs"/>
-          <w:color w:val="0070C0"/>
-          <w:rtl/>
-          <w:lang w:bidi="fa-IR"/>
-        </w:rPr>
-        <w:t>طه و با مسئول بخش اوکی کنید. (</w:t>
-      </w:r>
-      <w:r>
-        <w:rPr>
-          <w:rFonts w:hint="cs"/>
-          <w:color w:val="0070C0"/>
-          <w:rtl/>
-          <w:lang w:bidi="fa-IR"/>
-        </w:rPr>
-        <w:t xml:space="preserve">این کار رو حتما </w:t>
-      </w:r>
-      <w:r>
-        <w:rPr>
-          <w:rFonts w:hint="cs"/>
-          <w:b/>
-          <w:bCs/>
-          <w:color w:val="0070C0"/>
-          <w:rtl/>
-          <w:lang w:bidi="fa-IR"/>
-        </w:rPr>
-        <w:t xml:space="preserve">بعد از </w:t>
-      </w:r>
-      <w:r>
-        <w:rPr>
-          <w:rFonts w:hint="cs"/>
-          <w:b/>
-          <w:bCs/>
-          <w:color w:val="0070C0"/>
-          <w:rtl/>
-          <w:lang w:bidi="fa-IR"/>
-        </w:rPr>
-        <w:t xml:space="preserve">فعال شدن قسمت فارغ‌التحصیلی پورتالتون </w:t>
-      </w:r>
-      <w:r>
-        <w:rPr>
-          <w:rFonts w:hint="cs"/>
-          <w:color w:val="0070C0"/>
-          <w:rtl/>
-          <w:lang w:bidi="fa-IR"/>
-        </w:rPr>
-        <w:t>انجام بدید.)</w:t>
-      </w:r>
-    </w:p>
-    <w:p>
-      <w:pPr>
-        <w:bidi/>
-        <w:jc w:val="both"/>
-        <w:rPr>
-          <w:color w:val="0070C0"/>
-          <w:lang w:bidi="fa-IR"/>
-        </w:rPr>
-      </w:pPr>
-      <w:hyperlink r:id="rId11" w:history="1">
+        <w:t>مبلغ اعتبارتون مثبت و نزدیک به صفر باشه حتما. برای این کار از شارژ با مبلغ دلخواه یا انتقال اعتبار به دوستان استفاده کنید. (این مرحله قبل از دفاع نیز می‌تواند انجام شود.) در صورت بستانکاری ازتون شماره حساب می‌گیرن، در صورت بدهکاری هم احتمالا باید آنلاین پرداخت کنید. یک مرحله دیگه از سماد که مرحله مهمیه هم می‌مونه که در مراحل بعد توضیح میدم</w:t>
+      </w:r>
+      <w:r>
+        <w:rPr>
+          <w:rFonts w:hint="cs"/>
+          <w:rtl/>
+          <w:lang w:bidi="fa-IR"/>
+        </w:rPr>
+        <w:t xml:space="preserve"> چون انجام دادنش منوط به فعال بودن قسمت فارغ‌التحصیلی پورتاله.</w:t>
+      </w:r>
+    </w:p>
+    <w:p>
+      <w:pPr>
+        <w:bidi/>
+        <w:jc w:val="both"/>
+        <w:rPr>
+          <w:rtl/>
+          <w:lang w:bidi="fa-IR"/>
+        </w:rPr>
+      </w:pPr>
+      <w:r>
+        <w:rPr>
+          <w:rFonts w:hint="cs"/>
+          <w:rtl/>
+          <w:lang w:bidi="fa-IR"/>
+        </w:rPr>
+        <w:t>اصلاحات پایان‌نامه و پروژه رو انجام بدین.</w:t>
+      </w:r>
+    </w:p>
+    <w:p>
+      <w:pPr>
+        <w:bidi/>
+        <w:jc w:val="both"/>
+        <w:rPr>
+          <w:rtl/>
+          <w:lang w:bidi="fa-IR"/>
+        </w:rPr>
+      </w:pPr>
+      <w:hyperlink r:id="rId15" w:history="1">
         <w:r>
           <w:rPr>
             <w:rStyle w:val="Hyperlink"/>
@@ -997,7 +1026,75 @@
           <w:rtl/>
           <w:lang w:bidi="fa-IR"/>
         </w:rPr>
-        <w:t xml:space="preserve"> رو پرینت کنید. مورد اول رو از احمد خلیلی‌خو امضاشو بگیرید. خانم محمدحسنی هم میرید سلام می‌کنید، </w:t>
+        <w:t xml:space="preserve"> رو پرینت کنید.</w:t>
+      </w:r>
+      <w:r>
+        <w:rPr>
+          <w:rFonts w:hint="cs"/>
+          <w:rtl/>
+          <w:lang w:bidi="fa-IR"/>
+        </w:rPr>
+        <w:t xml:space="preserve"> </w:t>
+      </w:r>
+    </w:p>
+    <w:p>
+      <w:pPr>
+        <w:bidi/>
+        <w:jc w:val="both"/>
+        <w:rPr>
+          <w:rtl/>
+          <w:lang w:bidi="fa-IR"/>
+        </w:rPr>
+      </w:pPr>
+      <w:r>
+        <w:rPr>
+          <w:rFonts w:hint="cs"/>
+          <w:rtl/>
+          <w:lang w:bidi="fa-IR"/>
+        </w:rPr>
+        <w:t>به استاد راهنما و داورتون یه سر بزنید، بپرسید که نسخه صحافی‌شده پایان‌نامه‌تون رو می‌‌خوان یا نه. صحافی حدود دو روز طول می‌کشه، جلدش هم باید مشکی باشه (صحاف خودش بلده). فقط به تعداد مورد نیاز اساتید و نهایتاً یه دونه برای خودتون بگیرید، بیشتر از این نیاز نیست. (اگه صحافی عجله‌ای بخواید، یهو خیلی گرون میشه ها!)</w:t>
+      </w:r>
+      <w:r>
+        <w:rPr>
+          <w:rFonts w:hint="cs"/>
+          <w:rtl/>
+          <w:lang w:bidi="fa-IR"/>
+        </w:rPr>
+        <w:t xml:space="preserve">. بعد از این مراحل، امضاهای مربوط به اساتید راهنما و داور توی فرم تسویه حساب دانشگاه رو ازشون بگیرید. به صورت آنلاین و با ایمیل هم ممکنه. </w:t>
+      </w:r>
+    </w:p>
+    <w:p>
+      <w:pPr>
+        <w:bidi/>
+        <w:jc w:val="both"/>
+        <w:rPr>
+          <w:color w:val="0070C0"/>
+          <w:lang w:bidi="fa-IR"/>
+        </w:rPr>
+      </w:pPr>
+      <w:r>
+        <w:rPr>
+          <w:rFonts w:hint="cs"/>
+          <w:rtl/>
+          <w:lang w:bidi="fa-IR"/>
+        </w:rPr>
+        <w:t>مورد اول</w:t>
+      </w:r>
+      <w:r>
+        <w:rPr>
+          <w:rFonts w:hint="cs"/>
+          <w:rtl/>
+          <w:lang w:bidi="fa-IR"/>
+        </w:rPr>
+        <w:t xml:space="preserve"> فرم تسویه حساب</w:t>
+      </w:r>
+      <w:r>
+        <w:rPr>
+          <w:rFonts w:hint="cs"/>
+          <w:rtl/>
+          <w:lang w:bidi="fa-IR"/>
+        </w:rPr>
+        <w:t xml:space="preserve"> رو از احمد خلیلی‌خو امضاشو بگیرید. خانم محمدحسنی هم میرید سلام می‌کنید، </w:t>
       </w:r>
       <w:r>
         <w:rPr>
@@ -1056,42 +1153,6 @@
         </w:rPr>
         <w:t xml:space="preserve"> </w:t>
       </w:r>
-      <w:r>
-        <w:rPr>
-          <w:rFonts w:hint="cs"/>
-          <w:color w:val="0070C0"/>
-          <w:rtl/>
-          <w:lang w:bidi="fa-IR"/>
-        </w:rPr>
-        <w:t xml:space="preserve">اگر امضای اساتید رو از طریق ایمیل </w:t>
-      </w:r>
-      <w:r>
-        <w:rPr>
-          <w:rFonts w:hint="cs"/>
-          <w:color w:val="0070C0"/>
-          <w:rtl/>
-          <w:lang w:bidi="fa-IR"/>
-        </w:rPr>
-        <w:t xml:space="preserve">بگیرید و پرینت کنید هم احتمالا </w:t>
-      </w:r>
-      <w:r>
-        <w:rPr>
-          <w:rFonts w:hint="cs"/>
-          <w:color w:val="0070C0"/>
-          <w:rtl/>
-          <w:lang w:bidi="fa-IR"/>
-        </w:rPr>
-        <w:t>آموزش</w:t>
-      </w:r>
-      <w:r>
-        <w:rPr>
-          <w:rFonts w:hint="cs"/>
-          <w:color w:val="0070C0"/>
-          <w:rtl/>
-          <w:lang w:bidi="fa-IR"/>
-        </w:rPr>
-        <w:t xml:space="preserve"> باهاتون راه میاد.</w:t>
-      </w:r>
     </w:p>
     <w:p>
       <w:pPr>
@@ -1170,7 +1231,7 @@
         </w:rPr>
         <w:t xml:space="preserve"> </w:t>
       </w:r>
-      <w:hyperlink r:id="rId12" w:history="1">
+      <w:hyperlink r:id="rId16" w:history="1">
         <w:r>
           <w:rPr>
             <w:rStyle w:val="Hyperlink"/>
@@ -1227,7 +1288,7 @@
         </w:rPr>
         <w:t xml:space="preserve">یه فرمی هست مربوط به تحویل سی دی دفاع، (به اسم </w:t>
       </w:r>
-      <w:hyperlink r:id="rId13" w:history="1">
+      <w:hyperlink r:id="rId17" w:history="1">
         <w:r>
           <w:rPr>
             <w:rStyle w:val="Hyperlink"/>
@@ -1267,7 +1328,7 @@
           <w:lang w:bidi="fa-IR"/>
         </w:rPr>
       </w:pPr>
-      <w:hyperlink r:id="rId14" w:history="1">
+      <w:hyperlink r:id="rId18" w:history="1">
         <w:r>
           <w:rPr>
             <w:rStyle w:val="Hyperlink"/>
@@ -1330,6 +1391,209 @@
           <w:rtl/>
           <w:lang w:bidi="fa-IR"/>
         </w:rPr>
+        <w:t>.</w:t>
+      </w:r>
+      <w:r>
+        <w:rPr>
+          <w:rFonts w:hint="cs"/>
+          <w:color w:val="0070C0"/>
+          <w:rtl/>
+          <w:lang w:bidi="fa-IR"/>
+        </w:rPr>
+        <w:t xml:space="preserve"> خودشون به استاد راهنما/مشاور و رئیس دانشکده ارسال می‌کنن و شما احتیاجی نیست امضا بگیرید. فقط فرم رو پر کنید و به آموزش بفرستید. </w:t>
+      </w:r>
+    </w:p>
+    <w:p>
+      <w:pPr>
+        <w:bidi/>
+        <w:jc w:val="both"/>
+        <w:rPr>
+          <w:color w:val="0070C0"/>
+          <w:rtl/>
+          <w:lang w:bidi="fa-IR"/>
+        </w:rPr>
+      </w:pPr>
+      <w:r>
+        <w:rPr>
+          <w:rFonts w:hint="cs"/>
+          <w:color w:val="0070C0"/>
+          <w:rtl/>
+          <w:lang w:bidi="fa-IR"/>
+        </w:rPr>
+        <w:t xml:space="preserve">بعد از تحویل فرم تطبیق، فرم اصلاح معدل رو از </w:t>
+      </w:r>
+      <w:r>
+        <w:rPr>
+          <w:rFonts w:hint="cs"/>
+          <w:color w:val="0070C0"/>
+          <w:rtl/>
+          <w:lang w:bidi="fa-IR"/>
+        </w:rPr>
+        <w:t>آموزش</w:t>
+      </w:r>
+      <w:r>
+        <w:rPr>
+          <w:rFonts w:hint="cs"/>
+          <w:color w:val="0070C0"/>
+          <w:rtl/>
+          <w:lang w:bidi="fa-IR"/>
+        </w:rPr>
+        <w:t xml:space="preserve"> </w:t>
+      </w:r>
+      <w:r>
+        <w:rPr>
+          <w:rFonts w:hint="cs"/>
+          <w:color w:val="0070C0"/>
+          <w:rtl/>
+          <w:lang w:bidi="fa-IR"/>
+        </w:rPr>
+        <w:t xml:space="preserve">دانشکده </w:t>
+      </w:r>
+      <w:r>
+        <w:rPr>
+          <w:rFonts w:hint="cs"/>
+          <w:color w:val="0070C0"/>
+          <w:rtl/>
+          <w:lang w:bidi="fa-IR"/>
+        </w:rPr>
+        <w:t>بگیرید</w:t>
+      </w:r>
+      <w:r>
+        <w:rPr>
+          <w:rFonts w:hint="cs"/>
+          <w:rtl/>
+          <w:lang w:bidi="fa-IR"/>
+        </w:rPr>
+        <w:t>. توی این فرم تا 15 واحد از درسایی که افتادید رو می‌تونید بنویسید که حذف کنن براتون. این فرم رو باید معاون آموزشی</w:t>
+      </w:r>
+      <w:r>
+        <w:rPr>
+          <w:rFonts w:hint="cs"/>
+          <w:color w:val="548DD4" w:themeColor="text2" w:themeTint="99"/>
+          <w:rtl/>
+          <w:lang w:bidi="fa-IR"/>
+        </w:rPr>
+        <w:t xml:space="preserve"> </w:t>
+      </w:r>
+      <w:r>
+        <w:rPr>
+          <w:rFonts w:hint="cs"/>
+          <w:color w:val="0070C0"/>
+          <w:rtl/>
+          <w:lang w:bidi="fa-IR"/>
+        </w:rPr>
+        <w:t>(دکتر فلاح)</w:t>
+      </w:r>
+      <w:r>
+        <w:rPr>
+          <w:rFonts w:hint="cs"/>
+          <w:color w:val="0070C0"/>
+          <w:rtl/>
+          <w:lang w:bidi="fa-IR"/>
+        </w:rPr>
+        <w:t xml:space="preserve"> </w:t>
+      </w:r>
+      <w:r>
+        <w:rPr>
+          <w:rFonts w:hint="cs"/>
+          <w:rtl/>
+          <w:lang w:bidi="fa-IR"/>
+        </w:rPr>
+        <w:t xml:space="preserve">پر کنه و </w:t>
+      </w:r>
+      <w:r>
+        <w:rPr>
+          <w:rFonts w:hint="cs"/>
+          <w:rtl/>
+          <w:lang w:bidi="fa-IR"/>
+        </w:rPr>
+        <w:t>آموزش</w:t>
+      </w:r>
+      <w:r>
+        <w:rPr>
+          <w:rFonts w:hint="cs"/>
+          <w:rtl/>
+          <w:lang w:bidi="fa-IR"/>
+        </w:rPr>
+        <w:t xml:space="preserve"> اتوماسیون کنه. </w:t>
+      </w:r>
+      <w:r>
+        <w:rPr>
+          <w:rFonts w:hint="cs"/>
+          <w:rtl/>
+          <w:lang w:bidi="fa-IR"/>
+        </w:rPr>
+        <w:t>دقت کنید که اگه این بخش انجام نشده باشه، شما نمی‌تونید ادامه راه رو برید! چه واحدی برای اصلاح داشته باشید و چه نداشته باشید!</w:t>
+      </w:r>
+      <w:r>
+        <w:rPr>
+          <w:rFonts w:hint="cs"/>
+          <w:rtl/>
+          <w:lang w:bidi="fa-IR"/>
+        </w:rPr>
+        <w:t xml:space="preserve"> </w:t>
+      </w:r>
+      <w:r>
+        <w:rPr>
+          <w:rFonts w:hint="cs"/>
+          <w:color w:val="0070C0"/>
+          <w:rtl/>
+          <w:lang w:bidi="fa-IR"/>
+        </w:rPr>
+        <w:t xml:space="preserve">اینجا احتمالا یه چند روزی معطل میشید. چون </w:t>
+      </w:r>
+      <w:r>
+        <w:rPr>
+          <w:rFonts w:hint="cs"/>
+          <w:color w:val="0070C0"/>
+          <w:rtl/>
+          <w:lang w:bidi="fa-IR"/>
+        </w:rPr>
+        <w:t xml:space="preserve">کلا هم آموزش </w:t>
+      </w:r>
+      <w:r>
+        <w:rPr>
+          <w:rFonts w:hint="cs"/>
+          <w:color w:val="0070C0"/>
+          <w:rtl/>
+          <w:lang w:bidi="fa-IR"/>
+        </w:rPr>
+        <w:t xml:space="preserve">و </w:t>
+      </w:r>
+      <w:r>
+        <w:rPr>
+          <w:rFonts w:hint="cs"/>
+          <w:color w:val="0070C0"/>
+          <w:rtl/>
+          <w:lang w:bidi="fa-IR"/>
+        </w:rPr>
+        <w:t xml:space="preserve">هم </w:t>
+      </w:r>
+      <w:r>
+        <w:rPr>
+          <w:rFonts w:hint="cs"/>
+          <w:color w:val="0070C0"/>
+          <w:rtl/>
+          <w:lang w:bidi="fa-IR"/>
+        </w:rPr>
+        <w:t xml:space="preserve">دکتر فلاح </w:t>
+      </w:r>
+      <w:r>
+        <w:rPr>
+          <w:rFonts w:hint="cs"/>
+          <w:color w:val="0070C0"/>
+          <w:rtl/>
+          <w:lang w:bidi="fa-IR"/>
+        </w:rPr>
+        <w:t>به صورت نصفه و نیمه میان دانشگاه</w:t>
+      </w:r>
+      <w:r>
+        <w:rPr>
+          <w:rFonts w:hint="cs"/>
+          <w:color w:val="0070C0"/>
+          <w:rtl/>
+          <w:lang w:bidi="fa-IR"/>
+        </w:rPr>
         <w:t xml:space="preserve">. </w:t>
       </w:r>
       <w:r>
@@ -1339,34 +1603,7 @@
           <w:rtl/>
           <w:lang w:bidi="fa-IR"/>
         </w:rPr>
-        <w:t>بعدش بهتون فرم رو میدن</w:t>
-      </w:r>
-      <w:r>
-        <w:rPr>
-          <w:rFonts w:hint="cs"/>
-          <w:color w:val="0070C0"/>
-          <w:rtl/>
-          <w:lang w:bidi="fa-IR"/>
-        </w:rPr>
-        <w:t xml:space="preserve"> که</w:t>
-      </w:r>
-      <w:r>
-        <w:rPr>
-          <w:rFonts w:hint="cs"/>
-          <w:color w:val="0070C0"/>
-          <w:rtl/>
-          <w:lang w:bidi="fa-IR"/>
-        </w:rPr>
-        <w:t xml:space="preserve"> برید امضاهای استاد</w:t>
-      </w:r>
-      <w:r>
-        <w:rPr>
-          <w:rFonts w:hint="cs"/>
-          <w:color w:val="0070C0"/>
-          <w:rtl/>
-          <w:lang w:bidi="fa-IR"/>
-        </w:rPr>
-        <w:t xml:space="preserve"> مشاور و رئیس دانشکده رو بگیرید</w:t>
+        <w:t>برای همین ممکنه بیشتر از حالت عادی رسیدن فرمتون به آموزش کل زمان ببره</w:t>
       </w:r>
       <w:r>
         <w:rPr>
@@ -1384,85 +1621,395 @@
           <w:rtl/>
           <w:lang w:bidi="fa-IR"/>
         </w:rPr>
-        <w:t xml:space="preserve"> بعد از این که امضاها رو گرفتید برید و بدیدش به آموزش.</w:t>
-      </w:r>
-      <w:r>
-        <w:rPr>
-          <w:rFonts w:hint="cs"/>
-          <w:color w:val="0070C0"/>
-          <w:rtl/>
-          <w:lang w:bidi="fa-IR"/>
-        </w:rPr>
-        <w:t xml:space="preserve"> (یه کپی از فرم داشته باشید بد نیست.)</w:t>
-      </w:r>
-    </w:p>
-    <w:p>
-      <w:pPr>
-        <w:bidi/>
-        <w:jc w:val="both"/>
-        <w:rPr>
-          <w:color w:val="0070C0"/>
-          <w:rtl/>
-          <w:lang w:bidi="fa-IR"/>
-        </w:rPr>
-      </w:pPr>
-      <w:r>
-        <w:rPr>
-          <w:rFonts w:hint="cs"/>
-          <w:color w:val="0070C0"/>
-          <w:rtl/>
-          <w:lang w:bidi="fa-IR"/>
-        </w:rPr>
-        <w:t xml:space="preserve">بعد از تحویل فرم تطبیق، فرم اصلاح معدل رو از </w:t>
-      </w:r>
-      <w:r>
-        <w:rPr>
-          <w:rFonts w:hint="cs"/>
-          <w:color w:val="0070C0"/>
-          <w:rtl/>
-          <w:lang w:bidi="fa-IR"/>
-        </w:rPr>
-        <w:t>آموزش</w:t>
-      </w:r>
-      <w:r>
-        <w:rPr>
-          <w:rFonts w:hint="cs"/>
-          <w:color w:val="0070C0"/>
-          <w:rtl/>
-          <w:lang w:bidi="fa-IR"/>
-        </w:rPr>
         <w:t xml:space="preserve"> </w:t>
       </w:r>
       <w:r>
         <w:rPr>
           <w:rFonts w:hint="cs"/>
-          <w:color w:val="0070C0"/>
-          <w:rtl/>
-          <w:lang w:bidi="fa-IR"/>
-        </w:rPr>
-        <w:t xml:space="preserve">دانشکده </w:t>
-      </w:r>
-      <w:r>
-        <w:rPr>
-          <w:rFonts w:hint="cs"/>
-          <w:color w:val="0070C0"/>
-          <w:rtl/>
-          <w:lang w:bidi="fa-IR"/>
-        </w:rPr>
-        <w:t>بگیرید</w:t>
-      </w:r>
-      <w:r>
-        <w:rPr>
-          <w:rFonts w:hint="cs"/>
-          <w:rtl/>
-          <w:lang w:bidi="fa-IR"/>
-        </w:rPr>
-        <w:t>. توی این فرم تا 15 واحد از درسایی که افتادید رو می‌تونید بنویسید که حذف کنن براتون. این فرم رو باید معاون آموزشی</w:t>
-      </w:r>
-      <w:r>
-        <w:rPr>
-          <w:rFonts w:hint="cs"/>
-          <w:color w:val="548DD4" w:themeColor="text2" w:themeTint="99"/>
+          <w:b/>
+          <w:bCs/>
+          <w:color w:val="C0504D" w:themeColor="accent2"/>
+          <w:rtl/>
+          <w:lang w:bidi="fa-IR"/>
+        </w:rPr>
+        <w:t>معمولا بعد از این که تطبیق واحد رو انجام میدن قسمت فارغ‌التحصیلی پورتال باز میشه و می‌تونید کارهاشو شروع کنید اما مرحله‌‌ی بعد از اون فقط به شرط کامل شدن فرآیند اصلاح معدل قابل انجامه.</w:t>
+      </w:r>
+    </w:p>
+    <w:p>
+      <w:pPr>
+        <w:bidi/>
+        <w:jc w:val="both"/>
+        <w:rPr>
+          <w:rtl/>
+          <w:lang w:bidi="fa-IR"/>
+        </w:rPr>
+      </w:pPr>
+      <w:r>
+        <w:rPr>
+          <w:rFonts w:hint="cs"/>
+          <w:color w:val="0070C0"/>
+          <w:rtl/>
+          <w:lang w:bidi="fa-IR"/>
+        </w:rPr>
+        <w:t xml:space="preserve">دقت کنید که آموزش دانشکده جدیداً یه ایمیل برای ارسال امضاهای الکترونیکی بهشون گذاشته. هر نوع امضایی که به صورت ایمیل از اساتید و ... برای فرم‌های مربوط به فارغی میگیرید رو به </w:t>
+      </w:r>
+      <w:r>
+        <w:rPr>
+          <w:rtl/>
+          <w:lang w:bidi="fa-IR"/>
+        </w:rPr>
+        <w:fldChar w:fldCharType="begin"/>
+      </w:r>
+      <w:r>
+        <w:rPr>
+          <w:rtl/>
+          <w:lang w:bidi="fa-IR"/>
+        </w:rPr>
+        <w:instrText xml:space="preserve"> </w:instrText>
+      </w:r>
+      <w:r>
+        <w:rPr>
+          <w:rFonts w:hint="cs"/>
+          <w:lang w:bidi="fa-IR"/>
+        </w:rPr>
+        <w:instrText>HYPERLINK</w:instrText>
+      </w:r>
+      <w:r>
+        <w:rPr>
+          <w:rFonts w:hint="cs"/>
+          <w:rtl/>
+          <w:lang w:bidi="fa-IR"/>
+        </w:rPr>
+        <w:instrText xml:space="preserve"> "</w:instrText>
+      </w:r>
+      <w:r>
+        <w:rPr>
+          <w:rFonts w:hint="cs"/>
+          <w:lang w:bidi="fa-IR"/>
+        </w:rPr>
+        <w:instrText>mailto:ugrad.ceit@aut.ac.ir</w:instrText>
+      </w:r>
+      <w:r>
+        <w:rPr>
+          <w:rFonts w:hint="cs"/>
+          <w:rtl/>
+          <w:lang w:bidi="fa-IR"/>
+        </w:rPr>
+        <w:instrText>"</w:instrText>
+      </w:r>
+      <w:r>
+        <w:rPr>
+          <w:rtl/>
+          <w:lang w:bidi="fa-IR"/>
+        </w:rPr>
+        <w:instrText xml:space="preserve"> </w:instrText>
+      </w:r>
+      <w:r>
+        <w:rPr>
+          <w:rtl/>
+          <w:lang w:bidi="fa-IR"/>
+        </w:rPr>
+        <w:fldChar w:fldCharType="separate"/>
+      </w:r>
+      <w:r>
+        <w:rPr>
+          <w:rStyle w:val="Hyperlink"/>
+          <w:rFonts w:hint="cs"/>
+          <w:rtl/>
+          <w:lang w:bidi="fa-IR"/>
+        </w:rPr>
+        <w:t>اینجا</w:t>
+      </w:r>
+      <w:r>
+        <w:rPr>
+          <w:rtl/>
+          <w:lang w:bidi="fa-IR"/>
+        </w:rPr>
+        <w:fldChar w:fldCharType="end"/>
+      </w:r>
+      <w:r>
+        <w:rPr>
+          <w:rFonts w:hint="cs"/>
+          <w:color w:val="0070C0"/>
+          <w:rtl/>
+          <w:lang w:bidi="fa-IR"/>
+        </w:rPr>
+        <w:t xml:space="preserve"> ایمیل کنید.</w:t>
+      </w:r>
+    </w:p>
+    <w:p>
+      <w:pPr>
+        <w:bidi/>
+        <w:jc w:val="both"/>
+        <w:rPr>
+          <w:color w:val="0070C0"/>
+          <w:rtl/>
+          <w:lang w:bidi="fa-IR"/>
+        </w:rPr>
+      </w:pPr>
+      <w:r>
+        <w:rPr>
+          <w:rFonts w:hint="cs"/>
+          <w:rtl/>
+          <w:lang w:bidi="fa-IR"/>
+        </w:rPr>
+        <w:t xml:space="preserve">از </w:t>
+      </w:r>
+      <w:r>
+        <w:rPr>
+          <w:rFonts w:hint="cs"/>
+          <w:rtl/>
+          <w:lang w:bidi="fa-IR"/>
+        </w:rPr>
+        <w:t>تطبیق واحد</w:t>
+      </w:r>
+      <w:r>
+        <w:rPr>
+          <w:rFonts w:hint="cs"/>
+          <w:rtl/>
+          <w:lang w:bidi="fa-IR"/>
+        </w:rPr>
+        <w:t xml:space="preserve"> به بعد، پرتال شما قسمت فارغ‌التحصیلی‌ش باز میشه </w:t>
+      </w:r>
+      <w:r>
+        <w:rPr>
+          <w:rFonts w:hint="cs"/>
+          <w:rtl/>
+          <w:lang w:bidi="fa-IR"/>
+        </w:rPr>
+        <w:t>و خوشبختانه</w:t>
+      </w:r>
+      <w:r>
+        <w:rPr>
+          <w:rFonts w:hint="cs"/>
+          <w:rtl/>
+          <w:lang w:bidi="fa-IR"/>
+        </w:rPr>
+        <w:t>، خدا رو صد هزار مرتبه شکر،</w:t>
+      </w:r>
+      <w:r>
+        <w:rPr>
+          <w:rFonts w:hint="cs"/>
+          <w:rtl/>
+          <w:lang w:bidi="fa-IR"/>
+        </w:rPr>
+        <w:t xml:space="preserve"> از </w:t>
+      </w:r>
+      <w:r>
+        <w:rPr>
+          <w:rFonts w:hint="cs"/>
+          <w:i/>
+          <w:iCs/>
+          <w:rtl/>
+          <w:lang w:bidi="fa-IR"/>
+        </w:rPr>
+        <w:t>دانشکده</w:t>
+      </w:r>
+      <w:r>
+        <w:rPr>
+          <w:rFonts w:hint="cs"/>
+          <w:rtl/>
+          <w:lang w:bidi="fa-IR"/>
+        </w:rPr>
+        <w:t xml:space="preserve"> فارغ شدید! </w:t>
+      </w:r>
+      <w:r>
+        <w:rPr>
+          <w:rFonts w:hint="cs"/>
+          <w:color w:val="0070C0"/>
+          <w:rtl/>
+          <w:lang w:bidi="fa-IR"/>
+        </w:rPr>
+        <w:t>سه</w:t>
+      </w:r>
+      <w:r>
+        <w:rPr>
+          <w:rFonts w:hint="cs"/>
+          <w:color w:val="0070C0"/>
+          <w:rtl/>
+          <w:lang w:bidi="fa-IR"/>
+        </w:rPr>
+        <w:t xml:space="preserve"> (یا چهار)</w:t>
+      </w:r>
+      <w:r>
+        <w:rPr>
+          <w:rFonts w:hint="cs"/>
+          <w:color w:val="0070C0"/>
+          <w:rtl/>
+          <w:lang w:bidi="fa-IR"/>
+        </w:rPr>
+        <w:t xml:space="preserve"> تا کار رو باید انجام بدید: ارزیابی، </w:t>
+      </w:r>
+      <w:r>
+        <w:rPr>
+          <w:rFonts w:hint="cs"/>
+          <w:color w:val="0070C0"/>
+          <w:rtl/>
+          <w:lang w:bidi="fa-IR"/>
+        </w:rPr>
+        <w:t>وارد کردن اطلاعات پایان‌نامه توی سایت</w:t>
+      </w:r>
+      <w:r>
+        <w:rPr>
+          <w:rFonts w:hint="cs"/>
+          <w:color w:val="0070C0"/>
+          <w:rtl/>
+          <w:lang w:bidi="fa-IR"/>
+        </w:rPr>
+        <w:t xml:space="preserve"> کتاب</w:t>
+      </w:r>
+      <w:r>
+        <w:rPr>
+          <w:rFonts w:hint="cs"/>
+          <w:color w:val="0070C0"/>
+          <w:rtl/>
+          <w:lang w:bidi="fa-IR"/>
+        </w:rPr>
+        <w:t>خونه</w:t>
+      </w:r>
+      <w:r>
+        <w:rPr>
+          <w:rFonts w:hint="cs"/>
+          <w:color w:val="0070C0"/>
+          <w:rtl/>
+          <w:lang w:bidi="fa-IR"/>
+        </w:rPr>
+        <w:t xml:space="preserve">، </w:t>
+      </w:r>
+      <w:r>
+        <w:rPr>
+          <w:rFonts w:hint="cs"/>
+          <w:color w:val="0070C0"/>
+          <w:rtl/>
+          <w:lang w:bidi="fa-IR"/>
+        </w:rPr>
+        <w:t>تسویه با معاونت دانشجویی</w:t>
+      </w:r>
+      <w:r>
+        <w:rPr>
+          <w:rFonts w:hint="cs"/>
+          <w:color w:val="0070C0"/>
+          <w:rtl/>
+          <w:lang w:bidi="fa-IR"/>
+        </w:rPr>
+        <w:t>، و اگر شهریه‌پرداز هستید، تسویه با دفتر دوره‌های آزاد. بدیهیه که می‌تونید این مراحل رو هم‌زمان انجام بدید)</w:t>
+      </w:r>
+    </w:p>
+    <w:p>
+      <w:pPr>
+        <w:bidi/>
+        <w:jc w:val="both"/>
+        <w:rPr>
+          <w:rtl/>
+          <w:lang w:bidi="fa-IR"/>
+        </w:rPr>
+      </w:pPr>
+      <w:r>
+        <w:rPr>
+          <w:rFonts w:hint="cs"/>
+          <w:rtl/>
+          <w:lang w:bidi="fa-IR"/>
+        </w:rPr>
+        <w:t>قسمت فارغ‌التحصیلی پورتال این شکلیه</w:t>
+      </w:r>
+      <w:r>
+        <w:rPr>
+          <w:rFonts w:hint="cs"/>
+          <w:rtl/>
+          <w:lang w:bidi="fa-IR"/>
+        </w:rPr>
+        <w:t xml:space="preserve"> (در حالتِ نهایی و کامل برای یه دانشجوی غیرشهریه‌پرداز)</w:t>
+      </w:r>
+      <w:r>
+        <w:rPr>
+          <w:rFonts w:hint="cs"/>
+          <w:rtl/>
+          <w:lang w:bidi="fa-IR"/>
+        </w:rPr>
+        <w:t>:</w:t>
+      </w:r>
+    </w:p>
+    <w:p>
+      <w:pPr>
+        <w:bidi/>
+        <w:jc w:val="both"/>
+        <w:rPr>
+          <w:rtl/>
+          <w:lang w:bidi="fa-IR"/>
+        </w:rPr>
+      </w:pPr>
+      <w:r>
+        <w:rPr>
+          <w:noProof/>
+          <w:rtl/>
+          <w:lang w:bidi="fa-IR"/>
+        </w:rPr>
+        <w:lastRenderedPageBreak/>
+        <w:drawing>
+          <wp:inline distT="0" distB="0" distL="0" distR="0" wp14:anchorId="4508AE2F" wp14:editId="5F468CD3">
+            <wp:extent cx="5943600" cy="4223385"/>
+            <wp:effectExtent l="0" t="0" r="0" b="5715"/>
+            <wp:docPr id="1" name="Picture 1"/>
+            <wp:cNvGraphicFramePr>
+              <a:graphicFrameLocks xmlns:a="http://schemas.openxmlformats.org/drawingml/2006/main" noChangeAspect="1"/>
+            </wp:cNvGraphicFramePr>
+            <a:graphic xmlns:a="http://schemas.openxmlformats.org/drawingml/2006/main">
+              <a:graphicData uri="http://schemas.openxmlformats.org/drawingml/2006/picture">
+                <pic:pic xmlns:pic="http://schemas.openxmlformats.org/drawingml/2006/picture">
+                  <pic:nvPicPr>
+                    <pic:cNvPr id="1" name=""/>
+                    <pic:cNvPicPr/>
+                  </pic:nvPicPr>
+                  <pic:blipFill>
+                    <a:blip r:embed="rId19"/>
+                    <a:stretch>
+                      <a:fillRect/>
+                    </a:stretch>
+                  </pic:blipFill>
+                  <pic:spPr>
+                    <a:xfrm>
+                      <a:off x="0" y="0"/>
+                      <a:ext cx="5943600" cy="4223385"/>
+                    </a:xfrm>
+                    <a:prstGeom prst="rect">
+                      <a:avLst/>
+                    </a:prstGeom>
+                  </pic:spPr>
+                </pic:pic>
+              </a:graphicData>
+            </a:graphic>
+          </wp:inline>
+        </w:drawing>
+      </w:r>
+    </w:p>
+    <w:p>
+      <w:pPr>
+        <w:pStyle w:val="ListParagraph"/>
+        <w:numPr>
+          <w:ilvl w:val="0"/>
+          <w:numId w:val="2"/>
+        </w:numPr>
+        <w:bidi/>
+        <w:jc w:val="both"/>
+        <w:rPr>
+          <w:rFonts w:cs="Times New Roman"/>
+          <w:rtl/>
+          <w:lang w:bidi="fa-IR"/>
+        </w:rPr>
+      </w:pPr>
+      <w:r>
+        <w:rPr>
+          <w:rFonts w:hint="cs"/>
+          <w:b/>
+          <w:bCs/>
+          <w:rtl/>
+          <w:lang w:bidi="fa-IR"/>
+        </w:rPr>
+        <w:t>قسمت دفتر نظارت و ارزیابی:</w:t>
+      </w:r>
+      <w:r>
+        <w:rPr>
+          <w:rFonts w:hint="cs"/>
           <w:rtl/>
           <w:lang w:bidi="fa-IR"/>
         </w:rPr>
@@ -1471,16 +2018,110 @@
       <w:r>
         <w:rPr>
           <w:rFonts w:hint="cs"/>
-          <w:color w:val="0070C0"/>
-          <w:rtl/>
-          <w:lang w:bidi="fa-IR"/>
-        </w:rPr>
-        <w:t>(دکتر فلاح)</w:t>
-      </w:r>
-      <w:r>
-        <w:rPr>
-          <w:rFonts w:hint="cs"/>
-          <w:color w:val="0070C0"/>
+          <w:rtl/>
+          <w:lang w:bidi="fa-IR"/>
+        </w:rPr>
+        <w:t>میرید تو پرتال و در قسمت فارغ‌التحصیلی، پروژه، کارآموزی، دانشکده، دانشگاه و اساتید دانشکده رو ارزیابی می‌کنید. لطفا وقت بذارید براش و بنویسید نکات مدنظرتون رو، مثلا خود من شاید در حدود دو سه صفحه براشون متن نوشتم. اساتید هم اگه نمی‌شناسید، بزنید که باهاش درس نداشتم و ارزیابی نکنید</w:t>
+      </w:r>
+      <w:r>
+        <w:rPr>
+          <w:rFonts w:hint="cs"/>
+          <w:rtl/>
+          <w:lang w:bidi="fa-IR"/>
+        </w:rPr>
+        <w:t>.</w:t>
+      </w:r>
+    </w:p>
+    <w:p>
+      <w:pPr>
+        <w:pStyle w:val="ListParagraph"/>
+        <w:numPr>
+          <w:ilvl w:val="0"/>
+          <w:numId w:val="2"/>
+        </w:numPr>
+        <w:bidi/>
+        <w:jc w:val="both"/>
+        <w:rPr>
+          <w:lang w:bidi="fa-IR"/>
+        </w:rPr>
+      </w:pPr>
+      <w:r>
+        <w:rPr>
+          <w:rFonts w:hint="cs"/>
+          <w:b/>
+          <w:bCs/>
+          <w:rtl/>
+          <w:lang w:bidi="fa-IR"/>
+        </w:rPr>
+        <w:t xml:space="preserve">قسمت معاونت دانشجویی: </w:t>
+      </w:r>
+      <w:r>
+        <w:rPr>
+          <w:rFonts w:hint="cs"/>
+          <w:rtl/>
+          <w:lang w:bidi="fa-IR"/>
+        </w:rPr>
+        <w:t xml:space="preserve">در مدت اون 48 ساعت </w:t>
+      </w:r>
+      <w:proofErr w:type="spellStart"/>
+      <w:r>
+        <w:rPr>
+          <w:lang w:bidi="fa-IR"/>
+        </w:rPr>
+        <w:t>samad</w:t>
+      </w:r>
+      <w:proofErr w:type="spellEnd"/>
+      <w:r>
+        <w:rPr>
+          <w:rFonts w:hint="cs"/>
+          <w:rtl/>
+          <w:lang w:bidi="fa-IR"/>
+        </w:rPr>
+        <w:t xml:space="preserve"> می‌تونید این کارها رو بکنید. حالا که از تغذیه تسویه کردید</w:t>
+      </w:r>
+      <w:r>
+        <w:rPr>
+          <w:rFonts w:hint="cs"/>
+          <w:rtl/>
+          <w:lang w:bidi="fa-IR"/>
+        </w:rPr>
+        <w:t xml:space="preserve">، </w:t>
+      </w:r>
+      <w:r>
+        <w:rPr>
+          <w:rFonts w:hint="cs"/>
+          <w:rtl/>
+          <w:lang w:bidi="fa-IR"/>
+        </w:rPr>
+        <w:t xml:space="preserve">قسمت تسویه خواهران/برادران هنوز مونده که باید تلفنی انجامش بدید. تسویه وام دانشجویی یکی از کارهاییه که توی این مرحله انجام میشه. مثل این که قسط‌بندی وام یه مقداری وقفه ایجاد می‌کنه در کار و ظاهرا برای آزادسازی مدرک هم مشکل درست می‌کنه (در این مورد بیشتر پرس و جو کنید) اما اگر نقدا همه چیز رو تسویه کنید خیلی سریع کارتون انجام میشه و تیک پورتال رو براتون می‌زنن. </w:t>
+      </w:r>
+    </w:p>
+    <w:p>
+      <w:pPr>
+        <w:pStyle w:val="ListParagraph"/>
+        <w:numPr>
+          <w:ilvl w:val="0"/>
+          <w:numId w:val="2"/>
+        </w:numPr>
+        <w:bidi/>
+        <w:jc w:val="both"/>
+        <w:rPr>
+          <w:lang w:bidi="fa-IR"/>
+        </w:rPr>
+      </w:pPr>
+      <w:r>
+        <w:rPr>
+          <w:rFonts w:hint="cs"/>
+          <w:b/>
+          <w:bCs/>
+          <w:rtl/>
+          <w:lang w:bidi="fa-IR"/>
+        </w:rPr>
+        <w:t>قسمت کتابخونه:</w:t>
+      </w:r>
+      <w:r>
+        <w:rPr>
+          <w:rFonts w:hint="cs"/>
           <w:rtl/>
           <w:lang w:bidi="fa-IR"/>
         </w:rPr>
@@ -1492,32 +2133,456 @@
           <w:rtl/>
           <w:lang w:bidi="fa-IR"/>
         </w:rPr>
-        <w:t xml:space="preserve">پر کنه و </w:t>
-      </w:r>
-      <w:r>
-        <w:rPr>
-          <w:rFonts w:hint="cs"/>
-          <w:rtl/>
-          <w:lang w:bidi="fa-IR"/>
-        </w:rPr>
-        <w:t>آموزش</w:t>
-      </w:r>
-      <w:r>
-        <w:rPr>
-          <w:rFonts w:hint="cs"/>
-          <w:rtl/>
-          <w:lang w:bidi="fa-IR"/>
-        </w:rPr>
-        <w:t xml:space="preserve"> اتوماسیون کنه. </w:t>
-      </w:r>
-      <w:r>
-        <w:rPr>
-          <w:rFonts w:hint="cs"/>
-          <w:rtl/>
-          <w:lang w:bidi="fa-IR"/>
-        </w:rPr>
-        <w:t>دقت کنید که اگه این بخش انجام نشده باشه، شما نمی‌تونید ادامه راه رو برید! چه واحدی برای اصلاح داشته باشید و چه نداشته باشید!</w:t>
-      </w:r>
+        <w:t xml:space="preserve">طبق راهنمایی‌ای که توی لینک داخل پورتال انجام شده، باید اول به سایت </w:t>
+      </w:r>
+      <w:proofErr w:type="spellStart"/>
+      <w:r>
+        <w:rPr>
+          <w:lang w:bidi="fa-IR"/>
+        </w:rPr>
+        <w:t>digitallib</w:t>
+      </w:r>
+      <w:proofErr w:type="spellEnd"/>
+      <w:r>
+        <w:rPr>
+          <w:rFonts w:hint="cs"/>
+          <w:rtl/>
+          <w:lang w:bidi="fa-IR"/>
+        </w:rPr>
+        <w:t xml:space="preserve"> وارد بشید. طبق توضیحات خود دانشگاه، همه دانشجوها با نام کاربری شماره دانشجویی و رمز کد ملی </w:t>
+      </w:r>
+      <w:r>
+        <w:rPr>
+          <w:rFonts w:hint="cs"/>
+          <w:rtl/>
+          <w:lang w:bidi="fa-IR"/>
+        </w:rPr>
+        <w:lastRenderedPageBreak/>
+        <w:t>توی این سایت عضو هستند. اما اگر عضو نبودید و حتی با گزینه فراموشی رمز عبور هم کارتون راه نیفتاد، باید با قسمت تسویه کتابخونه تماس بگیرید یا حضوری برید. قبل از در ورودی صبوری، یه در شیشه‌ای سمت راستتون هست که اونجا می‌تونید با مسئولش صحبت کنید. بعد از ورود به سایت، باید اطلاعات پایان‌نامه رو وارد کنید.</w:t>
+      </w:r>
+      <w:r>
+        <w:rPr>
+          <w:rFonts w:hint="cs"/>
+          <w:rtl/>
+          <w:lang w:bidi="fa-IR"/>
+        </w:rPr>
+        <w:t xml:space="preserve"> اینم لیست چیزایی که لازم دارید و خوبه که از قبل آماده داشته باشید:</w:t>
+      </w:r>
+    </w:p>
+    <w:p>
+      <w:pPr>
+        <w:pStyle w:val="ListParagraph"/>
+        <w:numPr>
+          <w:ilvl w:val="0"/>
+          <w:numId w:val="3"/>
+        </w:numPr>
+        <w:bidi/>
+        <w:jc w:val="both"/>
+        <w:rPr>
+          <w:lang w:bidi="fa-IR"/>
+        </w:rPr>
+      </w:pPr>
+      <w:r>
+        <w:rPr>
+          <w:lang w:bidi="fa-IR"/>
+        </w:rPr>
+        <w:t>PDF</w:t>
+      </w:r>
+      <w:r>
+        <w:rPr>
+          <w:rFonts w:hint="cs"/>
+          <w:rtl/>
+          <w:lang w:bidi="fa-IR"/>
+        </w:rPr>
+        <w:t xml:space="preserve"> چکیده فارسی</w:t>
+      </w:r>
+    </w:p>
+    <w:p>
+      <w:pPr>
+        <w:pStyle w:val="ListParagraph"/>
+        <w:numPr>
+          <w:ilvl w:val="0"/>
+          <w:numId w:val="3"/>
+        </w:numPr>
+        <w:bidi/>
+        <w:jc w:val="both"/>
+        <w:rPr>
+          <w:lang w:bidi="fa-IR"/>
+        </w:rPr>
+      </w:pPr>
+      <w:r>
+        <w:rPr>
+          <w:lang w:bidi="fa-IR"/>
+        </w:rPr>
+        <w:t>PDF</w:t>
+      </w:r>
+      <w:r>
+        <w:rPr>
+          <w:rFonts w:hint="cs"/>
+          <w:rtl/>
+          <w:lang w:bidi="fa-IR"/>
+        </w:rPr>
+        <w:t xml:space="preserve"> چکیده انگلیسی</w:t>
+      </w:r>
+    </w:p>
+    <w:p>
+      <w:pPr>
+        <w:pStyle w:val="ListParagraph"/>
+        <w:numPr>
+          <w:ilvl w:val="0"/>
+          <w:numId w:val="3"/>
+        </w:numPr>
+        <w:bidi/>
+        <w:jc w:val="both"/>
+        <w:rPr>
+          <w:lang w:bidi="fa-IR"/>
+        </w:rPr>
+      </w:pPr>
+      <w:r>
+        <w:rPr>
+          <w:lang w:bidi="fa-IR"/>
+        </w:rPr>
+        <w:t>PDF</w:t>
+      </w:r>
+      <w:r>
+        <w:rPr>
+          <w:rFonts w:hint="cs"/>
+          <w:rtl/>
+          <w:lang w:bidi="fa-IR"/>
+        </w:rPr>
+        <w:t xml:space="preserve"> فهرست مندرجات</w:t>
+      </w:r>
+    </w:p>
+    <w:p>
+      <w:pPr>
+        <w:pStyle w:val="ListParagraph"/>
+        <w:numPr>
+          <w:ilvl w:val="0"/>
+          <w:numId w:val="3"/>
+        </w:numPr>
+        <w:bidi/>
+        <w:jc w:val="both"/>
+        <w:rPr>
+          <w:lang w:bidi="fa-IR"/>
+        </w:rPr>
+      </w:pPr>
+      <w:r>
+        <w:rPr>
+          <w:lang w:bidi="fa-IR"/>
+        </w:rPr>
+        <w:t>PDF</w:t>
+      </w:r>
+      <w:r>
+        <w:rPr>
+          <w:rFonts w:hint="cs"/>
+          <w:rtl/>
+          <w:lang w:bidi="fa-IR"/>
+        </w:rPr>
+        <w:t xml:space="preserve"> نتیجه‌گیری</w:t>
+      </w:r>
+    </w:p>
+    <w:p>
+      <w:pPr>
+        <w:pStyle w:val="ListParagraph"/>
+        <w:numPr>
+          <w:ilvl w:val="0"/>
+          <w:numId w:val="3"/>
+        </w:numPr>
+        <w:bidi/>
+        <w:jc w:val="both"/>
+        <w:rPr>
+          <w:lang w:bidi="fa-IR"/>
+        </w:rPr>
+      </w:pPr>
+      <w:r>
+        <w:rPr>
+          <w:lang w:bidi="fa-IR"/>
+        </w:rPr>
+        <w:t>PDF</w:t>
+      </w:r>
+      <w:r>
+        <w:rPr>
+          <w:rFonts w:hint="cs"/>
+          <w:rtl/>
+          <w:lang w:bidi="fa-IR"/>
+        </w:rPr>
+        <w:t xml:space="preserve"> منابع و مآخذ</w:t>
+      </w:r>
+    </w:p>
+    <w:p>
+      <w:pPr>
+        <w:pStyle w:val="ListParagraph"/>
+        <w:numPr>
+          <w:ilvl w:val="0"/>
+          <w:numId w:val="3"/>
+        </w:numPr>
+        <w:bidi/>
+        <w:jc w:val="both"/>
+        <w:rPr>
+          <w:lang w:bidi="fa-IR"/>
+        </w:rPr>
+      </w:pPr>
+      <w:r>
+        <w:rPr>
+          <w:lang w:bidi="fa-IR"/>
+        </w:rPr>
+        <w:t>PDF</w:t>
+      </w:r>
+      <w:r>
+        <w:rPr>
+          <w:rFonts w:hint="cs"/>
+          <w:rtl/>
+          <w:lang w:bidi="fa-IR"/>
+        </w:rPr>
+        <w:t xml:space="preserve"> متن کامل</w:t>
+      </w:r>
+    </w:p>
+    <w:p>
+      <w:pPr>
+        <w:pStyle w:val="ListParagraph"/>
+        <w:numPr>
+          <w:ilvl w:val="0"/>
+          <w:numId w:val="3"/>
+        </w:numPr>
+        <w:bidi/>
+        <w:jc w:val="both"/>
+        <w:rPr>
+          <w:lang w:bidi="fa-IR"/>
+        </w:rPr>
+      </w:pPr>
+      <w:r>
+        <w:rPr>
+          <w:rFonts w:hint="cs"/>
+          <w:rtl/>
+          <w:lang w:bidi="fa-IR"/>
+        </w:rPr>
+        <w:t xml:space="preserve">متن کامل پایان‌نامه </w:t>
+      </w:r>
+      <w:r>
+        <w:rPr>
+          <w:lang w:bidi="fa-IR"/>
+        </w:rPr>
+        <w:t>Word</w:t>
+      </w:r>
+      <w:r>
+        <w:rPr>
+          <w:rFonts w:hint="cs"/>
+          <w:rtl/>
+          <w:lang w:bidi="fa-IR"/>
+        </w:rPr>
+        <w:t xml:space="preserve"> یا </w:t>
+      </w:r>
+      <w:r>
+        <w:rPr>
+          <w:lang w:bidi="fa-IR"/>
+        </w:rPr>
+        <w:t>Latex</w:t>
+      </w:r>
+      <w:r>
+        <w:rPr>
+          <w:rFonts w:hint="cs"/>
+          <w:rtl/>
+          <w:lang w:bidi="fa-IR"/>
+        </w:rPr>
+        <w:t xml:space="preserve">. در صورت استفاده از </w:t>
+      </w:r>
+      <w:r>
+        <w:rPr>
+          <w:lang w:bidi="fa-IR"/>
+        </w:rPr>
+        <w:t>Latex</w:t>
+      </w:r>
+      <w:r>
+        <w:rPr>
+          <w:rFonts w:hint="cs"/>
+          <w:rtl/>
+          <w:lang w:bidi="fa-IR"/>
+        </w:rPr>
+        <w:t xml:space="preserve">، دقت کنید که فایل </w:t>
+      </w:r>
+      <w:r>
+        <w:rPr>
+          <w:lang w:bidi="fa-IR"/>
+        </w:rPr>
+        <w:t>PDF</w:t>
+      </w:r>
+      <w:r>
+        <w:rPr>
+          <w:rFonts w:hint="cs"/>
+          <w:rtl/>
+          <w:lang w:bidi="fa-IR"/>
+        </w:rPr>
+        <w:t xml:space="preserve"> نهایی رو هم توی </w:t>
+      </w:r>
+      <w:r>
+        <w:rPr>
+          <w:lang w:bidi="fa-IR"/>
+        </w:rPr>
+        <w:t>zip</w:t>
+      </w:r>
+      <w:r>
+        <w:rPr>
+          <w:rFonts w:hint="cs"/>
+          <w:rtl/>
+          <w:lang w:bidi="fa-IR"/>
+        </w:rPr>
+        <w:t xml:space="preserve"> ای که آپلود می‌کنید قرار بدید. </w:t>
+      </w:r>
+    </w:p>
+    <w:p>
+      <w:pPr>
+        <w:pStyle w:val="ListParagraph"/>
+        <w:numPr>
+          <w:ilvl w:val="0"/>
+          <w:numId w:val="3"/>
+        </w:numPr>
+        <w:bidi/>
+        <w:jc w:val="both"/>
+        <w:rPr>
+          <w:lang w:bidi="fa-IR"/>
+        </w:rPr>
+      </w:pPr>
+      <w:r>
+        <w:rPr>
+          <w:rFonts w:hint="cs"/>
+          <w:rtl/>
+          <w:lang w:bidi="fa-IR"/>
+        </w:rPr>
+        <w:t xml:space="preserve">چکیده فارسی به صورت متنی. شنیدم سیستم به نیم‌‌فاصله گیر میده پس خوبه قبلش خودتون با فاصله عوضشون کنین. </w:t>
+      </w:r>
+    </w:p>
+    <w:p>
+      <w:pPr>
+        <w:pStyle w:val="ListParagraph"/>
+        <w:numPr>
+          <w:ilvl w:val="0"/>
+          <w:numId w:val="3"/>
+        </w:numPr>
+        <w:bidi/>
+        <w:jc w:val="both"/>
+        <w:rPr>
+          <w:lang w:bidi="fa-IR"/>
+        </w:rPr>
+      </w:pPr>
+      <w:r>
+        <w:rPr>
+          <w:rFonts w:hint="cs"/>
+          <w:rtl/>
+          <w:lang w:bidi="fa-IR"/>
+        </w:rPr>
+        <w:t>چکیده انگلیسی به صورت متنی.</w:t>
+      </w:r>
+    </w:p>
+    <w:p>
+      <w:pPr>
+        <w:bidi/>
+        <w:ind w:left="720"/>
+        <w:jc w:val="both"/>
+        <w:rPr>
+          <w:rtl/>
+          <w:lang w:bidi="fa-IR"/>
+        </w:rPr>
+      </w:pPr>
+      <w:r>
+        <w:rPr>
+          <w:rFonts w:hint="cs"/>
+          <w:rtl/>
+          <w:lang w:bidi="fa-IR"/>
+        </w:rPr>
+        <w:t>بعد از آپلود، باید سر بزنید به سایت که ببینید درست</w:t>
+      </w:r>
+      <w:r>
+        <w:rPr>
+          <w:rFonts w:hint="cs"/>
+          <w:rtl/>
+          <w:lang w:bidi="fa-IR"/>
+        </w:rPr>
+        <w:t>یِ</w:t>
+      </w:r>
+      <w:r>
+        <w:rPr>
+          <w:rFonts w:hint="cs"/>
+          <w:rtl/>
+          <w:lang w:bidi="fa-IR"/>
+        </w:rPr>
+        <w:t xml:space="preserve"> فایل‌هایی که آپلود کردید رو تایید کردن یا اصلاحیه زدن. اگه اصلاحیه خورده، انجام میدید و دوباره چک می‌کنید. </w:t>
+      </w:r>
+    </w:p>
+    <w:p>
+      <w:pPr>
+        <w:bidi/>
+        <w:ind w:left="720"/>
+        <w:jc w:val="both"/>
+        <w:rPr>
+          <w:rtl/>
+          <w:lang w:bidi="fa-IR"/>
+        </w:rPr>
+      </w:pPr>
+      <w:r>
+        <w:rPr>
+          <w:rFonts w:hint="cs"/>
+          <w:rtl/>
+          <w:lang w:bidi="fa-IR"/>
+        </w:rPr>
+        <w:t xml:space="preserve">بعد از این مرحله هم به استاد راهنماتون ایمیل میره برای تایید پایان‌نامه. اما اگر ایمیلی نرسید (من دو روز منتظر بودم و ازشون خواستم ارسال مجدد هم بزنن اما ایمیل نمی‌رسید به استادم، شاید به خاطر حجم زیاد </w:t>
+      </w:r>
+      <w:r>
+        <w:rPr>
+          <w:lang w:bidi="fa-IR"/>
+        </w:rPr>
+        <w:t>attachment</w:t>
+      </w:r>
+      <w:r>
+        <w:rPr>
+          <w:rFonts w:hint="cs"/>
+          <w:rtl/>
+          <w:lang w:bidi="fa-IR"/>
+        </w:rPr>
+        <w:t xml:space="preserve"> ها)، استادتون بدون نیاز به این ایمیل هم می‌تونه توی پورتال براتون تیک بزنه</w:t>
+      </w:r>
+      <w:r>
+        <w:rPr>
+          <w:rFonts w:hint="cs"/>
+          <w:rtl/>
+          <w:lang w:bidi="fa-IR"/>
+        </w:rPr>
+        <w:t xml:space="preserve"> (اون تیکی که نوشته صحت پایان‌نامه مورد تایید است)</w:t>
+      </w:r>
+      <w:r>
+        <w:rPr>
+          <w:rFonts w:hint="cs"/>
+          <w:rtl/>
+          <w:lang w:bidi="fa-IR"/>
+        </w:rPr>
+        <w:t>. بعد از تیک استاد هم می‌تونید از کتاب‌خونه بخواید فرآیند تسویه رو کامل کنه</w:t>
+      </w:r>
+      <w:r>
+        <w:rPr>
+          <w:rFonts w:hint="cs"/>
+          <w:rtl/>
+          <w:lang w:bidi="fa-IR"/>
+        </w:rPr>
+        <w:t xml:space="preserve"> (و براتون زیر اون تیک بنویسه مجاز است)</w:t>
+      </w:r>
+      <w:r>
+        <w:rPr>
+          <w:rFonts w:hint="cs"/>
+          <w:rtl/>
+          <w:lang w:bidi="fa-IR"/>
+        </w:rPr>
+        <w:t xml:space="preserve"> و این مرحله رو هم به پایان برسونید. </w:t>
+      </w:r>
+    </w:p>
+    <w:p>
+      <w:pPr>
+        <w:pStyle w:val="ListParagraph"/>
+        <w:bidi/>
+        <w:jc w:val="both"/>
+        <w:rPr>
+          <w:rtl/>
+          <w:lang w:bidi="fa-IR"/>
+        </w:rPr>
+      </w:pPr>
       <w:r>
         <w:rPr>
           <w:rFonts w:hint="cs"/>
@@ -1529,387 +2594,304 @@
       <w:r>
         <w:rPr>
           <w:rFonts w:hint="cs"/>
-          <w:color w:val="0070C0"/>
-          <w:rtl/>
-          <w:lang w:bidi="fa-IR"/>
-        </w:rPr>
-        <w:t xml:space="preserve">اینجا احتمالا یه چند روزی معطل میشید. چون </w:t>
-      </w:r>
-      <w:r>
-        <w:rPr>
-          <w:rFonts w:hint="cs"/>
-          <w:color w:val="0070C0"/>
-          <w:rtl/>
-          <w:lang w:bidi="fa-IR"/>
-        </w:rPr>
-        <w:t xml:space="preserve">کلا هم آموزش </w:t>
-      </w:r>
-      <w:r>
-        <w:rPr>
-          <w:rFonts w:hint="cs"/>
-          <w:color w:val="0070C0"/>
-          <w:rtl/>
-          <w:lang w:bidi="fa-IR"/>
-        </w:rPr>
-        <w:t xml:space="preserve">و </w:t>
-      </w:r>
-      <w:bookmarkStart w:id="0" w:name="_GoBack"/>
-      <w:bookmarkEnd w:id="0"/>
-      <w:r>
-        <w:rPr>
-          <w:rFonts w:hint="cs"/>
-          <w:color w:val="0070C0"/>
-          <w:rtl/>
-          <w:lang w:bidi="fa-IR"/>
-        </w:rPr>
-        <w:t xml:space="preserve">هم </w:t>
-      </w:r>
-      <w:r>
-        <w:rPr>
-          <w:rFonts w:hint="cs"/>
-          <w:color w:val="0070C0"/>
-          <w:rtl/>
-          <w:lang w:bidi="fa-IR"/>
-        </w:rPr>
-        <w:t xml:space="preserve">دکتر فلاح </w:t>
-      </w:r>
-      <w:r>
-        <w:rPr>
-          <w:rFonts w:hint="cs"/>
-          <w:color w:val="0070C0"/>
-          <w:rtl/>
-          <w:lang w:bidi="fa-IR"/>
-        </w:rPr>
-        <w:t>به صورت نصفه و نیمه میان دانشگاه</w:t>
-      </w:r>
-      <w:r>
-        <w:rPr>
-          <w:rFonts w:hint="cs"/>
-          <w:color w:val="0070C0"/>
-          <w:rtl/>
-          <w:lang w:bidi="fa-IR"/>
-        </w:rPr>
-        <w:t xml:space="preserve">. </w:t>
-      </w:r>
-      <w:r>
-        <w:rPr>
-          <w:rFonts w:hint="cs"/>
-          <w:color w:val="0070C0"/>
-          <w:rtl/>
-          <w:lang w:bidi="fa-IR"/>
-        </w:rPr>
-        <w:t>برای همین ممکنه بیشتر از حالت عادی رسیدن فرمتون به آموزش کل زمان ببره</w:t>
-      </w:r>
-      <w:r>
-        <w:rPr>
-          <w:rFonts w:hint="cs"/>
-          <w:color w:val="0070C0"/>
-          <w:rtl/>
-          <w:lang w:bidi="fa-IR"/>
-        </w:rPr>
-        <w:t>.</w:t>
-      </w:r>
-    </w:p>
-    <w:p>
-      <w:pPr>
-        <w:bidi/>
-        <w:jc w:val="both"/>
-        <w:rPr>
-          <w:rtl/>
-          <w:lang w:bidi="fa-IR"/>
-        </w:rPr>
-      </w:pPr>
-      <w:r>
-        <w:rPr>
-          <w:rFonts w:hint="cs"/>
-          <w:color w:val="0070C0"/>
+          <w:rtl/>
+          <w:lang w:bidi="fa-IR"/>
+        </w:rPr>
+        <w:t>چک کنید که کتابی امانت نگرفته باشید که پس نداده باشید! اگه جریمه‌ای یا بدهی باید پرداخت کنید، برید پرداخت کنید به مخزن کتابخونه. میرید دمِ کتابخونه</w:t>
+      </w:r>
+      <w:r>
+        <w:rPr>
+          <w:rFonts w:hint="cs"/>
+          <w:rtl/>
+          <w:lang w:bidi="fa-IR"/>
+        </w:rPr>
+        <w:t xml:space="preserve"> مرکزی، تالار نشریات، اونجا طرف</w:t>
+      </w:r>
+      <w:r>
+        <w:rPr>
+          <w:lang w:bidi="fa-IR"/>
+        </w:rPr>
+        <w:t xml:space="preserve"> </w:t>
+      </w:r>
+      <w:r>
+        <w:rPr>
+          <w:rFonts w:hint="cs"/>
+          <w:rtl/>
+          <w:lang w:bidi="fa-IR"/>
+        </w:rPr>
+        <w:t xml:space="preserve">قسمت فراغت کتابخونه </w:t>
+      </w:r>
+      <w:r>
+        <w:rPr>
+          <w:rFonts w:hint="cs"/>
+          <w:rtl/>
+          <w:lang w:bidi="fa-IR"/>
+        </w:rPr>
+        <w:t>دانشگاه پرتال رو هم مجاز می‌کنه.</w:t>
+      </w:r>
+      <w:r>
+        <w:rPr>
+          <w:rFonts w:hint="cs"/>
+          <w:rtl/>
+          <w:lang w:bidi="fa-IR"/>
+        </w:rPr>
+        <w:t xml:space="preserve"> </w:t>
+      </w:r>
+    </w:p>
+    <w:p>
+      <w:pPr>
+        <w:pStyle w:val="ListParagraph"/>
+        <w:numPr>
+          <w:ilvl w:val="0"/>
+          <w:numId w:val="2"/>
+        </w:numPr>
+        <w:bidi/>
+        <w:jc w:val="both"/>
+        <w:rPr>
+          <w:rtl/>
+          <w:lang w:bidi="fa-IR"/>
+        </w:rPr>
+      </w:pPr>
+      <w:r>
+        <w:rPr>
+          <w:rFonts w:hint="cs"/>
+          <w:b/>
+          <w:bCs/>
           <w:rtl/>
           <w:lang w:bidi="fa-IR"/>
         </w:rPr>
         <w:lastRenderedPageBreak/>
-        <w:t xml:space="preserve">دقت کنید که آموزش دانشکده جدیداً یه ایمیل برای ارسال امضاهای الکترونیکی بهشون گذاشته. هر نوع امضایی که به صورت ایمیل از اساتید و ... برای فرم‌های مربوط به فارغی میگیرید رو به </w:t>
-      </w:r>
-      <w:hyperlink r:id="rId15" w:history="1">
-        <w:r>
-          <w:rPr>
-            <w:rStyle w:val="Hyperlink"/>
-            <w:rFonts w:hint="cs"/>
-            <w:rtl/>
-            <w:lang w:bidi="fa-IR"/>
-          </w:rPr>
-          <w:t>اینجا</w:t>
-        </w:r>
-      </w:hyperlink>
-      <w:r>
-        <w:rPr>
-          <w:rFonts w:hint="cs"/>
-          <w:color w:val="0070C0"/>
-          <w:rtl/>
-          <w:lang w:bidi="fa-IR"/>
-        </w:rPr>
-        <w:t xml:space="preserve"> ایمیل کنید.</w:t>
-      </w:r>
-    </w:p>
-    <w:p>
-      <w:pPr>
-        <w:bidi/>
-        <w:jc w:val="both"/>
-        <w:rPr>
-          <w:rtl/>
-          <w:lang w:bidi="fa-IR"/>
-        </w:rPr>
-      </w:pPr>
-      <w:r>
-        <w:rPr>
-          <w:rFonts w:hint="cs"/>
-          <w:rtl/>
-          <w:lang w:bidi="fa-IR"/>
-        </w:rPr>
-        <w:t xml:space="preserve">از این لحظه به بعد، پرتال شما قسمت فارغ‌التحصیلی‌ش باز میشه و شما از دانشکده دیگه فارغ شدید تقریبا، اما از دانشگاه نه! </w:t>
-      </w:r>
-      <w:r>
-        <w:rPr>
-          <w:rFonts w:hint="cs"/>
-          <w:color w:val="0070C0"/>
-          <w:rtl/>
-          <w:lang w:bidi="fa-IR"/>
-        </w:rPr>
-        <w:t>سه</w:t>
-      </w:r>
-      <w:r>
-        <w:rPr>
-          <w:rFonts w:hint="cs"/>
-          <w:color w:val="0070C0"/>
-          <w:rtl/>
-          <w:lang w:bidi="fa-IR"/>
-        </w:rPr>
-        <w:t xml:space="preserve"> تا کار رو باید انجام بدید: ارزیابی، </w:t>
-      </w:r>
-      <w:r>
-        <w:rPr>
-          <w:rFonts w:hint="cs"/>
-          <w:color w:val="0070C0"/>
-          <w:rtl/>
-          <w:lang w:bidi="fa-IR"/>
-        </w:rPr>
-        <w:t>وارد کردن اطلاعات پایان‌نامه توی سایت</w:t>
-      </w:r>
-      <w:r>
-        <w:rPr>
-          <w:rFonts w:hint="cs"/>
-          <w:color w:val="0070C0"/>
-          <w:rtl/>
-          <w:lang w:bidi="fa-IR"/>
-        </w:rPr>
-        <w:t xml:space="preserve"> کتاب</w:t>
-      </w:r>
-      <w:r>
-        <w:rPr>
-          <w:rFonts w:hint="cs"/>
-          <w:color w:val="0070C0"/>
-          <w:rtl/>
-          <w:lang w:bidi="fa-IR"/>
-        </w:rPr>
-        <w:t>خونه و</w:t>
-      </w:r>
-      <w:r>
-        <w:rPr>
-          <w:rFonts w:hint="cs"/>
-          <w:color w:val="0070C0"/>
+        <w:t>قسمت دفتر دوره‌</w:t>
+      </w:r>
+      <w:r>
+        <w:rPr>
+          <w:b/>
+          <w:bCs/>
+          <w:lang w:bidi="fa-IR"/>
+        </w:rPr>
+        <w:t>‎</w:t>
+      </w:r>
+      <w:r>
+        <w:rPr>
+          <w:rFonts w:hint="cs"/>
+          <w:b/>
+          <w:bCs/>
+          <w:rtl/>
+          <w:lang w:bidi="fa-IR"/>
+        </w:rPr>
+        <w:t>های آزاد:</w:t>
+      </w:r>
+      <w:r>
+        <w:rPr>
+          <w:rFonts w:hint="cs"/>
+          <w:rtl/>
+          <w:lang w:bidi="fa-IR"/>
+        </w:rPr>
+        <w:t xml:space="preserve"> اگر شهریه‌پرداز نیستید، این قسمت رو نادیده بگیرید. اگر شهریه‌پردازید، اینجا رو هم باید برید طبقه 8 نساجی و اوکی کنید که من متاسفانه چیزی از جزئیاتش نمی‌دونم.</w:t>
+      </w:r>
+    </w:p>
+    <w:p>
+      <w:pPr>
+        <w:bidi/>
+        <w:jc w:val="both"/>
+        <w:rPr>
+          <w:rtl/>
+          <w:lang w:bidi="fa-IR"/>
+        </w:rPr>
+      </w:pPr>
+      <w:r>
+        <w:rPr>
+          <w:rFonts w:hint="cs"/>
+          <w:rtl/>
+          <w:lang w:bidi="fa-IR"/>
+        </w:rPr>
+        <w:t xml:space="preserve">حالا </w:t>
+      </w:r>
+      <w:r>
+        <w:rPr>
+          <w:rFonts w:hint="cs"/>
+          <w:rtl/>
+          <w:lang w:bidi="fa-IR"/>
+        </w:rPr>
+        <w:t>با آموزش خودمون تماس بگیرید</w:t>
+      </w:r>
+      <w:r>
+        <w:rPr>
+          <w:rFonts w:hint="cs"/>
+          <w:rtl/>
+          <w:lang w:bidi="fa-IR"/>
+        </w:rPr>
+        <w:t xml:space="preserve"> و مطمئن شید فرم اصلاح معدلتون ارسال شده باشه و به دست بایگانی رسیده باشه. اگر نرسیده باید همین جا متوقف شید تا برسه.</w:t>
+      </w:r>
+      <w:r>
+        <w:rPr>
+          <w:rFonts w:hint="cs"/>
+          <w:rtl/>
+          <w:lang w:bidi="fa-IR"/>
+        </w:rPr>
+        <w:t xml:space="preserve"> می‌تونید از طریق بایگانی آموزش کل هم چک کنید. طبقه دوم آخرین اتاق سمت راست.</w:t>
+      </w:r>
+      <w:r>
+        <w:rPr>
+          <w:rFonts w:hint="cs"/>
+          <w:rtl/>
+          <w:lang w:bidi="fa-IR"/>
+        </w:rPr>
+        <w:t xml:space="preserve"> اسم مسئولش هم توی تیرماه 1400 که من رفتم خانم سیدزاده بود. </w:t>
+      </w:r>
+      <w:r>
+        <w:rPr>
+          <w:rFonts w:hint="cs"/>
           <w:rtl/>
           <w:lang w:bidi="fa-IR"/>
         </w:rPr>
         <w:t xml:space="preserve"> </w:t>
       </w:r>
-      <w:r>
-        <w:rPr>
-          <w:rFonts w:hint="cs"/>
-          <w:color w:val="0070C0"/>
-          <w:rtl/>
-          <w:lang w:bidi="fa-IR"/>
-        </w:rPr>
-        <w:t xml:space="preserve">تسویه با معاونت دانشجویی. </w:t>
-      </w:r>
-      <w:r>
-        <w:rPr>
-          <w:color w:val="0070C0"/>
-          <w:rtl/>
-          <w:lang w:bidi="fa-IR"/>
-        </w:rPr>
-        <w:t xml:space="preserve">(تو پرتال </w:t>
-      </w:r>
-      <w:r>
-        <w:rPr>
-          <w:rFonts w:hint="cs"/>
-          <w:color w:val="0070C0"/>
-          <w:rtl/>
-          <w:lang w:bidi="fa-IR"/>
-        </w:rPr>
-        <w:t>ی</w:t>
-      </w:r>
-      <w:r>
-        <w:rPr>
-          <w:rFonts w:hint="eastAsia"/>
-          <w:color w:val="0070C0"/>
-          <w:rtl/>
-          <w:lang w:bidi="fa-IR"/>
-        </w:rPr>
-        <w:t>ه</w:t>
-      </w:r>
-      <w:r>
-        <w:rPr>
-          <w:color w:val="0070C0"/>
-          <w:rtl/>
-          <w:lang w:bidi="fa-IR"/>
-        </w:rPr>
-        <w:t xml:space="preserve"> بخش دفتر دوره هاي آزاد واسطون م</w:t>
-      </w:r>
-      <w:r>
-        <w:rPr>
-          <w:rFonts w:hint="cs"/>
-          <w:color w:val="0070C0"/>
-          <w:rtl/>
-          <w:lang w:bidi="fa-IR"/>
-        </w:rPr>
-        <w:t>ی</w:t>
-      </w:r>
-      <w:r>
-        <w:rPr>
-          <w:rFonts w:hint="eastAsia"/>
-          <w:color w:val="0070C0"/>
-          <w:rtl/>
-          <w:lang w:bidi="fa-IR"/>
-        </w:rPr>
-        <w:t>خوره</w:t>
-      </w:r>
-      <w:r>
-        <w:rPr>
-          <w:color w:val="0070C0"/>
-          <w:rtl/>
-          <w:lang w:bidi="fa-IR"/>
-        </w:rPr>
-        <w:t xml:space="preserve"> که </w:t>
-      </w:r>
-      <w:r>
-        <w:rPr>
-          <w:rFonts w:hint="cs"/>
-          <w:color w:val="0070C0"/>
-          <w:rtl/>
-          <w:lang w:bidi="fa-IR"/>
-        </w:rPr>
-        <w:t>اگر شهریه‌ای نباشید لازم به پیگیریش نیست.)</w:t>
-      </w:r>
-    </w:p>
-    <w:p>
-      <w:pPr>
-        <w:bidi/>
-        <w:jc w:val="both"/>
-        <w:rPr>
-          <w:rFonts w:cs="Times New Roman"/>
-          <w:rtl/>
-          <w:lang w:bidi="fa-IR"/>
-        </w:rPr>
-      </w:pPr>
-      <w:r>
-        <w:rPr>
-          <w:rFonts w:hint="cs"/>
-          <w:rtl/>
-          <w:lang w:bidi="fa-IR"/>
-        </w:rPr>
-        <w:t>میرید تو پرتال و در قسمت فارغ‌التحصیلی، پروژه، کارآموزی، دانشکده، دانشگاه و اساتید دانشکده رو ارزیابی می‌کنید. لطفا وقت بذارید براش و بنویسید نکات مدنظرتون رو، مثلا خود من شاید در حدود دو سه صفحه براشون متن نوشتم. اساتید هم اگه نمی‌شناسید، بزنید که باهاش درس نداشتم و ارزیابی نکنید</w:t>
-      </w:r>
-      <w:r>
-        <w:rPr>
-          <w:rFonts w:hint="cs"/>
-          <w:rtl/>
-          <w:lang w:bidi="fa-IR"/>
-        </w:rPr>
-        <w:t>.</w:t>
-      </w:r>
-    </w:p>
-    <w:p>
-      <w:pPr>
-        <w:bidi/>
-        <w:jc w:val="both"/>
-        <w:rPr>
-          <w:rtl/>
-          <w:lang w:bidi="fa-IR"/>
-        </w:rPr>
-      </w:pPr>
-      <w:r>
-        <w:rPr>
-          <w:rFonts w:hint="cs"/>
-          <w:rtl/>
-          <w:lang w:bidi="fa-IR"/>
-        </w:rPr>
-        <w:t xml:space="preserve">در مدت اون 48 ساعت </w:t>
-      </w:r>
-      <w:proofErr w:type="spellStart"/>
-      <w:r>
-        <w:rPr>
-          <w:lang w:bidi="fa-IR"/>
-        </w:rPr>
-        <w:t>samad</w:t>
-      </w:r>
-      <w:proofErr w:type="spellEnd"/>
-      <w:r>
-        <w:rPr>
-          <w:rFonts w:hint="cs"/>
-          <w:rtl/>
-          <w:lang w:bidi="fa-IR"/>
-        </w:rPr>
-        <w:t xml:space="preserve"> می‌تونید این کارها رو بکنید. حالا که از تغذیه تسویه کردید، خودش توضیح داده که کجا باید سر بزنید برای اداره رفاه. معاونت دانشجویی (درب حافظ)، طبقه اول، اتاقش رو هم گفته. پسرها و دخترها جایی که باید برن فرق داره. برای وام و خوابگاه باید یه کارهایی بکنید که نمی‌دونم ولی تو همون ساختمونه. طبق گفته دوستان، برای وام، همون‌ ساختمون باید پیگیری کنید که اگه بخواید دفترچه قسط وام صادر بشه، باید 72 ساعت صبر کنید. البته باید 10 درصد از وام رو همون موقع پرداخت کنید. اگه هم که کلش رو پرداخت کنید همون موقع، نهایتا 48 ساعت بعدش عدم بدهی میشه. برای خوابگاه هم همون‌جا بدهی یا بستانکاری‌تون معلوم میشه و کار طولانی‌ای نیست گویا. بعد از اینا، اونجا هم تو پرتالتون می‌نویسه که مجاز شده. اگه خوابگاه و وام نداشته باشید، چند دقیقه بیشتر طول نمی‌کشه.</w:t>
-      </w:r>
-    </w:p>
-    <w:p>
-      <w:pPr>
-        <w:bidi/>
-        <w:jc w:val="both"/>
-        <w:rPr>
-          <w:rtl/>
-          <w:lang w:bidi="fa-IR"/>
-        </w:rPr>
-      </w:pPr>
-      <w:r>
-        <w:rPr>
-          <w:rFonts w:hint="cs"/>
-          <w:color w:val="0070C0"/>
-          <w:rtl/>
-          <w:lang w:bidi="fa-IR"/>
-        </w:rPr>
-        <w:t>میرسیم به مرحله‌ی تسویه با کتابخونه. قبل از هرچیز اگر عضو</w:t>
-      </w:r>
-      <w:r>
-        <w:rPr>
-          <w:rFonts w:hint="cs"/>
-          <w:color w:val="0070C0"/>
-          <w:rtl/>
-          <w:lang w:bidi="fa-IR"/>
-        </w:rPr>
-        <w:t xml:space="preserve"> نیستید باید </w:t>
-      </w:r>
-      <w:r>
-        <w:rPr>
-          <w:rFonts w:hint="cs"/>
-          <w:color w:val="0070C0"/>
-          <w:rtl/>
-          <w:lang w:bidi="fa-IR"/>
-        </w:rPr>
-        <w:t>درخواست عضویت بدید.</w:t>
-      </w:r>
-      <w:r>
-        <w:rPr>
-          <w:rFonts w:hint="cs"/>
-          <w:color w:val="0070C0"/>
-          <w:rtl/>
-          <w:lang w:bidi="fa-IR"/>
-        </w:rPr>
-        <w:t xml:space="preserve"> این کار الان به صورت تلفنی هم امکان پذیره. اگر حضوری خواستید برید اینجا رو برید: کتابخونه‌ی صبوری (از در حافظ) قبل از درِ ورودیِ خود کتابخونه یه در شیشه‌ای هست که وارد شید و درخواست بدید.</w:t>
-      </w:r>
-      <w:r>
-        <w:rPr>
-          <w:rFonts w:hint="cs"/>
-          <w:color w:val="0070C0"/>
+    </w:p>
+    <w:p>
+      <w:pPr>
+        <w:bidi/>
+        <w:jc w:val="both"/>
+        <w:rPr>
+          <w:rFonts w:cs="Calibri"/>
+          <w:rtl/>
+          <w:lang w:bidi="fa-IR"/>
+        </w:rPr>
+      </w:pPr>
+      <w:r>
+        <w:rPr>
+          <w:rFonts w:hint="cs"/>
+          <w:rtl/>
+          <w:lang w:bidi="fa-IR"/>
+        </w:rPr>
+        <w:t>قابل توجه پسرای مشمول: توی مرحله بعد احتمال این وجود داره که به برگه‌ای احتیاج پیدا کنید که توی پرونده‌تون نیست (در حالی که باید باشه و ظاهراً گم کردن!). پس ترجیحاً قبل از شروع مرحله بعد، برید پلیس + 10 و بگید یه پرینت از برگه معافیت تحصیلیتون میخواین. به من با کارت ملی دادند اما ممکنه شماره نامه</w:t>
+      </w:r>
+      <w:r>
+        <w:rPr>
+          <w:rFonts w:hint="cs"/>
+          <w:rtl/>
+          <w:lang w:bidi="fa-IR"/>
+        </w:rPr>
+        <w:t xml:space="preserve"> معافیت تحصیلی</w:t>
+      </w:r>
+      <w:r>
+        <w:rPr>
+          <w:rFonts w:hint="cs"/>
+          <w:rtl/>
+          <w:lang w:bidi="fa-IR"/>
+        </w:rPr>
+        <w:t xml:space="preserve"> و تاریخش رو هم ازتون بخوان که اونو می‌تونید از آموزش کل بگیرید. شاید توی پورتالتون هم باشه این شماره البته (قسمت مدارک). برای من نبود. </w:t>
+      </w:r>
+      <w:r>
+        <w:rPr>
+          <w:rFonts w:hint="cs"/>
+          <w:rtl/>
+          <w:lang w:bidi="fa-IR"/>
+        </w:rPr>
+        <w:t xml:space="preserve">حالا که تا پلیس +10 رفتید، </w:t>
+      </w:r>
+      <w:r>
+        <w:rPr>
+          <w:rFonts w:hint="cs"/>
+          <w:rtl/>
+          <w:lang w:bidi="fa-IR"/>
+        </w:rPr>
+        <w:t>خوبه ازشون بخواید دو سه تا پرینت بگیرن و مهر بزنن چون شاید توی مراحل بعدی هم لازمتون بشه. من خودم یادم رفت اینو</w:t>
+      </w:r>
+      <w:r>
+        <w:rPr>
+          <w:rFonts w:hint="cs"/>
+          <w:rtl/>
+          <w:lang w:bidi="fa-IR"/>
+        </w:rPr>
+        <w:t xml:space="preserve"> ازشون</w:t>
+      </w:r>
+      <w:r>
+        <w:rPr>
+          <w:rFonts w:hint="cs"/>
+          <w:rtl/>
+          <w:lang w:bidi="fa-IR"/>
+        </w:rPr>
+        <w:t xml:space="preserve"> بخوام ((:</w:t>
+      </w:r>
+    </w:p>
+    <w:p>
+      <w:pPr>
+        <w:bidi/>
+        <w:jc w:val="both"/>
+        <w:rPr>
+          <w:rtl/>
+          <w:lang w:bidi="fa-IR"/>
+        </w:rPr>
+      </w:pPr>
+      <w:r>
+        <w:rPr>
+          <w:rFonts w:hint="cs"/>
+          <w:rtl/>
+          <w:lang w:bidi="fa-IR"/>
+        </w:rPr>
+        <w:t xml:space="preserve">حال میریم سراغ آموزش کل، طبقه سوم، اتاق اول سمت چپ، فارغ‌التحصیلان. کارت دانشجویی </w:t>
+      </w:r>
+      <w:r>
+        <w:rPr>
+          <w:rFonts w:hint="cs"/>
+          <w:rtl/>
+          <w:lang w:bidi="fa-IR"/>
+        </w:rPr>
+        <w:t xml:space="preserve">رو با خودتون ببرید. </w:t>
+      </w:r>
+      <w:r>
+        <w:rPr>
+          <w:rFonts w:hint="cs"/>
+          <w:rtl/>
+          <w:lang w:bidi="fa-IR"/>
+        </w:rPr>
+        <w:t>اصل کارت معافیت یا پایان خدمت هم اگه دارید ببرید. کپی کارت معافیت‌ یا پایان خدمت‌تون رو می‌گیره و به اصل تطبیق واحد</w:t>
+      </w:r>
+      <w:r>
+        <w:rPr>
+          <w:rFonts w:hint="cs"/>
+          <w:rtl/>
+          <w:lang w:bidi="fa-IR"/>
+        </w:rPr>
+        <w:t xml:space="preserve"> (خودش اونجا پرینت می‌کنه. قبلاً چون اصل فرم دست خود دانشجو بود، باید تطبیق رو هم می‌بردن بچه‌ها.)</w:t>
+      </w:r>
+      <w:r>
+        <w:rPr>
+          <w:rFonts w:hint="cs"/>
+          <w:rtl/>
+          <w:lang w:bidi="fa-IR"/>
+        </w:rPr>
+        <w:t xml:space="preserve"> منگنه می‌کنه، کارت دانشجویی‌تون رو هم باهاش خداحافظی می‌کنید. یه کاغذ رسید بهتون میده که هفت روز کاری دیگه بیاید گواهی‌تون رو بگیرید </w:t>
+      </w:r>
+      <w:r>
+        <w:rPr>
+          <w:rFonts w:hint="cs"/>
+          <w:rtl/>
+          <w:lang w:bidi="fa-IR"/>
+        </w:rPr>
+        <w:t xml:space="preserve">(اگه پذیرش دارید و برای دانشنامه عجله دارید بهشون بگید که مستقیما براتون دانشنامه صادر کنن که زمان کمتری معطل شید). </w:t>
+      </w:r>
+      <w:r>
+        <w:rPr>
+          <w:rFonts w:hint="cs"/>
+          <w:rtl/>
+          <w:lang w:bidi="fa-IR"/>
+        </w:rPr>
+        <w:t xml:space="preserve">اون تطبیق واحد منگنه‌شده رو می‌برید طبقه پایین، اتاق بایگانی. یه فرم میده پر کنید اونجا، پرونده آموزشی‌تون رو در میاره، کل زندگی‌تون تو اونه! </w:t>
+      </w:r>
+      <w:r>
+        <w:rPr>
+          <w:rFonts w:hint="cs"/>
+          <w:rtl/>
+          <w:lang w:bidi="fa-IR"/>
+        </w:rPr>
+        <w:t>(اگه مستقیما درخواست دانشنامه داده باشید بهتون میگه برو خودمون می‌دیم اداره فارغ التحصیلان).</w:t>
+      </w:r>
+      <w:r>
+        <w:rPr>
+          <w:rFonts w:hint="cs"/>
+          <w:color w:val="C0504D" w:themeColor="accent2"/>
           <w:rtl/>
           <w:lang w:bidi="fa-IR"/>
         </w:rPr>
@@ -1921,73 +2903,55 @@
           <w:rtl/>
           <w:lang w:bidi="fa-IR"/>
         </w:rPr>
-        <w:t xml:space="preserve">بعدش برید </w:t>
-      </w:r>
-      <w:r>
-        <w:rPr>
-          <w:rFonts w:hint="cs"/>
-          <w:rtl/>
-          <w:lang w:bidi="fa-IR"/>
-        </w:rPr>
-        <w:t xml:space="preserve">تو سایت کتابخونه مرکزی و طبق </w:t>
-      </w:r>
-      <w:hyperlink r:id="rId16" w:history="1">
-        <w:r>
-          <w:rPr>
-            <w:rStyle w:val="Hyperlink"/>
-            <w:rFonts w:hint="cs"/>
-            <w:rtl/>
-            <w:lang w:bidi="fa-IR"/>
-          </w:rPr>
-          <w:t>این</w:t>
-        </w:r>
-      </w:hyperlink>
-      <w:r>
-        <w:rPr>
-          <w:rFonts w:hint="cs"/>
-          <w:rtl/>
-          <w:lang w:bidi="fa-IR"/>
-        </w:rPr>
-        <w:t xml:space="preserve">، اطلاعات پایان‌نامه‌تون رو وارد کنید (درست و دقیق!). حتما رعایت کنید همه چیز رو که بیخودی علاف نشید. </w:t>
-      </w:r>
-      <w:r>
-        <w:rPr>
-          <w:rFonts w:hint="cs"/>
-          <w:color w:val="0070C0"/>
-          <w:rtl/>
-          <w:lang w:bidi="fa-IR"/>
-        </w:rPr>
-        <w:t>اگر پایان‌نامه‌تون نیاز به اصلاح داشته باشه براتون توی سایت مینویسن که انجام بدید. در غیر این صورت منتظر تایید استاد راهنماتون باشید تا این داستانم به سرانجام برسه. (ایمیل یادآوری هم به استاد راهنماتون بدید بد نیست).</w:t>
-      </w:r>
-    </w:p>
-    <w:p>
-      <w:pPr>
-        <w:bidi/>
-        <w:jc w:val="both"/>
-        <w:rPr>
-          <w:rtl/>
-          <w:lang w:bidi="fa-IR"/>
-        </w:rPr>
-      </w:pPr>
-      <w:r>
-        <w:rPr>
-          <w:rFonts w:hint="cs"/>
-          <w:rtl/>
-          <w:lang w:bidi="fa-IR"/>
-        </w:rPr>
-        <w:lastRenderedPageBreak/>
-        <w:t>چک کنید که کتابی امانت نگرفته باشید که پس نداده باشید! اگه جریمه‌ای یا بدهی باید پرداخت کنید، برید پرداخت کنید به مخزن کتابخونه. میرید دمِ کتابخونه</w:t>
-      </w:r>
-      <w:r>
-        <w:rPr>
-          <w:rFonts w:hint="cs"/>
-          <w:rtl/>
-          <w:lang w:bidi="fa-IR"/>
-        </w:rPr>
-        <w:t xml:space="preserve"> مرکزی، تالار نشریات، اونجا طرف</w:t>
-      </w:r>
-      <w:r>
-        <w:rPr>
+        <w:t>از من عکس نخواست ولی یه دونه همراه‌تون باشه بد نیست. می‌تونید عکسی که می‌خواید برای گواهی موقت بخوره رو بدین بهش.</w:t>
+      </w:r>
+      <w:r>
+        <w:rPr>
+          <w:rFonts w:hint="cs"/>
+          <w:rtl/>
+          <w:lang w:bidi="fa-IR"/>
+        </w:rPr>
+        <w:t xml:space="preserve"> اگه پسرید و خدمت دارید، اینجا شاید اون برگه معافیت تحصیلی که توی پاراگراف قبل در موردش توضیح دادم لازمتون بشه. </w:t>
+      </w:r>
+    </w:p>
+    <w:p>
+      <w:pPr>
+        <w:bidi/>
+        <w:jc w:val="both"/>
+        <w:rPr>
+          <w:rtl/>
+          <w:lang w:bidi="fa-IR"/>
+        </w:rPr>
+      </w:pPr>
+      <w:r>
+        <w:rPr>
+          <w:rFonts w:hint="cs"/>
+          <w:rtl/>
+          <w:lang w:bidi="fa-IR"/>
+        </w:rPr>
+        <w:t>از الان به بعد دیگه کاری ندارید تا همون هفت روز کاری</w:t>
+      </w:r>
+      <w:r>
+        <w:rPr>
+          <w:rFonts w:hint="cs"/>
+          <w:rtl/>
+          <w:lang w:bidi="fa-IR"/>
+        </w:rPr>
+        <w:t xml:space="preserve"> (</w:t>
+      </w:r>
+      <w:r>
+        <w:rPr>
+          <w:rFonts w:hint="cs"/>
+          <w:color w:val="0070C0"/>
+          <w:rtl/>
+          <w:lang w:bidi="fa-IR"/>
+        </w:rPr>
+        <w:t>الان ممکنه بیشتر طول بکشه)</w:t>
+      </w:r>
+      <w:r>
+        <w:rPr>
+          <w:rFonts w:hint="cs"/>
+          <w:rtl/>
           <w:lang w:bidi="fa-IR"/>
         </w:rPr>
         <w:t xml:space="preserve"> </w:t>
@@ -1998,169 +2962,9 @@
           <w:rtl/>
           <w:lang w:bidi="fa-IR"/>
         </w:rPr>
-        <w:t xml:space="preserve">قسمت فراغت کتابخونه </w:t>
-      </w:r>
-      <w:r>
-        <w:rPr>
-          <w:rFonts w:hint="cs"/>
-          <w:rtl/>
-          <w:lang w:bidi="fa-IR"/>
-        </w:rPr>
-        <w:t>دانشگاه پرتال رو هم مجاز می‌کنه.</w:t>
-      </w:r>
-      <w:r>
-        <w:rPr>
-          <w:rFonts w:hint="cs"/>
-          <w:rtl/>
-          <w:lang w:bidi="fa-IR"/>
-        </w:rPr>
-        <w:t xml:space="preserve"> اگه وا</w:t>
-      </w:r>
-      <w:r>
-        <w:rPr>
-          <w:rFonts w:hint="cs"/>
-          <w:rtl/>
-          <w:lang w:bidi="fa-IR"/>
-        </w:rPr>
-        <w:t>حد مالی داشتید، مثل ترم تابستون،</w:t>
-      </w:r>
-      <w:r>
-        <w:rPr>
-          <w:rFonts w:hint="cs"/>
-          <w:rtl/>
-          <w:lang w:bidi="fa-IR"/>
-        </w:rPr>
-        <w:t xml:space="preserve"> یه سر برید دفتر دوره‌های آزاد، طبقه هشتم نساجی و بهش بگید که مجاز کنه اون هم. </w:t>
-      </w:r>
-    </w:p>
-    <w:p>
-      <w:pPr>
-        <w:bidi/>
-        <w:jc w:val="both"/>
-        <w:rPr>
-          <w:rtl/>
-          <w:lang w:bidi="fa-IR"/>
-        </w:rPr>
-      </w:pPr>
-      <w:r>
-        <w:rPr>
-          <w:rFonts w:hint="cs"/>
-          <w:rtl/>
-          <w:lang w:bidi="fa-IR"/>
-        </w:rPr>
-        <w:t>حالا برید آموزش خودمون و مطمئن شید فرم اصلاح معدلتون ارسال شده باشه و به دست بایگانی رسیده باشه. اگر نرسیده باید همین جا متوقف شید تا برسه.</w:t>
-      </w:r>
-    </w:p>
-    <w:p>
-      <w:pPr>
-        <w:bidi/>
-        <w:jc w:val="both"/>
-        <w:rPr>
-          <w:rtl/>
-          <w:lang w:bidi="fa-IR"/>
-        </w:rPr>
-      </w:pPr>
-      <w:r>
-        <w:rPr>
-          <w:rFonts w:hint="cs"/>
-          <w:rtl/>
-          <w:lang w:bidi="fa-IR"/>
-        </w:rPr>
-        <w:t xml:space="preserve">حال میریم سراغ آموزش کل، طبقه سوم، اتاق اول سمت چپ، فارغ‌التحصیلان. کارت دانشجویی و اصل فرم تطبیق واحد رو هم با خودتون ببرید. اصل کارت معافیت یا پایان خدمت هم اگه دارید ببرید. کپی کارت معافیت‌ یا پایان خدمت‌تون رو می‌گیره و به اصل تطبیق واحد منگنه می‌کنه، کارت دانشجویی‌تون رو هم باهاش خداحافظی می‌کنید. یه کاغذ رسید بهتون میده که هفت روز کاری دیگه بیاید گواهی‌تون رو بگیرید </w:t>
-      </w:r>
-      <w:r>
-        <w:rPr>
-          <w:rFonts w:hint="cs"/>
-          <w:rtl/>
-          <w:lang w:bidi="fa-IR"/>
-        </w:rPr>
-        <w:t xml:space="preserve">(اگه پذیرش دارید و برای دانشنامه عجله دارید بهشون بگید که مستقیما براتون دانشنامه صادر کنن که زمان کمتری معطل شید). </w:t>
-      </w:r>
-      <w:r>
-        <w:rPr>
-          <w:rFonts w:hint="cs"/>
-          <w:rtl/>
-          <w:lang w:bidi="fa-IR"/>
-        </w:rPr>
-        <w:t xml:space="preserve">اون تطبیق واحد منگنه‌شده رو می‌برید طبقه پایین، اتاق بایگانی. یه فرم میده پر کنید اونجا، پرونده آموزشی‌تون رو در میاره، کل زندگی‌تون تو اونه! </w:t>
-      </w:r>
-      <w:r>
-        <w:rPr>
-          <w:rFonts w:hint="cs"/>
-          <w:rtl/>
-          <w:lang w:bidi="fa-IR"/>
-        </w:rPr>
-        <w:t>(اگه مستقیما درخواست دانشنامه داده باشید بهتون میگه برو خودمون می‌دیم اداره فارغ التحصیلان).</w:t>
-      </w:r>
-      <w:r>
-        <w:rPr>
-          <w:rFonts w:hint="cs"/>
-          <w:color w:val="C0504D" w:themeColor="accent2"/>
-          <w:rtl/>
-          <w:lang w:bidi="fa-IR"/>
-        </w:rPr>
-        <w:t xml:space="preserve"> </w:t>
-      </w:r>
-      <w:r>
-        <w:rPr>
-          <w:rFonts w:hint="cs"/>
-          <w:rtl/>
-          <w:lang w:bidi="fa-IR"/>
-        </w:rPr>
-        <w:t>از من عکس نخواست ولی یه دونه همراه‌تون باشه بد نیست. می‌تونید عکسی که می‌خواید برای گواهی موقت بخوره رو بدین بهش.</w:t>
-      </w:r>
-    </w:p>
-    <w:p>
-      <w:pPr>
-        <w:bidi/>
-        <w:jc w:val="both"/>
-        <w:rPr>
-          <w:rtl/>
-          <w:lang w:bidi="fa-IR"/>
-        </w:rPr>
-      </w:pPr>
-      <w:r>
-        <w:rPr>
-          <w:rFonts w:hint="cs"/>
-          <w:rtl/>
-          <w:lang w:bidi="fa-IR"/>
-        </w:rPr>
-        <w:t>از الان به بعد دیگه کاری ندارید تا همون هفت روز کاری</w:t>
-      </w:r>
-      <w:r>
-        <w:rPr>
-          <w:rFonts w:hint="cs"/>
-          <w:rtl/>
-          <w:lang w:bidi="fa-IR"/>
-        </w:rPr>
-        <w:t xml:space="preserve"> (</w:t>
-      </w:r>
-      <w:r>
-        <w:rPr>
-          <w:rFonts w:hint="cs"/>
-          <w:color w:val="0070C0"/>
-          <w:rtl/>
-          <w:lang w:bidi="fa-IR"/>
-        </w:rPr>
-        <w:t>الان ممکنه بیشتر طول بکشه)</w:t>
-      </w:r>
-      <w:r>
-        <w:rPr>
-          <w:rFonts w:hint="cs"/>
-          <w:rtl/>
-          <w:lang w:bidi="fa-IR"/>
-        </w:rPr>
-        <w:t xml:space="preserve"> </w:t>
-      </w:r>
-      <w:r>
-        <w:rPr>
-          <w:rFonts w:hint="cs"/>
-          <w:rtl/>
-          <w:lang w:bidi="fa-IR"/>
-        </w:rPr>
         <w:t xml:space="preserve">دیگه که گواهی مدرکتون بیاد. گواهی مدرک رو که گرفتید، یه کپی بگیرید و به همراه کپی کارت ملی، یه عکس و پر شده </w:t>
       </w:r>
-      <w:hyperlink r:id="rId17" w:history="1">
+      <w:hyperlink r:id="rId20" w:history="1">
         <w:r>
           <w:rPr>
             <w:rStyle w:val="Hyperlink"/>
@@ -2177,7 +2981,16 @@
           <w:rtl/>
           <w:lang w:bidi="fa-IR"/>
         </w:rPr>
-        <w:t>، می‌برید دفتر جامعه فارغ‌التحصیلان، واقع در طبقه همکف کتابخونه مرکزی. بعدش تو انجمن فارغ‌التحصیلان هم ثبت‌نام شده‌اید.</w:t>
+        <w:t xml:space="preserve">، می‌برید </w:t>
+      </w:r>
+      <w:r>
+        <w:rPr>
+          <w:rFonts w:hint="cs"/>
+          <w:rtl/>
+          <w:lang w:bidi="fa-IR"/>
+        </w:rPr>
+        <w:lastRenderedPageBreak/>
+        <w:t>دفتر جامعه فارغ‌التحصیلان، واقع در طبقه همکف کتابخونه مرکزی. بعدش تو انجمن فارغ‌التحصیلان هم ثبت‌نام شده‌اید.</w:t>
       </w:r>
     </w:p>
     <w:p>
@@ -2226,6 +3039,39 @@
           <w:lang w:bidi="fa-IR"/>
         </w:rPr>
         <w:t>سال تعهد خدمت به ایران عزیز باشه.</w:t>
+      </w:r>
+    </w:p>
+    <w:p>
+      <w:pPr>
+        <w:bidi/>
+        <w:jc w:val="both"/>
+        <w:rPr>
+          <w:rFonts w:hint="cs"/>
+          <w:rtl/>
+          <w:lang w:bidi="fa-IR"/>
+        </w:rPr>
+      </w:pPr>
+      <w:r>
+        <w:rPr>
+          <w:rFonts w:hint="cs"/>
+          <w:rtl/>
+          <w:lang w:bidi="fa-IR"/>
+        </w:rPr>
+        <w:t xml:space="preserve">من هنوز وارد پروسه آزادسازی مدرک نشدم و احتمالا وقتی نامه معرفی به نظام وظیفه‌م بیاد و مراحلش رو انجام بدم یه فایل به این </w:t>
+      </w:r>
+      <w:r>
+        <w:rPr>
+          <w:lang w:bidi="fa-IR"/>
+        </w:rPr>
+        <w:t>repo</w:t>
+      </w:r>
+      <w:r>
+        <w:rPr>
+          <w:rFonts w:hint="cs"/>
+          <w:rtl/>
+          <w:lang w:bidi="fa-IR"/>
+        </w:rPr>
+        <w:t xml:space="preserve"> اضافه کنم برای اون مراحل (: </w:t>
       </w:r>
     </w:p>
     <w:p>
@@ -2471,11 +3317,13 @@
       </w:r>
       <w:r>
         <w:rPr>
+          <w:rFonts w:hint="cs"/>
           <w:b/>
           <w:bCs/>
           <w:sz w:val="28"/>
-        </w:rPr>
-        <w:t>64542738</w:t>
+          <w:rtl/>
+        </w:rPr>
+        <w:t>64542719</w:t>
       </w:r>
     </w:p>
     <w:p>
@@ -2778,6 +3626,7 @@
         <w:rPr>
           <w:color w:val="0070C0"/>
           <w:sz w:val="28"/>
+          <w:rtl/>
         </w:rPr>
       </w:pPr>
       <w:r>
@@ -2789,6 +3638,190 @@
         </w:rPr>
         <w:t>برای امور مربوط به کمد دانشجویی (مثلا اگر کلیدتونو گم کردید)</w:t>
       </w:r>
+    </w:p>
+    <w:p>
+      <w:pPr>
+        <w:rPr>
+          <w:color w:val="0070C0"/>
+          <w:sz w:val="28"/>
+          <w:rtl/>
+        </w:rPr>
+      </w:pPr>
+      <w:r>
+        <w:rPr>
+          <w:color w:val="0070C0"/>
+          <w:sz w:val="28"/>
+          <w:rtl/>
+        </w:rPr>
+        <w:br w:type="page"/>
+      </w:r>
+    </w:p>
+    <w:p>
+      <w:pPr>
+        <w:bidi/>
+        <w:jc w:val="both"/>
+        <w:rPr>
+          <w:b/>
+          <w:bCs/>
+          <w:rtl/>
+          <w:lang w:bidi="fa-IR"/>
+        </w:rPr>
+      </w:pPr>
+      <w:r>
+        <w:rPr>
+          <w:rFonts w:hint="cs"/>
+          <w:b/>
+          <w:bCs/>
+          <w:rtl/>
+          <w:lang w:bidi="fa-IR"/>
+        </w:rPr>
+        <w:lastRenderedPageBreak/>
+        <w:t xml:space="preserve">ایمیل‌های کاربردی: </w:t>
+      </w:r>
+    </w:p>
+    <w:p>
+      <w:pPr>
+        <w:pStyle w:val="ListParagraph"/>
+        <w:numPr>
+          <w:ilvl w:val="0"/>
+          <w:numId w:val="1"/>
+        </w:numPr>
+        <w:bidi/>
+        <w:jc w:val="both"/>
+        <w:rPr>
+          <w:b/>
+          <w:bCs/>
+          <w:lang w:bidi="fa-IR"/>
+        </w:rPr>
+      </w:pPr>
+      <w:r>
+        <w:rPr>
+          <w:rFonts w:hint="cs"/>
+          <w:rtl/>
+          <w:lang w:bidi="fa-IR"/>
+        </w:rPr>
+        <w:t xml:space="preserve">آموزش دانشکده: </w:t>
+      </w:r>
+      <w:hyperlink r:id="rId21" w:history="1">
+        <w:r>
+          <w:rPr>
+            <w:rStyle w:val="Hyperlink"/>
+            <w:lang w:bidi="fa-IR"/>
+          </w:rPr>
+          <w:t>ugrad.ceit@aut.ac.ir</w:t>
+        </w:r>
+      </w:hyperlink>
+    </w:p>
+    <w:p>
+      <w:pPr>
+        <w:pStyle w:val="ListParagraph"/>
+        <w:numPr>
+          <w:ilvl w:val="0"/>
+          <w:numId w:val="1"/>
+        </w:numPr>
+        <w:bidi/>
+        <w:jc w:val="both"/>
+        <w:rPr>
+          <w:b/>
+          <w:bCs/>
+          <w:lang w:bidi="fa-IR"/>
+        </w:rPr>
+      </w:pPr>
+      <w:r>
+        <w:rPr>
+          <w:rFonts w:hint="cs"/>
+          <w:rtl/>
+          <w:lang w:bidi="fa-IR"/>
+        </w:rPr>
+        <w:t xml:space="preserve">آقای خلیلی‌خو: </w:t>
+      </w:r>
+      <w:hyperlink r:id="rId22" w:history="1">
+        <w:r>
+          <w:rPr>
+            <w:rStyle w:val="Hyperlink"/>
+            <w:lang w:bidi="fa-IR"/>
+          </w:rPr>
+          <w:t>a.khalilikho@aut.ac.ir</w:t>
+        </w:r>
+      </w:hyperlink>
+    </w:p>
+    <w:p>
+      <w:pPr>
+        <w:pStyle w:val="ListParagraph"/>
+        <w:numPr>
+          <w:ilvl w:val="0"/>
+          <w:numId w:val="1"/>
+        </w:numPr>
+        <w:bidi/>
+        <w:jc w:val="both"/>
+        <w:rPr>
+          <w:b/>
+          <w:bCs/>
+          <w:lang w:bidi="fa-IR"/>
+        </w:rPr>
+      </w:pPr>
+      <w:r>
+        <w:rPr>
+          <w:rFonts w:hint="cs"/>
+          <w:rtl/>
+          <w:lang w:bidi="fa-IR"/>
+        </w:rPr>
+        <w:t xml:space="preserve">خانم حسنی: </w:t>
+      </w:r>
+      <w:hyperlink r:id="rId23" w:history="1">
+        <w:r>
+          <w:rPr>
+            <w:rStyle w:val="Hyperlink"/>
+            <w:lang w:bidi="fa-IR"/>
+          </w:rPr>
+          <w:t>mhasani@aut.ac.ir</w:t>
+        </w:r>
+      </w:hyperlink>
+    </w:p>
+    <w:p>
+      <w:pPr>
+        <w:pStyle w:val="ListParagraph"/>
+        <w:numPr>
+          <w:ilvl w:val="0"/>
+          <w:numId w:val="1"/>
+        </w:numPr>
+        <w:bidi/>
+        <w:jc w:val="both"/>
+        <w:rPr>
+          <w:b/>
+          <w:bCs/>
+          <w:rtl/>
+          <w:lang w:bidi="fa-IR"/>
+        </w:rPr>
+      </w:pPr>
+      <w:r>
+        <w:rPr>
+          <w:rFonts w:hint="cs"/>
+          <w:rtl/>
+          <w:lang w:bidi="fa-IR"/>
+        </w:rPr>
+        <w:t xml:space="preserve">خانم سلیمانی: </w:t>
+      </w:r>
+      <w:hyperlink r:id="rId24" w:history="1">
+        <w:r>
+          <w:rPr>
+            <w:rStyle w:val="Hyperlink"/>
+            <w:lang w:bidi="fa-IR"/>
+          </w:rPr>
+          <w:t>office.CEIT@aut.ac.ir</w:t>
+        </w:r>
+      </w:hyperlink>
+    </w:p>
+    <w:p>
+      <w:pPr>
+        <w:bidi/>
+        <w:spacing w:after="0" w:line="360" w:lineRule="auto"/>
+        <w:jc w:val="both"/>
+        <w:rPr>
+          <w:color w:val="0070C0"/>
+          <w:sz w:val="28"/>
+        </w:rPr>
+      </w:pPr>
     </w:p>
     <w:p>
       <w:pPr>
@@ -2820,9 +3853,262 @@
 </w:document>
 </file>
 
+<file path=word/endnotes.xml><?xml version="1.0" encoding="utf-8"?>
+<w:endnotes xmlns:wpc="http://schemas.microsoft.com/office/word/2010/wordprocessingCanvas" xmlns:cx="http://schemas.microsoft.com/office/drawing/2014/chartex" xmlns:cx1="http://schemas.microsoft.com/office/drawing/2015/9/8/chartex" xmlns:cx2="http://schemas.microsoft.com/office/drawing/2015/10/21/chartex" xmlns:cx3="http://schemas.microsoft.com/office/drawing/2016/5/9/chartex" xmlns:cx4="http://schemas.microsoft.com/office/drawing/2016/5/10/chartex" xmlns:cx5="http://schemas.microsoft.com/office/drawing/2016/5/11/chartex" xmlns:cx6="http://schemas.microsoft.com/office/drawing/2016/5/12/chartex" xmlns:cx7="http://schemas.microsoft.com/office/drawing/2016/5/13/chartex" xmlns:cx8="http://schemas.microsoft.com/office/drawing/2016/5/14/chartex" xmlns:mc="http://schemas.openxmlformats.org/markup-compatibility/2006" xmlns:aink="http://schemas.microsoft.com/office/drawing/2016/ink" xmlns:am3d="http://schemas.microsoft.com/office/drawing/2017/model3d" xmlns:o="urn:schemas-microsoft-com:office:office" xmlns:r="http://schemas.openxmlformats.org/officeDocument/2006/relationships" xmlns:m="http://schemas.openxmlformats.org/officeDocument/2006/math" xmlns:v="urn:schemas-microsoft-com:vml" xmlns:wp14="http://schemas.microsoft.com/office/word/2010/wordprocessingDrawing" xmlns:wp="http://schemas.openxmlformats.org/drawingml/2006/wordprocessingDrawing" xmlns:w10="urn:schemas-microsoft-com:office:word" xmlns:w="http://schemas.openxmlformats.org/wordprocessingml/2006/main" xmlns:w14="http://schemas.microsoft.com/office/word/2010/wordml" xmlns:w15="http://schemas.microsoft.com/office/word/2012/wordml" xmlns:w16cex="http://schemas.microsoft.com/office/word/2018/wordml/cex" xmlns:w16cid="http://schemas.microsoft.com/office/word/2016/wordml/cid" xmlns:w16="http://schemas.microsoft.com/office/word/2018/wordml" xmlns:w16sdtdh="http://schemas.microsoft.com/office/word/2020/wordml/sdtdatahash" xmlns:w16se="http://schemas.microsoft.com/office/word/2015/wordml/symex" xmlns:wpg="http://schemas.microsoft.com/office/word/2010/wordprocessingGroup" xmlns:wpi="http://schemas.microsoft.com/office/word/2010/wordprocessingInk" xmlns:wne="http://schemas.microsoft.com/office/word/2006/wordml" xmlns:wps="http://schemas.microsoft.com/office/word/2010/wordprocessingShape" mc:Ignorable="w14 w15 w16se w16cid w16 w16cex w16sdtdh wp14">
+  <w:endnote w:type="separator" w:id="-1">
+    <w:p>
+      <w:pPr>
+        <w:spacing w:after="0" w:line="240" w:lineRule="auto"/>
+      </w:pPr>
+      <w:r>
+        <w:separator/>
+      </w:r>
+    </w:p>
+  </w:endnote>
+  <w:endnote w:type="continuationSeparator" w:id="0">
+    <w:p>
+      <w:pPr>
+        <w:spacing w:after="0" w:line="240" w:lineRule="auto"/>
+      </w:pPr>
+      <w:r>
+        <w:continuationSeparator/>
+      </w:r>
+    </w:p>
+  </w:endnote>
+</w:endnotes>
+</file>
+
+<file path=word/footnotes.xml><?xml version="1.0" encoding="utf-8"?>
+<w:footnotes xmlns:wpc="http://schemas.microsoft.com/office/word/2010/wordprocessingCanvas" xmlns:cx="http://schemas.microsoft.com/office/drawing/2014/chartex" xmlns:cx1="http://schemas.microsoft.com/office/drawing/2015/9/8/chartex" xmlns:cx2="http://schemas.microsoft.com/office/drawing/2015/10/21/chartex" xmlns:cx3="http://schemas.microsoft.com/office/drawing/2016/5/9/chartex" xmlns:cx4="http://schemas.microsoft.com/office/drawing/2016/5/10/chartex" xmlns:cx5="http://schemas.microsoft.com/office/drawing/2016/5/11/chartex" xmlns:cx6="http://schemas.microsoft.com/office/drawing/2016/5/12/chartex" xmlns:cx7="http://schemas.microsoft.com/office/drawing/2016/5/13/chartex" xmlns:cx8="http://schemas.microsoft.com/office/drawing/2016/5/14/chartex" xmlns:mc="http://schemas.openxmlformats.org/markup-compatibility/2006" xmlns:aink="http://schemas.microsoft.com/office/drawing/2016/ink" xmlns:am3d="http://schemas.microsoft.com/office/drawing/2017/model3d" xmlns:o="urn:schemas-microsoft-com:office:office" xmlns:r="http://schemas.openxmlformats.org/officeDocument/2006/relationships" xmlns:m="http://schemas.openxmlformats.org/officeDocument/2006/math" xmlns:v="urn:schemas-microsoft-com:vml" xmlns:wp14="http://schemas.microsoft.com/office/word/2010/wordprocessingDrawing" xmlns:wp="http://schemas.openxmlformats.org/drawingml/2006/wordprocessingDrawing" xmlns:w10="urn:schemas-microsoft-com:office:word" xmlns:w="http://schemas.openxmlformats.org/wordprocessingml/2006/main" xmlns:w14="http://schemas.microsoft.com/office/word/2010/wordml" xmlns:w15="http://schemas.microsoft.com/office/word/2012/wordml" xmlns:w16cex="http://schemas.microsoft.com/office/word/2018/wordml/cex" xmlns:w16cid="http://schemas.microsoft.com/office/word/2016/wordml/cid" xmlns:w16="http://schemas.microsoft.com/office/word/2018/wordml" xmlns:w16sdtdh="http://schemas.microsoft.com/office/word/2020/wordml/sdtdatahash" xmlns:w16se="http://schemas.microsoft.com/office/word/2015/wordml/symex" xmlns:wpg="http://schemas.microsoft.com/office/word/2010/wordprocessingGroup" xmlns:wpi="http://schemas.microsoft.com/office/word/2010/wordprocessingInk" xmlns:wne="http://schemas.microsoft.com/office/word/2006/wordml" xmlns:wps="http://schemas.microsoft.com/office/word/2010/wordprocessingShape" mc:Ignorable="w14 w15 w16se w16cid w16 w16cex w16sdtdh wp14">
+  <w:footnote w:type="separator" w:id="-1">
+    <w:p>
+      <w:pPr>
+        <w:spacing w:after="0" w:line="240" w:lineRule="auto"/>
+      </w:pPr>
+      <w:r>
+        <w:separator/>
+      </w:r>
+    </w:p>
+  </w:footnote>
+  <w:footnote w:type="continuationSeparator" w:id="0">
+    <w:p>
+      <w:pPr>
+        <w:spacing w:after="0" w:line="240" w:lineRule="auto"/>
+      </w:pPr>
+      <w:r>
+        <w:continuationSeparator/>
+      </w:r>
+    </w:p>
+  </w:footnote>
+</w:footnotes>
+</file>
+
 <file path=word/numbering.xml><?xml version="1.0" encoding="utf-8"?>
-<w:numbering xmlns:wpc="http://schemas.microsoft.com/office/word/2010/wordprocessingCanvas" xmlns:cx="http://schemas.microsoft.com/office/drawing/2014/chartex" xmlns:cx1="http://schemas.microsoft.com/office/drawing/2015/9/8/chartex" xmlns:mc="http://schemas.openxmlformats.org/markup-compatibility/2006" xmlns:o="urn:schemas-microsoft-com:office:office" xmlns:r="http://schemas.openxmlformats.org/officeDocument/2006/relationships" xmlns:m="http://schemas.openxmlformats.org/officeDocument/2006/math" xmlns:v="urn:schemas-microsoft-com:vml" xmlns:wp14="http://schemas.microsoft.com/office/word/2010/wordprocessingDrawing" xmlns:wp="http://schemas.openxmlformats.org/drawingml/2006/wordprocessingDrawing" xmlns:w10="urn:schemas-microsoft-com:office:word" xmlns:w="http://schemas.openxmlformats.org/wordprocessingml/2006/main" xmlns:w14="http://schemas.microsoft.com/office/word/2010/wordml" xmlns:w15="http://schemas.microsoft.com/office/word/2012/wordml" xmlns:w16se="http://schemas.microsoft.com/office/word/2015/wordml/symex" xmlns:wpg="http://schemas.microsoft.com/office/word/2010/wordprocessingGroup" xmlns:wpi="http://schemas.microsoft.com/office/word/2010/wordprocessingInk" xmlns:wne="http://schemas.microsoft.com/office/word/2006/wordml" xmlns:wps="http://schemas.microsoft.com/office/word/2010/wordprocessingShape" mc:Ignorable="w14 w15 w16se wp14">
+<w:numbering xmlns:wpc="http://schemas.microsoft.com/office/word/2010/wordprocessingCanvas" xmlns:cx="http://schemas.microsoft.com/office/drawing/2014/chartex" xmlns:cx1="http://schemas.microsoft.com/office/drawing/2015/9/8/chartex" xmlns:cx2="http://schemas.microsoft.com/office/drawing/2015/10/21/chartex" xmlns:cx3="http://schemas.microsoft.com/office/drawing/2016/5/9/chartex" xmlns:cx4="http://schemas.microsoft.com/office/drawing/2016/5/10/chartex" xmlns:cx5="http://schemas.microsoft.com/office/drawing/2016/5/11/chartex" xmlns:cx6="http://schemas.microsoft.com/office/drawing/2016/5/12/chartex" xmlns:cx7="http://schemas.microsoft.com/office/drawing/2016/5/13/chartex" xmlns:cx8="http://schemas.microsoft.com/office/drawing/2016/5/14/chartex" xmlns:mc="http://schemas.openxmlformats.org/markup-compatibility/2006" xmlns:aink="http://schemas.microsoft.com/office/drawing/2016/ink" xmlns:am3d="http://schemas.microsoft.com/office/drawing/2017/model3d" xmlns:o="urn:schemas-microsoft-com:office:office" xmlns:r="http://schemas.openxmlformats.org/officeDocument/2006/relationships" xmlns:m="http://schemas.openxmlformats.org/officeDocument/2006/math" xmlns:v="urn:schemas-microsoft-com:vml" xmlns:wp14="http://schemas.microsoft.com/office/word/2010/wordprocessingDrawing" xmlns:wp="http://schemas.openxmlformats.org/drawingml/2006/wordprocessingDrawing" xmlns:w10="urn:schemas-microsoft-com:office:word" xmlns:w="http://schemas.openxmlformats.org/wordprocessingml/2006/main" xmlns:w14="http://schemas.microsoft.com/office/word/2010/wordml" xmlns:w15="http://schemas.microsoft.com/office/word/2012/wordml" xmlns:w16cex="http://schemas.microsoft.com/office/word/2018/wordml/cex" xmlns:w16cid="http://schemas.microsoft.com/office/word/2016/wordml/cid" xmlns:w16="http://schemas.microsoft.com/office/word/2018/wordml" xmlns:w16sdtdh="http://schemas.microsoft.com/office/word/2020/wordml/sdtdatahash" xmlns:w16se="http://schemas.microsoft.com/office/word/2015/wordml/symex" xmlns:wpg="http://schemas.microsoft.com/office/word/2010/wordprocessingGroup" xmlns:wpi="http://schemas.microsoft.com/office/word/2010/wordprocessingInk" xmlns:wne="http://schemas.microsoft.com/office/word/2006/wordml" xmlns:wps="http://schemas.microsoft.com/office/word/2010/wordprocessingShape" mc:Ignorable="w14 w15 w16se w16cid w16 w16cex w16sdtdh wp14">
   <w:abstractNum w:abstractNumId="0" w15:restartNumberingAfterBreak="0">
+    <w:nsid w:val="10437B86"/>
+    <w:multiLevelType w:val="hybridMultilevel"/>
+    <w:tmpl w:val="AF32C708"/>
+    <w:lvl w:ilvl="0" w:tplc="050256DC">
+      <w:start w:val="1"/>
+      <w:numFmt w:val="decimal"/>
+      <w:lvlText w:val="%1."/>
+      <w:lvlJc w:val="left"/>
+      <w:pPr>
+        <w:ind w:left="720" w:hanging="360"/>
+      </w:pPr>
+      <w:rPr>
+        <w:rFonts w:cs="B Nazanin" w:hint="default"/>
+        <w:sz w:val="24"/>
+      </w:rPr>
+    </w:lvl>
+    <w:lvl w:ilvl="1" w:tplc="04090019">
+      <w:start w:val="1"/>
+      <w:numFmt w:val="lowerLetter"/>
+      <w:lvlText w:val="%2."/>
+      <w:lvlJc w:val="left"/>
+      <w:pPr>
+        <w:ind w:left="1440" w:hanging="360"/>
+      </w:pPr>
+    </w:lvl>
+    <w:lvl w:ilvl="2" w:tplc="0409001B" w:tentative="1">
+      <w:start w:val="1"/>
+      <w:numFmt w:val="lowerRoman"/>
+      <w:lvlText w:val="%3."/>
+      <w:lvlJc w:val="right"/>
+      <w:pPr>
+        <w:ind w:left="2160" w:hanging="180"/>
+      </w:pPr>
+    </w:lvl>
+    <w:lvl w:ilvl="3" w:tplc="0409000F" w:tentative="1">
+      <w:start w:val="1"/>
+      <w:numFmt w:val="decimal"/>
+      <w:lvlText w:val="%4."/>
+      <w:lvlJc w:val="left"/>
+      <w:pPr>
+        <w:ind w:left="2880" w:hanging="360"/>
+      </w:pPr>
+    </w:lvl>
+    <w:lvl w:ilvl="4" w:tplc="04090019" w:tentative="1">
+      <w:start w:val="1"/>
+      <w:numFmt w:val="lowerLetter"/>
+      <w:lvlText w:val="%5."/>
+      <w:lvlJc w:val="left"/>
+      <w:pPr>
+        <w:ind w:left="3600" w:hanging="360"/>
+      </w:pPr>
+    </w:lvl>
+    <w:lvl w:ilvl="5" w:tplc="0409001B" w:tentative="1">
+      <w:start w:val="1"/>
+      <w:numFmt w:val="lowerRoman"/>
+      <w:lvlText w:val="%6."/>
+      <w:lvlJc w:val="right"/>
+      <w:pPr>
+        <w:ind w:left="4320" w:hanging="180"/>
+      </w:pPr>
+    </w:lvl>
+    <w:lvl w:ilvl="6" w:tplc="0409000F" w:tentative="1">
+      <w:start w:val="1"/>
+      <w:numFmt w:val="decimal"/>
+      <w:lvlText w:val="%7."/>
+      <w:lvlJc w:val="left"/>
+      <w:pPr>
+        <w:ind w:left="5040" w:hanging="360"/>
+      </w:pPr>
+    </w:lvl>
+    <w:lvl w:ilvl="7" w:tplc="04090019" w:tentative="1">
+      <w:start w:val="1"/>
+      <w:numFmt w:val="lowerLetter"/>
+      <w:lvlText w:val="%8."/>
+      <w:lvlJc w:val="left"/>
+      <w:pPr>
+        <w:ind w:left="5760" w:hanging="360"/>
+      </w:pPr>
+    </w:lvl>
+    <w:lvl w:ilvl="8" w:tplc="0409001B" w:tentative="1">
+      <w:start w:val="1"/>
+      <w:numFmt w:val="lowerRoman"/>
+      <w:lvlText w:val="%9."/>
+      <w:lvlJc w:val="right"/>
+      <w:pPr>
+        <w:ind w:left="6480" w:hanging="180"/>
+      </w:pPr>
+    </w:lvl>
+  </w:abstractNum>
+  <w:abstractNum w:abstractNumId="1" w15:restartNumberingAfterBreak="0">
+    <w:nsid w:val="455C1849"/>
+    <w:multiLevelType w:val="hybridMultilevel"/>
+    <w:tmpl w:val="C8668CC4"/>
+    <w:lvl w:ilvl="0" w:tplc="04090001">
+      <w:start w:val="1"/>
+      <w:numFmt w:val="bullet"/>
+      <w:lvlText w:val=""/>
+      <w:lvlJc w:val="left"/>
+      <w:pPr>
+        <w:ind w:left="1508" w:hanging="360"/>
+      </w:pPr>
+      <w:rPr>
+        <w:rFonts w:ascii="Symbol" w:hAnsi="Symbol" w:hint="default"/>
+      </w:rPr>
+    </w:lvl>
+    <w:lvl w:ilvl="1" w:tplc="04090003" w:tentative="1">
+      <w:start w:val="1"/>
+      <w:numFmt w:val="bullet"/>
+      <w:lvlText w:val="o"/>
+      <w:lvlJc w:val="left"/>
+      <w:pPr>
+        <w:ind w:left="2228" w:hanging="360"/>
+      </w:pPr>
+      <w:rPr>
+        <w:rFonts w:ascii="Courier New" w:hAnsi="Courier New" w:cs="Courier New" w:hint="default"/>
+      </w:rPr>
+    </w:lvl>
+    <w:lvl w:ilvl="2" w:tplc="04090005" w:tentative="1">
+      <w:start w:val="1"/>
+      <w:numFmt w:val="bullet"/>
+      <w:lvlText w:val=""/>
+      <w:lvlJc w:val="left"/>
+      <w:pPr>
+        <w:ind w:left="2948" w:hanging="360"/>
+      </w:pPr>
+      <w:rPr>
+        <w:rFonts w:ascii="Wingdings" w:hAnsi="Wingdings" w:hint="default"/>
+      </w:rPr>
+    </w:lvl>
+    <w:lvl w:ilvl="3" w:tplc="04090001" w:tentative="1">
+      <w:start w:val="1"/>
+      <w:numFmt w:val="bullet"/>
+      <w:lvlText w:val=""/>
+      <w:lvlJc w:val="left"/>
+      <w:pPr>
+        <w:ind w:left="3668" w:hanging="360"/>
+      </w:pPr>
+      <w:rPr>
+        <w:rFonts w:ascii="Symbol" w:hAnsi="Symbol" w:hint="default"/>
+      </w:rPr>
+    </w:lvl>
+    <w:lvl w:ilvl="4" w:tplc="04090003" w:tentative="1">
+      <w:start w:val="1"/>
+      <w:numFmt w:val="bullet"/>
+      <w:lvlText w:val="o"/>
+      <w:lvlJc w:val="left"/>
+      <w:pPr>
+        <w:ind w:left="4388" w:hanging="360"/>
+      </w:pPr>
+      <w:rPr>
+        <w:rFonts w:ascii="Courier New" w:hAnsi="Courier New" w:cs="Courier New" w:hint="default"/>
+      </w:rPr>
+    </w:lvl>
+    <w:lvl w:ilvl="5" w:tplc="04090005" w:tentative="1">
+      <w:start w:val="1"/>
+      <w:numFmt w:val="bullet"/>
+      <w:lvlText w:val=""/>
+      <w:lvlJc w:val="left"/>
+      <w:pPr>
+        <w:ind w:left="5108" w:hanging="360"/>
+      </w:pPr>
+      <w:rPr>
+        <w:rFonts w:ascii="Wingdings" w:hAnsi="Wingdings" w:hint="default"/>
+      </w:rPr>
+    </w:lvl>
+    <w:lvl w:ilvl="6" w:tplc="04090001" w:tentative="1">
+      <w:start w:val="1"/>
+      <w:numFmt w:val="bullet"/>
+      <w:lvlText w:val=""/>
+      <w:lvlJc w:val="left"/>
+      <w:pPr>
+        <w:ind w:left="5828" w:hanging="360"/>
+      </w:pPr>
+      <w:rPr>
+        <w:rFonts w:ascii="Symbol" w:hAnsi="Symbol" w:hint="default"/>
+      </w:rPr>
+    </w:lvl>
+    <w:lvl w:ilvl="7" w:tplc="04090003" w:tentative="1">
+      <w:start w:val="1"/>
+      <w:numFmt w:val="bullet"/>
+      <w:lvlText w:val="o"/>
+      <w:lvlJc w:val="left"/>
+      <w:pPr>
+        <w:ind w:left="6548" w:hanging="360"/>
+      </w:pPr>
+      <w:rPr>
+        <w:rFonts w:ascii="Courier New" w:hAnsi="Courier New" w:cs="Courier New" w:hint="default"/>
+      </w:rPr>
+    </w:lvl>
+    <w:lvl w:ilvl="8" w:tplc="04090005" w:tentative="1">
+      <w:start w:val="1"/>
+      <w:numFmt w:val="bullet"/>
+      <w:lvlText w:val=""/>
+      <w:lvlJc w:val="left"/>
+      <w:pPr>
+        <w:ind w:left="7268" w:hanging="360"/>
+      </w:pPr>
+      <w:rPr>
+        <w:rFonts w:ascii="Wingdings" w:hAnsi="Wingdings" w:hint="default"/>
+      </w:rPr>
+    </w:lvl>
+  </w:abstractNum>
+  <w:abstractNum w:abstractNumId="2" w15:restartNumberingAfterBreak="0">
     <w:nsid w:val="4E3B66D3"/>
     <w:multiLevelType w:val="hybridMultilevel"/>
     <w:tmpl w:val="08A4E7C2"/>
@@ -2935,14 +4221,136 @@
       </w:rPr>
     </w:lvl>
   </w:abstractNum>
+  <w:abstractNum w:abstractNumId="3" w15:restartNumberingAfterBreak="0">
+    <w:nsid w:val="73E2641E"/>
+    <w:multiLevelType w:val="hybridMultilevel"/>
+    <w:tmpl w:val="4D4E2832"/>
+    <w:lvl w:ilvl="0" w:tplc="04090001">
+      <w:start w:val="1"/>
+      <w:numFmt w:val="bullet"/>
+      <w:lvlText w:val=""/>
+      <w:lvlJc w:val="left"/>
+      <w:pPr>
+        <w:ind w:left="720" w:hanging="360"/>
+      </w:pPr>
+      <w:rPr>
+        <w:rFonts w:ascii="Symbol" w:hAnsi="Symbol" w:hint="default"/>
+      </w:rPr>
+    </w:lvl>
+    <w:lvl w:ilvl="1" w:tplc="04090003" w:tentative="1">
+      <w:start w:val="1"/>
+      <w:numFmt w:val="bullet"/>
+      <w:lvlText w:val="o"/>
+      <w:lvlJc w:val="left"/>
+      <w:pPr>
+        <w:ind w:left="1440" w:hanging="360"/>
+      </w:pPr>
+      <w:rPr>
+        <w:rFonts w:ascii="Courier New" w:hAnsi="Courier New" w:cs="Courier New" w:hint="default"/>
+      </w:rPr>
+    </w:lvl>
+    <w:lvl w:ilvl="2" w:tplc="04090005" w:tentative="1">
+      <w:start w:val="1"/>
+      <w:numFmt w:val="bullet"/>
+      <w:lvlText w:val=""/>
+      <w:lvlJc w:val="left"/>
+      <w:pPr>
+        <w:ind w:left="2160" w:hanging="360"/>
+      </w:pPr>
+      <w:rPr>
+        <w:rFonts w:ascii="Wingdings" w:hAnsi="Wingdings" w:hint="default"/>
+      </w:rPr>
+    </w:lvl>
+    <w:lvl w:ilvl="3" w:tplc="04090001" w:tentative="1">
+      <w:start w:val="1"/>
+      <w:numFmt w:val="bullet"/>
+      <w:lvlText w:val=""/>
+      <w:lvlJc w:val="left"/>
+      <w:pPr>
+        <w:ind w:left="2880" w:hanging="360"/>
+      </w:pPr>
+      <w:rPr>
+        <w:rFonts w:ascii="Symbol" w:hAnsi="Symbol" w:hint="default"/>
+      </w:rPr>
+    </w:lvl>
+    <w:lvl w:ilvl="4" w:tplc="04090003" w:tentative="1">
+      <w:start w:val="1"/>
+      <w:numFmt w:val="bullet"/>
+      <w:lvlText w:val="o"/>
+      <w:lvlJc w:val="left"/>
+      <w:pPr>
+        <w:ind w:left="3600" w:hanging="360"/>
+      </w:pPr>
+      <w:rPr>
+        <w:rFonts w:ascii="Courier New" w:hAnsi="Courier New" w:cs="Courier New" w:hint="default"/>
+      </w:rPr>
+    </w:lvl>
+    <w:lvl w:ilvl="5" w:tplc="04090005" w:tentative="1">
+      <w:start w:val="1"/>
+      <w:numFmt w:val="bullet"/>
+      <w:lvlText w:val=""/>
+      <w:lvlJc w:val="left"/>
+      <w:pPr>
+        <w:ind w:left="4320" w:hanging="360"/>
+      </w:pPr>
+      <w:rPr>
+        <w:rFonts w:ascii="Wingdings" w:hAnsi="Wingdings" w:hint="default"/>
+      </w:rPr>
+    </w:lvl>
+    <w:lvl w:ilvl="6" w:tplc="04090001" w:tentative="1">
+      <w:start w:val="1"/>
+      <w:numFmt w:val="bullet"/>
+      <w:lvlText w:val=""/>
+      <w:lvlJc w:val="left"/>
+      <w:pPr>
+        <w:ind w:left="5040" w:hanging="360"/>
+      </w:pPr>
+      <w:rPr>
+        <w:rFonts w:ascii="Symbol" w:hAnsi="Symbol" w:hint="default"/>
+      </w:rPr>
+    </w:lvl>
+    <w:lvl w:ilvl="7" w:tplc="04090003" w:tentative="1">
+      <w:start w:val="1"/>
+      <w:numFmt w:val="bullet"/>
+      <w:lvlText w:val="o"/>
+      <w:lvlJc w:val="left"/>
+      <w:pPr>
+        <w:ind w:left="5760" w:hanging="360"/>
+      </w:pPr>
+      <w:rPr>
+        <w:rFonts w:ascii="Courier New" w:hAnsi="Courier New" w:cs="Courier New" w:hint="default"/>
+      </w:rPr>
+    </w:lvl>
+    <w:lvl w:ilvl="8" w:tplc="04090005" w:tentative="1">
+      <w:start w:val="1"/>
+      <w:numFmt w:val="bullet"/>
+      <w:lvlText w:val=""/>
+      <w:lvlJc w:val="left"/>
+      <w:pPr>
+        <w:ind w:left="6480" w:hanging="360"/>
+      </w:pPr>
+      <w:rPr>
+        <w:rFonts w:ascii="Wingdings" w:hAnsi="Wingdings" w:hint="default"/>
+      </w:rPr>
+    </w:lvl>
+  </w:abstractNum>
   <w:num w:numId="1">
+    <w:abstractNumId w:val="2"/>
+  </w:num>
+  <w:num w:numId="2">
     <w:abstractNumId w:val="0"/>
+  </w:num>
+  <w:num w:numId="3">
+    <w:abstractNumId w:val="1"/>
+  </w:num>
+  <w:num w:numId="4">
+    <w:abstractNumId w:val="3"/>
   </w:num>
 </w:numbering>
 </file>
 
 <file path=word/styles.xml><?xml version="1.0" encoding="utf-8"?>
-<w:styles xmlns:mc="http://schemas.openxmlformats.org/markup-compatibility/2006" xmlns:r="http://schemas.openxmlformats.org/officeDocument/2006/relationships" xmlns:w="http://schemas.openxmlformats.org/wordprocessingml/2006/main" xmlns:w14="http://schemas.microsoft.com/office/word/2010/wordml" xmlns:w15="http://schemas.microsoft.com/office/word/2012/wordml" xmlns:w16se="http://schemas.microsoft.com/office/word/2015/wordml/symex" mc:Ignorable="w14 w15 w16se">
+<w:styles xmlns:mc="http://schemas.openxmlformats.org/markup-compatibility/2006" xmlns:r="http://schemas.openxmlformats.org/officeDocument/2006/relationships" xmlns:w="http://schemas.openxmlformats.org/wordprocessingml/2006/main" xmlns:w14="http://schemas.microsoft.com/office/word/2010/wordml" xmlns:w15="http://schemas.microsoft.com/office/word/2012/wordml" xmlns:w16cex="http://schemas.microsoft.com/office/word/2018/wordml/cex" xmlns:w16cid="http://schemas.microsoft.com/office/word/2016/wordml/cid" xmlns:w16="http://schemas.microsoft.com/office/word/2018/wordml" xmlns:w16sdtdh="http://schemas.microsoft.com/office/word/2020/wordml/sdtdatahash" xmlns:w16se="http://schemas.microsoft.com/office/word/2015/wordml/symex" mc:Ignorable="w14 w15 w16se w16cid w16 w16cex w16sdtdh">
   <w:docDefaults>
     <w:rPrDefault>
       <w:rPr>
@@ -2958,7 +4366,7 @@
       </w:pPr>
     </w:pPrDefault>
   </w:docDefaults>
-  <w:latentStyles w:defLockedState="0" w:defUIPriority="99" w:defSemiHidden="0" w:defUnhideWhenUsed="0" w:defQFormat="0" w:count="371">
+  <w:latentStyles w:defLockedState="0" w:defUIPriority="99" w:defSemiHidden="0" w:defUnhideWhenUsed="0" w:defQFormat="0" w:count="376">
     <w:lsdException w:name="Normal" w:uiPriority="0" w:qFormat="1"/>
     <w:lsdException w:name="heading 1" w:uiPriority="9" w:qFormat="1"/>
     <w:lsdException w:name="heading 2" w:semiHidden="1" w:uiPriority="9" w:unhideWhenUsed="1" w:qFormat="1"/>
@@ -3330,6 +4738,11 @@
     <w:lsdException w:name="List Table 5 Dark Accent 6" w:uiPriority="50"/>
     <w:lsdException w:name="List Table 6 Colorful Accent 6" w:uiPriority="51"/>
     <w:lsdException w:name="List Table 7 Colorful Accent 6" w:uiPriority="52"/>
+    <w:lsdException w:name="Mention" w:semiHidden="1" w:unhideWhenUsed="1"/>
+    <w:lsdException w:name="Smart Hyperlink" w:semiHidden="1" w:unhideWhenUsed="1"/>
+    <w:lsdException w:name="Hashtag" w:semiHidden="1" w:unhideWhenUsed="1"/>
+    <w:lsdException w:name="Unresolved Mention" w:semiHidden="1" w:unhideWhenUsed="1"/>
+    <w:lsdException w:name="Smart Link" w:semiHidden="1" w:unhideWhenUsed="1"/>
   </w:latentStyles>
   <w:style w:type="paragraph" w:default="1" w:styleId="Normal">
     <w:name w:val="Normal"/>
@@ -3421,6 +4834,62 @@
       <w:ind w:left="720"/>
       <w:contextualSpacing/>
     </w:pPr>
+  </w:style>
+  <w:style w:type="character" w:styleId="UnresolvedMention">
+    <w:name w:val="Unresolved Mention"/>
+    <w:basedOn w:val="DefaultParagraphFont"/>
+    <w:uiPriority w:val="99"/>
+    <w:semiHidden/>
+    <w:unhideWhenUsed/>
+    <w:rsid w:val="00AE7460"/>
+    <w:rPr>
+      <w:color w:val="605E5C"/>
+      <w:shd w:val="clear" w:color="auto" w:fill="E1DFDD"/>
+    </w:rPr>
+  </w:style>
+  <w:style w:type="paragraph" w:styleId="Header">
+    <w:name w:val="header"/>
+    <w:basedOn w:val="Normal"/>
+    <w:link w:val="HeaderChar"/>
+    <w:uiPriority w:val="99"/>
+    <w:unhideWhenUsed/>
+    <w:rsid w:val="00084E98"/>
+    <w:pPr>
+      <w:tabs>
+        <w:tab w:val="center" w:pos="4680"/>
+        <w:tab w:val="right" w:pos="9360"/>
+      </w:tabs>
+      <w:spacing w:after="0" w:line="240" w:lineRule="auto"/>
+    </w:pPr>
+  </w:style>
+  <w:style w:type="character" w:customStyle="1" w:styleId="HeaderChar">
+    <w:name w:val="Header Char"/>
+    <w:basedOn w:val="DefaultParagraphFont"/>
+    <w:link w:val="Header"/>
+    <w:uiPriority w:val="99"/>
+    <w:rsid w:val="00084E98"/>
+  </w:style>
+  <w:style w:type="paragraph" w:styleId="Footer">
+    <w:name w:val="footer"/>
+    <w:basedOn w:val="Normal"/>
+    <w:link w:val="FooterChar"/>
+    <w:uiPriority w:val="99"/>
+    <w:unhideWhenUsed/>
+    <w:rsid w:val="00084E98"/>
+    <w:pPr>
+      <w:tabs>
+        <w:tab w:val="center" w:pos="4680"/>
+        <w:tab w:val="right" w:pos="9360"/>
+      </w:tabs>
+      <w:spacing w:after="0" w:line="240" w:lineRule="auto"/>
+    </w:pPr>
+  </w:style>
+  <w:style w:type="character" w:customStyle="1" w:styleId="FooterChar">
+    <w:name w:val="Footer Char"/>
+    <w:basedOn w:val="DefaultParagraphFont"/>
+    <w:link w:val="Footer"/>
+    <w:uiPriority w:val="99"/>
+    <w:rsid w:val="00084E98"/>
   </w:style>
 </w:styles>
 </file>

</xml_diff>